<commit_message>
add crud house owner customer
</commit_message>
<xml_diff>
--- a/BaoCaoMau_3 (3).docx
+++ b/BaoCaoMau_3 (3).docx
@@ -1,6 +1,6 @@
 
 <file path=word/document.xml><?xml version="1.0" encoding="utf-8"?>
-<w:document xmlns:wpc="http://schemas.microsoft.com/office/word/2010/wordprocessingCanvas" xmlns:cx="http://schemas.microsoft.com/office/drawing/2014/chartex" xmlns:cx1="http://schemas.microsoft.com/office/drawing/2015/9/8/chartex" xmlns:cx2="http://schemas.microsoft.com/office/drawing/2015/10/21/chartex" xmlns:cx3="http://schemas.microsoft.com/office/drawing/2016/5/9/chartex" xmlns:cx4="http://schemas.microsoft.com/office/drawing/2016/5/10/chartex" xmlns:cx5="http://schemas.microsoft.com/office/drawing/2016/5/11/chartex" xmlns:cx6="http://schemas.microsoft.com/office/drawing/2016/5/12/chartex" xmlns:cx7="http://schemas.microsoft.com/office/drawing/2016/5/13/chartex" xmlns:cx8="http://schemas.microsoft.com/office/drawing/2016/5/14/chartex" xmlns:mc="http://schemas.openxmlformats.org/markup-compatibility/2006" xmlns:aink="http://schemas.microsoft.com/office/drawing/2016/ink" xmlns:am3d="http://schemas.microsoft.com/office/drawing/2017/model3d" xmlns:o="urn:schemas-microsoft-com:office:office" xmlns:r="http://schemas.openxmlformats.org/officeDocument/2006/relationships" xmlns:m="http://schemas.openxmlformats.org/officeDocument/2006/math" xmlns:v="urn:schemas-microsoft-com:vml" xmlns:wp14="http://schemas.microsoft.com/office/word/2010/wordprocessingDrawing" xmlns:wp="http://schemas.openxmlformats.org/drawingml/2006/wordprocessingDrawing" xmlns:w10="urn:schemas-microsoft-com:office:word" xmlns:w="http://schemas.openxmlformats.org/wordprocessingml/2006/main" xmlns:w14="http://schemas.microsoft.com/office/word/2010/wordml" xmlns:w15="http://schemas.microsoft.com/office/word/2012/wordml" xmlns:w16cid="http://schemas.microsoft.com/office/word/2016/wordml/cid" xmlns:w16se="http://schemas.microsoft.com/office/word/2015/wordml/symex" xmlns:wpg="http://schemas.microsoft.com/office/word/2010/wordprocessingGroup" xmlns:wpi="http://schemas.microsoft.com/office/word/2010/wordprocessingInk" xmlns:wne="http://schemas.microsoft.com/office/word/2006/wordml" xmlns:wps="http://schemas.microsoft.com/office/word/2010/wordprocessingShape" mc:Ignorable="w14 w15 w16se w16cid wp14">
+<w:document xmlns:wpc="http://schemas.microsoft.com/office/word/2010/wordprocessingCanvas" xmlns:cx="http://schemas.microsoft.com/office/drawing/2014/chartex" xmlns:mc="http://schemas.openxmlformats.org/markup-compatibility/2006" xmlns:o="urn:schemas-microsoft-com:office:office" xmlns:r="http://schemas.openxmlformats.org/officeDocument/2006/relationships" xmlns:m="http://schemas.openxmlformats.org/officeDocument/2006/math" xmlns:v="urn:schemas-microsoft-com:vml" xmlns:wp14="http://schemas.microsoft.com/office/word/2010/wordprocessingDrawing" xmlns:wp="http://schemas.openxmlformats.org/drawingml/2006/wordprocessingDrawing" xmlns:w10="urn:schemas-microsoft-com:office:word" xmlns:w="http://schemas.openxmlformats.org/wordprocessingml/2006/main" xmlns:w14="http://schemas.microsoft.com/office/word/2010/wordml" xmlns:w15="http://schemas.microsoft.com/office/word/2012/wordml" xmlns:w16se="http://schemas.microsoft.com/office/word/2015/wordml/symex" xmlns:wpg="http://schemas.microsoft.com/office/word/2010/wordprocessingGroup" xmlns:wpi="http://schemas.microsoft.com/office/word/2010/wordprocessingInk" xmlns:wne="http://schemas.microsoft.com/office/word/2006/wordml" xmlns:wps="http://schemas.microsoft.com/office/word/2010/wordprocessingShape" mc:Ignorable="w14 w15 w16se wp14">
   <w:body>
     <w:p>
       <w:pPr>
@@ -339,7 +339,7 @@
                 <v:stroke joinstyle="miter"/>
                 <v:path gradientshapeok="t" o:connecttype="rect"/>
               </v:shapetype>
-              <v:shape id="WordArt 219" o:spid="_x0000_s1026" type="#_x0000_t202" style="position:absolute;left:0;text-align:left;margin-left:16.5pt;margin-top:14.35pt;width:433.6pt;height:234pt;z-index:-251658239;visibility:visible;mso-wrap-style:square;mso-width-percent:0;mso-height-percent:0;mso-wrap-distance-left:9pt;mso-wrap-distance-top:0;mso-wrap-distance-right:9pt;mso-wrap-distance-bottom:0;mso-position-horizontal:absolute;mso-position-horizontal-relative:margin;mso-position-vertical:absolute;mso-position-vertical-relative:text;mso-width-percent:0;mso-height-percent:0;mso-width-relative:page;mso-height-relative:page;v-text-anchor:top" o:gfxdata="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" filled="f" stroked="f">
+              <v:shape id="WordArt 219" o:spid="_x0000_s1026" type="#_x0000_t202" style="position:absolute;left:0;text-align:left;margin-left:16.5pt;margin-top:14.35pt;width:433.6pt;height:234pt;z-index:-251658239;visibility:visible;mso-wrap-style:square;mso-width-percent:0;mso-height-percent:0;mso-wrap-distance-left:9pt;mso-wrap-distance-top:0;mso-wrap-distance-right:9pt;mso-wrap-distance-bottom:0;mso-position-horizontal:absolute;mso-position-horizontal-relative:margin;mso-position-vertical:absolute;mso-position-vertical-relative:text;mso-width-percent:0;mso-height-percent:0;mso-width-relative:page;mso-height-relative:page;v-text-anchor:top" o:gfxdata="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" filled="f" stroked="f">
                 <o:lock v:ext="edit" shapetype="t"/>
                 <v:textbox>
                   <w:txbxContent>
@@ -1046,16 +1046,7 @@
                 <w:szCs w:val="28"/>
               </w:rPr>
             </w:pPr>
-          </w:p>
-        </w:tc>
-        <w:tc>
-          <w:tcPr>
-            <w:tcW w:w="3060" w:type="dxa"/>
-            <w:vAlign w:val="center"/>
-          </w:tcPr>
-          <w:p>
-            <w:pPr>
-              <w:jc w:val="center"/>
+            <w:r>
               <w:rPr>
                 <w:rFonts w:ascii="Times New Roman" w:eastAsia="Times New Roman" w:hAnsi="Times New Roman" w:cs="Times New Roman"/>
                 <w:b/>
@@ -1063,12 +1054,14 @@
                 <w:sz w:val="28"/>
                 <w:szCs w:val="28"/>
               </w:rPr>
-            </w:pPr>
-          </w:p>
-        </w:tc>
-        <w:tc>
-          <w:tcPr>
-            <w:tcW w:w="3051" w:type="dxa"/>
+              <w:t>18120357</w:t>
+            </w:r>
+          </w:p>
+        </w:tc>
+        <w:tc>
+          <w:tcPr>
+            <w:tcW w:w="3060" w:type="dxa"/>
+            <w:vAlign w:val="center"/>
           </w:tcPr>
           <w:p>
             <w:pPr>
@@ -1081,15 +1074,7 @@
                 <w:szCs w:val="28"/>
               </w:rPr>
             </w:pPr>
-          </w:p>
-        </w:tc>
-        <w:tc>
-          <w:tcPr>
-            <w:tcW w:w="1177" w:type="dxa"/>
-          </w:tcPr>
-          <w:p>
-            <w:pPr>
-              <w:jc w:val="center"/>
+            <w:r>
               <w:rPr>
                 <w:rFonts w:ascii="Times New Roman" w:eastAsia="Times New Roman" w:hAnsi="Times New Roman" w:cs="Times New Roman"/>
                 <w:b/>
@@ -1097,7 +1082,62 @@
                 <w:sz w:val="28"/>
                 <w:szCs w:val="28"/>
               </w:rPr>
-            </w:pPr>
+              <w:t>Nguyễn Minh Hiếu</w:t>
+            </w:r>
+          </w:p>
+        </w:tc>
+        <w:tc>
+          <w:tcPr>
+            <w:tcW w:w="3051" w:type="dxa"/>
+          </w:tcPr>
+          <w:p>
+            <w:pPr>
+              <w:jc w:val="center"/>
+              <w:rPr>
+                <w:rFonts w:ascii="Times New Roman" w:eastAsia="Times New Roman" w:hAnsi="Times New Roman" w:cs="Times New Roman"/>
+                <w:b/>
+                <w:color w:val="000000" w:themeColor="text1"/>
+                <w:sz w:val="28"/>
+                <w:szCs w:val="28"/>
+              </w:rPr>
+            </w:pPr>
+            <w:r>
+              <w:rPr>
+                <w:rFonts w:ascii="Times New Roman" w:eastAsia="Times New Roman" w:hAnsi="Times New Roman" w:cs="Times New Roman"/>
+                <w:b/>
+                <w:color w:val="000000" w:themeColor="text1"/>
+                <w:sz w:val="28"/>
+                <w:szCs w:val="28"/>
+              </w:rPr>
+              <w:t>Viết script và báo cáo</w:t>
+            </w:r>
+          </w:p>
+        </w:tc>
+        <w:tc>
+          <w:tcPr>
+            <w:tcW w:w="1177" w:type="dxa"/>
+          </w:tcPr>
+          <w:p>
+            <w:pPr>
+              <w:jc w:val="center"/>
+              <w:rPr>
+                <w:rFonts w:ascii="Times New Roman" w:eastAsia="Times New Roman" w:hAnsi="Times New Roman" w:cs="Times New Roman"/>
+                <w:b/>
+                <w:color w:val="000000" w:themeColor="text1"/>
+                <w:sz w:val="28"/>
+                <w:szCs w:val="28"/>
+              </w:rPr>
+            </w:pPr>
+            <w:r>
+              <w:rPr>
+                <w:rFonts w:ascii="Times New Roman" w:eastAsia="Times New Roman" w:hAnsi="Times New Roman" w:cs="Times New Roman"/>
+                <w:b/>
+                <w:color w:val="000000" w:themeColor="text1"/>
+                <w:sz w:val="28"/>
+                <w:szCs w:val="28"/>
+              </w:rPr>
+              <w:t>100%</w:t>
+            </w:r>
           </w:p>
         </w:tc>
       </w:tr>
@@ -1149,16 +1189,7 @@
                 <w:szCs w:val="28"/>
               </w:rPr>
             </w:pPr>
-          </w:p>
-        </w:tc>
-        <w:tc>
-          <w:tcPr>
-            <w:tcW w:w="3060" w:type="dxa"/>
-            <w:vAlign w:val="center"/>
-          </w:tcPr>
-          <w:p>
-            <w:pPr>
-              <w:jc w:val="center"/>
+            <w:r>
               <w:rPr>
                 <w:rFonts w:ascii="Times New Roman" w:eastAsia="Times New Roman" w:hAnsi="Times New Roman" w:cs="Times New Roman"/>
                 <w:b/>
@@ -1166,12 +1197,14 @@
                 <w:sz w:val="28"/>
                 <w:szCs w:val="28"/>
               </w:rPr>
-            </w:pPr>
-          </w:p>
-        </w:tc>
-        <w:tc>
-          <w:tcPr>
-            <w:tcW w:w="3051" w:type="dxa"/>
+              <w:t>18120383</w:t>
+            </w:r>
+          </w:p>
+        </w:tc>
+        <w:tc>
+          <w:tcPr>
+            <w:tcW w:w="3060" w:type="dxa"/>
+            <w:vAlign w:val="center"/>
           </w:tcPr>
           <w:p>
             <w:pPr>
@@ -1184,15 +1217,7 @@
                 <w:szCs w:val="28"/>
               </w:rPr>
             </w:pPr>
-          </w:p>
-        </w:tc>
-        <w:tc>
-          <w:tcPr>
-            <w:tcW w:w="1177" w:type="dxa"/>
-          </w:tcPr>
-          <w:p>
-            <w:pPr>
-              <w:jc w:val="center"/>
+            <w:r>
               <w:rPr>
                 <w:rFonts w:ascii="Times New Roman" w:eastAsia="Times New Roman" w:hAnsi="Times New Roman" w:cs="Times New Roman"/>
                 <w:b/>
@@ -1200,7 +1225,62 @@
                 <w:sz w:val="28"/>
                 <w:szCs w:val="28"/>
               </w:rPr>
-            </w:pPr>
+              <w:t>Huỳnh Ngọc Hòa</w:t>
+            </w:r>
+          </w:p>
+        </w:tc>
+        <w:tc>
+          <w:tcPr>
+            <w:tcW w:w="3051" w:type="dxa"/>
+          </w:tcPr>
+          <w:p>
+            <w:pPr>
+              <w:jc w:val="center"/>
+              <w:rPr>
+                <w:rFonts w:ascii="Times New Roman" w:eastAsia="Times New Roman" w:hAnsi="Times New Roman" w:cs="Times New Roman"/>
+                <w:b/>
+                <w:color w:val="000000" w:themeColor="text1"/>
+                <w:sz w:val="28"/>
+                <w:szCs w:val="28"/>
+              </w:rPr>
+            </w:pPr>
+            <w:r>
+              <w:rPr>
+                <w:rFonts w:ascii="Times New Roman" w:eastAsia="Times New Roman" w:hAnsi="Times New Roman" w:cs="Times New Roman"/>
+                <w:b/>
+                <w:color w:val="000000" w:themeColor="text1"/>
+                <w:sz w:val="28"/>
+                <w:szCs w:val="28"/>
+              </w:rPr>
+              <w:t>Viết script và báo cáo</w:t>
+            </w:r>
+          </w:p>
+        </w:tc>
+        <w:tc>
+          <w:tcPr>
+            <w:tcW w:w="1177" w:type="dxa"/>
+          </w:tcPr>
+          <w:p>
+            <w:pPr>
+              <w:jc w:val="center"/>
+              <w:rPr>
+                <w:rFonts w:ascii="Times New Roman" w:eastAsia="Times New Roman" w:hAnsi="Times New Roman" w:cs="Times New Roman"/>
+                <w:b/>
+                <w:color w:val="000000" w:themeColor="text1"/>
+                <w:sz w:val="28"/>
+                <w:szCs w:val="28"/>
+              </w:rPr>
+            </w:pPr>
+            <w:r>
+              <w:rPr>
+                <w:rFonts w:ascii="Times New Roman" w:eastAsia="Times New Roman" w:hAnsi="Times New Roman" w:cs="Times New Roman"/>
+                <w:b/>
+                <w:color w:val="000000" w:themeColor="text1"/>
+                <w:sz w:val="28"/>
+                <w:szCs w:val="28"/>
+              </w:rPr>
+              <w:t>100%</w:t>
+            </w:r>
           </w:p>
         </w:tc>
       </w:tr>
@@ -1252,16 +1332,7 @@
                 <w:szCs w:val="28"/>
               </w:rPr>
             </w:pPr>
-          </w:p>
-        </w:tc>
-        <w:tc>
-          <w:tcPr>
-            <w:tcW w:w="3060" w:type="dxa"/>
-            <w:vAlign w:val="center"/>
-          </w:tcPr>
-          <w:p>
-            <w:pPr>
-              <w:jc w:val="center"/>
+            <w:r>
               <w:rPr>
                 <w:rFonts w:ascii="Times New Roman" w:eastAsia="Times New Roman" w:hAnsi="Times New Roman" w:cs="Times New Roman"/>
                 <w:b/>
@@ -1269,12 +1340,14 @@
                 <w:sz w:val="28"/>
                 <w:szCs w:val="28"/>
               </w:rPr>
-            </w:pPr>
-          </w:p>
-        </w:tc>
-        <w:tc>
-          <w:tcPr>
-            <w:tcW w:w="3051" w:type="dxa"/>
+              <w:t>18120418</w:t>
+            </w:r>
+          </w:p>
+        </w:tc>
+        <w:tc>
+          <w:tcPr>
+            <w:tcW w:w="3060" w:type="dxa"/>
+            <w:vAlign w:val="center"/>
           </w:tcPr>
           <w:p>
             <w:pPr>
@@ -1287,15 +1360,7 @@
                 <w:szCs w:val="28"/>
               </w:rPr>
             </w:pPr>
-          </w:p>
-        </w:tc>
-        <w:tc>
-          <w:tcPr>
-            <w:tcW w:w="1177" w:type="dxa"/>
-          </w:tcPr>
-          <w:p>
-            <w:pPr>
-              <w:jc w:val="center"/>
+            <w:r>
               <w:rPr>
                 <w:rFonts w:ascii="Times New Roman" w:eastAsia="Times New Roman" w:hAnsi="Times New Roman" w:cs="Times New Roman"/>
                 <w:b/>
@@ -1303,7 +1368,64 @@
                 <w:sz w:val="28"/>
                 <w:szCs w:val="28"/>
               </w:rPr>
-            </w:pPr>
+              <w:t>Phạm Minh Khoa</w:t>
+            </w:r>
+            <w:bookmarkStart w:id="5" w:name="_GoBack"/>
+            <w:bookmarkEnd w:id="5"/>
+          </w:p>
+        </w:tc>
+        <w:tc>
+          <w:tcPr>
+            <w:tcW w:w="3051" w:type="dxa"/>
+          </w:tcPr>
+          <w:p>
+            <w:pPr>
+              <w:jc w:val="center"/>
+              <w:rPr>
+                <w:rFonts w:ascii="Times New Roman" w:eastAsia="Times New Roman" w:hAnsi="Times New Roman" w:cs="Times New Roman"/>
+                <w:b/>
+                <w:color w:val="000000" w:themeColor="text1"/>
+                <w:sz w:val="28"/>
+                <w:szCs w:val="28"/>
+              </w:rPr>
+            </w:pPr>
+            <w:r>
+              <w:rPr>
+                <w:rFonts w:ascii="Times New Roman" w:eastAsia="Times New Roman" w:hAnsi="Times New Roman" w:cs="Times New Roman"/>
+                <w:b/>
+                <w:color w:val="000000" w:themeColor="text1"/>
+                <w:sz w:val="28"/>
+                <w:szCs w:val="28"/>
+              </w:rPr>
+              <w:t>Viết script và báo cáo</w:t>
+            </w:r>
+          </w:p>
+        </w:tc>
+        <w:tc>
+          <w:tcPr>
+            <w:tcW w:w="1177" w:type="dxa"/>
+          </w:tcPr>
+          <w:p>
+            <w:pPr>
+              <w:jc w:val="center"/>
+              <w:rPr>
+                <w:rFonts w:ascii="Times New Roman" w:eastAsia="Times New Roman" w:hAnsi="Times New Roman" w:cs="Times New Roman"/>
+                <w:b/>
+                <w:color w:val="000000" w:themeColor="text1"/>
+                <w:sz w:val="28"/>
+                <w:szCs w:val="28"/>
+              </w:rPr>
+            </w:pPr>
+            <w:r>
+              <w:rPr>
+                <w:rFonts w:ascii="Times New Roman" w:eastAsia="Times New Roman" w:hAnsi="Times New Roman" w:cs="Times New Roman"/>
+                <w:b/>
+                <w:color w:val="000000" w:themeColor="text1"/>
+                <w:sz w:val="28"/>
+                <w:szCs w:val="28"/>
+              </w:rPr>
+              <w:t>100%</w:t>
+            </w:r>
           </w:p>
         </w:tc>
       </w:tr>
@@ -1341,7 +1463,7 @@
         <w:pStyle w:val="Heading1"/>
         <w:jc w:val="center"/>
       </w:pPr>
-      <w:bookmarkStart w:id="5" w:name="_Toc485418720"/>
+      <w:bookmarkStart w:id="6" w:name="_Toc485418720"/>
       <w:r>
         <w:rPr>
           <w:rFonts w:eastAsia="Times New Roman"/>
@@ -1350,7 +1472,7 @@
         <w:t>CÀI ĐẶT TÌNH HUỐNG TRANH CHẤP</w:t>
       </w:r>
     </w:p>
-    <w:bookmarkEnd w:id="5"/>
+    <w:bookmarkEnd w:id="6"/>
     <w:p>
       <w:pPr>
         <w:pStyle w:val="Heading1"/>
@@ -4543,6 +4665,7 @@
                 <w:szCs w:val="24"/>
                 <w:highlight w:val="yellow"/>
               </w:rPr>
+              <w:lastRenderedPageBreak/>
               <w:t>BEGIN TRAN</w:t>
             </w:r>
           </w:p>
@@ -6241,6 +6364,7 @@
                 <w:szCs w:val="24"/>
                 <w:highlight w:val="yellow"/>
               </w:rPr>
+              <w:lastRenderedPageBreak/>
               <w:t>ROLLBACK</w:t>
             </w:r>
           </w:p>
@@ -8940,6 +9064,7 @@
                 <w:szCs w:val="24"/>
                 <w:highlight w:val="yellow"/>
               </w:rPr>
+              <w:lastRenderedPageBreak/>
               <w:t>BEGIN TRAN</w:t>
             </w:r>
           </w:p>
@@ -18748,6 +18873,7 @@
                 <w:highlight w:val="yellow"/>
                 <w:u w:val="single"/>
               </w:rPr>
+              <w:lastRenderedPageBreak/>
               <w:t>COMMIT</w:t>
             </w:r>
           </w:p>
@@ -21665,6 +21791,7 @@
                 <w:highlight w:val="yellow"/>
                 <w:u w:val="single"/>
               </w:rPr>
+              <w:lastRenderedPageBreak/>
               <w:t>COMMIT</w:t>
             </w:r>
           </w:p>
@@ -21761,7 +21888,7 @@
         <w:pStyle w:val="Heading2"/>
         <w:numPr>
           <w:ilvl w:val="0"/>
-          <w:numId w:val="21"/>
+          <w:numId w:val="42"/>
         </w:numPr>
       </w:pPr>
       <w:r>
@@ -22841,6 +22968,7 @@
                 <w:sz w:val="19"/>
                 <w:szCs w:val="19"/>
               </w:rPr>
+              <w:lastRenderedPageBreak/>
               <w:t>waitfor</w:t>
             </w:r>
             <w:r>
@@ -23838,7 +23966,7 @@
         <w:pStyle w:val="Heading2"/>
         <w:numPr>
           <w:ilvl w:val="0"/>
-          <w:numId w:val="21"/>
+          <w:numId w:val="42"/>
         </w:numPr>
       </w:pPr>
       <w:r>
@@ -24503,6 +24631,7 @@
                 <w:szCs w:val="24"/>
                 <w:highlight w:val="yellow"/>
               </w:rPr>
+              <w:lastRenderedPageBreak/>
               <w:t>BEGIN TRAN</w:t>
             </w:r>
           </w:p>
@@ -24624,7 +24753,6 @@
                 <w:sz w:val="19"/>
                 <w:szCs w:val="19"/>
               </w:rPr>
-              <w:lastRenderedPageBreak/>
               <w:t>update</w:t>
             </w:r>
             <w:r>
@@ -24755,7 +24883,6 @@
                 <w:b/>
                 <w:color w:val="FF0000"/>
               </w:rPr>
-              <w:lastRenderedPageBreak/>
               <w:t>R(A)</w:t>
             </w:r>
           </w:p>
@@ -25954,10 +26081,7 @@
       </w:tr>
     </w:tbl>
     <w:p/>
-    <w:p>
-      <w:bookmarkStart w:id="6" w:name="_GoBack"/>
-      <w:bookmarkEnd w:id="6"/>
-    </w:p>
+    <w:p/>
     <w:sectPr>
       <w:headerReference w:type="even" r:id="rId10"/>
       <w:headerReference w:type="default" r:id="rId11"/>
@@ -25973,7 +26097,7 @@
 </file>
 
 <file path=word/endnotes.xml><?xml version="1.0" encoding="utf-8"?>
-<w:endnotes xmlns:wpc="http://schemas.microsoft.com/office/word/2010/wordprocessingCanvas" xmlns:cx="http://schemas.microsoft.com/office/drawing/2014/chartex" xmlns:cx1="http://schemas.microsoft.com/office/drawing/2015/9/8/chartex" xmlns:cx2="http://schemas.microsoft.com/office/drawing/2015/10/21/chartex" xmlns:cx3="http://schemas.microsoft.com/office/drawing/2016/5/9/chartex" xmlns:cx4="http://schemas.microsoft.com/office/drawing/2016/5/10/chartex" xmlns:cx5="http://schemas.microsoft.com/office/drawing/2016/5/11/chartex" xmlns:cx6="http://schemas.microsoft.com/office/drawing/2016/5/12/chartex" xmlns:cx7="http://schemas.microsoft.com/office/drawing/2016/5/13/chartex" xmlns:cx8="http://schemas.microsoft.com/office/drawing/2016/5/14/chartex" xmlns:mc="http://schemas.openxmlformats.org/markup-compatibility/2006" xmlns:aink="http://schemas.microsoft.com/office/drawing/2016/ink" xmlns:am3d="http://schemas.microsoft.com/office/drawing/2017/model3d" xmlns:o="urn:schemas-microsoft-com:office:office" xmlns:r="http://schemas.openxmlformats.org/officeDocument/2006/relationships" xmlns:m="http://schemas.openxmlformats.org/officeDocument/2006/math" xmlns:v="urn:schemas-microsoft-com:vml" xmlns:wp14="http://schemas.microsoft.com/office/word/2010/wordprocessingDrawing" xmlns:wp="http://schemas.openxmlformats.org/drawingml/2006/wordprocessingDrawing" xmlns:w10="urn:schemas-microsoft-com:office:word" xmlns:w="http://schemas.openxmlformats.org/wordprocessingml/2006/main" xmlns:w14="http://schemas.microsoft.com/office/word/2010/wordml" xmlns:w15="http://schemas.microsoft.com/office/word/2012/wordml" xmlns:w16cid="http://schemas.microsoft.com/office/word/2016/wordml/cid" xmlns:w16se="http://schemas.microsoft.com/office/word/2015/wordml/symex" xmlns:wpg="http://schemas.microsoft.com/office/word/2010/wordprocessingGroup" xmlns:wpi="http://schemas.microsoft.com/office/word/2010/wordprocessingInk" xmlns:wne="http://schemas.microsoft.com/office/word/2006/wordml" xmlns:wps="http://schemas.microsoft.com/office/word/2010/wordprocessingShape" mc:Ignorable="w14 w15 w16se w16cid wp14">
+<w:endnotes xmlns:wpc="http://schemas.microsoft.com/office/word/2010/wordprocessingCanvas" xmlns:cx="http://schemas.microsoft.com/office/drawing/2014/chartex" xmlns:mc="http://schemas.openxmlformats.org/markup-compatibility/2006" xmlns:o="urn:schemas-microsoft-com:office:office" xmlns:r="http://schemas.openxmlformats.org/officeDocument/2006/relationships" xmlns:m="http://schemas.openxmlformats.org/officeDocument/2006/math" xmlns:v="urn:schemas-microsoft-com:vml" xmlns:wp14="http://schemas.microsoft.com/office/word/2010/wordprocessingDrawing" xmlns:wp="http://schemas.openxmlformats.org/drawingml/2006/wordprocessingDrawing" xmlns:w10="urn:schemas-microsoft-com:office:word" xmlns:w="http://schemas.openxmlformats.org/wordprocessingml/2006/main" xmlns:w14="http://schemas.microsoft.com/office/word/2010/wordml" xmlns:w15="http://schemas.microsoft.com/office/word/2012/wordml" xmlns:w16se="http://schemas.microsoft.com/office/word/2015/wordml/symex" xmlns:wpg="http://schemas.microsoft.com/office/word/2010/wordprocessingGroup" xmlns:wpi="http://schemas.microsoft.com/office/word/2010/wordprocessingInk" xmlns:wne="http://schemas.microsoft.com/office/word/2006/wordml" xmlns:wps="http://schemas.microsoft.com/office/word/2010/wordprocessingShape" mc:Ignorable="w14 w15 w16se wp14">
   <w:endnote w:type="separator" w:id="-1">
     <w:p>
       <w:pPr>
@@ -26005,7 +26129,7 @@
 </file>
 
 <file path=word/footer1.xml><?xml version="1.0" encoding="utf-8"?>
-<w:ftr xmlns:wpc="http://schemas.microsoft.com/office/word/2010/wordprocessingCanvas" xmlns:cx="http://schemas.microsoft.com/office/drawing/2014/chartex" xmlns:cx1="http://schemas.microsoft.com/office/drawing/2015/9/8/chartex" xmlns:cx2="http://schemas.microsoft.com/office/drawing/2015/10/21/chartex" xmlns:cx3="http://schemas.microsoft.com/office/drawing/2016/5/9/chartex" xmlns:cx4="http://schemas.microsoft.com/office/drawing/2016/5/10/chartex" xmlns:cx5="http://schemas.microsoft.com/office/drawing/2016/5/11/chartex" xmlns:cx6="http://schemas.microsoft.com/office/drawing/2016/5/12/chartex" xmlns:cx7="http://schemas.microsoft.com/office/drawing/2016/5/13/chartex" xmlns:cx8="http://schemas.microsoft.com/office/drawing/2016/5/14/chartex" xmlns:mc="http://schemas.openxmlformats.org/markup-compatibility/2006" xmlns:aink="http://schemas.microsoft.com/office/drawing/2016/ink" xmlns:am3d="http://schemas.microsoft.com/office/drawing/2017/model3d" xmlns:o="urn:schemas-microsoft-com:office:office" xmlns:r="http://schemas.openxmlformats.org/officeDocument/2006/relationships" xmlns:m="http://schemas.openxmlformats.org/officeDocument/2006/math" xmlns:v="urn:schemas-microsoft-com:vml" xmlns:wp14="http://schemas.microsoft.com/office/word/2010/wordprocessingDrawing" xmlns:wp="http://schemas.openxmlformats.org/drawingml/2006/wordprocessingDrawing" xmlns:w10="urn:schemas-microsoft-com:office:word" xmlns:w="http://schemas.openxmlformats.org/wordprocessingml/2006/main" xmlns:w14="http://schemas.microsoft.com/office/word/2010/wordml" xmlns:w15="http://schemas.microsoft.com/office/word/2012/wordml" xmlns:w16cid="http://schemas.microsoft.com/office/word/2016/wordml/cid" xmlns:w16se="http://schemas.microsoft.com/office/word/2015/wordml/symex" xmlns:wpg="http://schemas.microsoft.com/office/word/2010/wordprocessingGroup" xmlns:wpi="http://schemas.microsoft.com/office/word/2010/wordprocessingInk" xmlns:wne="http://schemas.microsoft.com/office/word/2006/wordml" xmlns:wps="http://schemas.microsoft.com/office/word/2010/wordprocessingShape" mc:Ignorable="w14 w15 w16se w16cid wp14">
+<w:ftr xmlns:wpc="http://schemas.microsoft.com/office/word/2010/wordprocessingCanvas" xmlns:cx="http://schemas.microsoft.com/office/drawing/2014/chartex" xmlns:mc="http://schemas.openxmlformats.org/markup-compatibility/2006" xmlns:o="urn:schemas-microsoft-com:office:office" xmlns:r="http://schemas.openxmlformats.org/officeDocument/2006/relationships" xmlns:m="http://schemas.openxmlformats.org/officeDocument/2006/math" xmlns:v="urn:schemas-microsoft-com:vml" xmlns:wp14="http://schemas.microsoft.com/office/word/2010/wordprocessingDrawing" xmlns:wp="http://schemas.openxmlformats.org/drawingml/2006/wordprocessingDrawing" xmlns:w10="urn:schemas-microsoft-com:office:word" xmlns:w="http://schemas.openxmlformats.org/wordprocessingml/2006/main" xmlns:w14="http://schemas.microsoft.com/office/word/2010/wordml" xmlns:w15="http://schemas.microsoft.com/office/word/2012/wordml" xmlns:w16se="http://schemas.microsoft.com/office/word/2015/wordml/symex" xmlns:wpg="http://schemas.microsoft.com/office/word/2010/wordprocessingGroup" xmlns:wpi="http://schemas.microsoft.com/office/word/2010/wordprocessingInk" xmlns:wne="http://schemas.microsoft.com/office/word/2006/wordml" xmlns:wps="http://schemas.microsoft.com/office/word/2010/wordprocessingShape" mc:Ignorable="w14 w15 w16se wp14">
   <w:sdt>
     <w:sdtPr>
       <w:id w:val="429782551"/>
@@ -26032,7 +26156,7 @@
 </file>
 
 <file path=word/footer2.xml><?xml version="1.0" encoding="utf-8"?>
-<w:ftr xmlns:wpc="http://schemas.microsoft.com/office/word/2010/wordprocessingCanvas" xmlns:cx="http://schemas.microsoft.com/office/drawing/2014/chartex" xmlns:cx1="http://schemas.microsoft.com/office/drawing/2015/9/8/chartex" xmlns:cx2="http://schemas.microsoft.com/office/drawing/2015/10/21/chartex" xmlns:cx3="http://schemas.microsoft.com/office/drawing/2016/5/9/chartex" xmlns:cx4="http://schemas.microsoft.com/office/drawing/2016/5/10/chartex" xmlns:cx5="http://schemas.microsoft.com/office/drawing/2016/5/11/chartex" xmlns:cx6="http://schemas.microsoft.com/office/drawing/2016/5/12/chartex" xmlns:cx7="http://schemas.microsoft.com/office/drawing/2016/5/13/chartex" xmlns:cx8="http://schemas.microsoft.com/office/drawing/2016/5/14/chartex" xmlns:mc="http://schemas.openxmlformats.org/markup-compatibility/2006" xmlns:aink="http://schemas.microsoft.com/office/drawing/2016/ink" xmlns:am3d="http://schemas.microsoft.com/office/drawing/2017/model3d" xmlns:o="urn:schemas-microsoft-com:office:office" xmlns:r="http://schemas.openxmlformats.org/officeDocument/2006/relationships" xmlns:m="http://schemas.openxmlformats.org/officeDocument/2006/math" xmlns:v="urn:schemas-microsoft-com:vml" xmlns:wp14="http://schemas.microsoft.com/office/word/2010/wordprocessingDrawing" xmlns:wp="http://schemas.openxmlformats.org/drawingml/2006/wordprocessingDrawing" xmlns:w10="urn:schemas-microsoft-com:office:word" xmlns:w="http://schemas.openxmlformats.org/wordprocessingml/2006/main" xmlns:w14="http://schemas.microsoft.com/office/word/2010/wordml" xmlns:w15="http://schemas.microsoft.com/office/word/2012/wordml" xmlns:w16cid="http://schemas.microsoft.com/office/word/2016/wordml/cid" xmlns:w16se="http://schemas.microsoft.com/office/word/2015/wordml/symex" xmlns:wpg="http://schemas.microsoft.com/office/word/2010/wordprocessingGroup" xmlns:wpi="http://schemas.microsoft.com/office/word/2010/wordprocessingInk" xmlns:wne="http://schemas.microsoft.com/office/word/2006/wordml" xmlns:wps="http://schemas.microsoft.com/office/word/2010/wordprocessingShape" mc:Ignorable="w14 w15 w16se w16cid wp14">
+<w:ftr xmlns:wpc="http://schemas.microsoft.com/office/word/2010/wordprocessingCanvas" xmlns:cx="http://schemas.microsoft.com/office/drawing/2014/chartex" xmlns:mc="http://schemas.openxmlformats.org/markup-compatibility/2006" xmlns:o="urn:schemas-microsoft-com:office:office" xmlns:r="http://schemas.openxmlformats.org/officeDocument/2006/relationships" xmlns:m="http://schemas.openxmlformats.org/officeDocument/2006/math" xmlns:v="urn:schemas-microsoft-com:vml" xmlns:wp14="http://schemas.microsoft.com/office/word/2010/wordprocessingDrawing" xmlns:wp="http://schemas.openxmlformats.org/drawingml/2006/wordprocessingDrawing" xmlns:w10="urn:schemas-microsoft-com:office:word" xmlns:w="http://schemas.openxmlformats.org/wordprocessingml/2006/main" xmlns:w14="http://schemas.microsoft.com/office/word/2010/wordml" xmlns:w15="http://schemas.microsoft.com/office/word/2012/wordml" xmlns:w16se="http://schemas.microsoft.com/office/word/2015/wordml/symex" xmlns:wpg="http://schemas.microsoft.com/office/word/2010/wordprocessingGroup" xmlns:wpi="http://schemas.microsoft.com/office/word/2010/wordprocessingInk" xmlns:wne="http://schemas.microsoft.com/office/word/2006/wordml" xmlns:wps="http://schemas.microsoft.com/office/word/2010/wordprocessingShape" mc:Ignorable="w14 w15 w16se wp14">
   <w:tbl>
     <w:tblPr>
       <w:tblW w:w="4991" w:type="pct"/>
@@ -26112,7 +26236,7 @@
               <w:sz w:val="26"/>
               <w:szCs w:val="26"/>
             </w:rPr>
-            <w:t>14</w:t>
+            <w:t>16</w:t>
           </w:r>
           <w:r>
             <w:rPr>
@@ -26204,7 +26328,7 @@
 </file>
 
 <file path=word/footer3.xml><?xml version="1.0" encoding="utf-8"?>
-<w:ftr xmlns:wpc="http://schemas.microsoft.com/office/word/2010/wordprocessingCanvas" xmlns:cx="http://schemas.microsoft.com/office/drawing/2014/chartex" xmlns:cx1="http://schemas.microsoft.com/office/drawing/2015/9/8/chartex" xmlns:cx2="http://schemas.microsoft.com/office/drawing/2015/10/21/chartex" xmlns:cx3="http://schemas.microsoft.com/office/drawing/2016/5/9/chartex" xmlns:cx4="http://schemas.microsoft.com/office/drawing/2016/5/10/chartex" xmlns:cx5="http://schemas.microsoft.com/office/drawing/2016/5/11/chartex" xmlns:cx6="http://schemas.microsoft.com/office/drawing/2016/5/12/chartex" xmlns:cx7="http://schemas.microsoft.com/office/drawing/2016/5/13/chartex" xmlns:cx8="http://schemas.microsoft.com/office/drawing/2016/5/14/chartex" xmlns:mc="http://schemas.openxmlformats.org/markup-compatibility/2006" xmlns:aink="http://schemas.microsoft.com/office/drawing/2016/ink" xmlns:am3d="http://schemas.microsoft.com/office/drawing/2017/model3d" xmlns:o="urn:schemas-microsoft-com:office:office" xmlns:r="http://schemas.openxmlformats.org/officeDocument/2006/relationships" xmlns:m="http://schemas.openxmlformats.org/officeDocument/2006/math" xmlns:v="urn:schemas-microsoft-com:vml" xmlns:wp14="http://schemas.microsoft.com/office/word/2010/wordprocessingDrawing" xmlns:wp="http://schemas.openxmlformats.org/drawingml/2006/wordprocessingDrawing" xmlns:w10="urn:schemas-microsoft-com:office:word" xmlns:w="http://schemas.openxmlformats.org/wordprocessingml/2006/main" xmlns:w14="http://schemas.microsoft.com/office/word/2010/wordml" xmlns:w15="http://schemas.microsoft.com/office/word/2012/wordml" xmlns:w16cid="http://schemas.microsoft.com/office/word/2016/wordml/cid" xmlns:w16se="http://schemas.microsoft.com/office/word/2015/wordml/symex" xmlns:wpg="http://schemas.microsoft.com/office/word/2010/wordprocessingGroup" xmlns:wpi="http://schemas.microsoft.com/office/word/2010/wordprocessingInk" xmlns:wne="http://schemas.microsoft.com/office/word/2006/wordml" xmlns:wps="http://schemas.microsoft.com/office/word/2010/wordprocessingShape" mc:Ignorable="w14 w15 w16se w16cid wp14">
+<w:ftr xmlns:wpc="http://schemas.microsoft.com/office/word/2010/wordprocessingCanvas" xmlns:cx="http://schemas.microsoft.com/office/drawing/2014/chartex" xmlns:mc="http://schemas.openxmlformats.org/markup-compatibility/2006" xmlns:o="urn:schemas-microsoft-com:office:office" xmlns:r="http://schemas.openxmlformats.org/officeDocument/2006/relationships" xmlns:m="http://schemas.openxmlformats.org/officeDocument/2006/math" xmlns:v="urn:schemas-microsoft-com:vml" xmlns:wp14="http://schemas.microsoft.com/office/word/2010/wordprocessingDrawing" xmlns:wp="http://schemas.openxmlformats.org/drawingml/2006/wordprocessingDrawing" xmlns:w10="urn:schemas-microsoft-com:office:word" xmlns:w="http://schemas.openxmlformats.org/wordprocessingml/2006/main" xmlns:w14="http://schemas.microsoft.com/office/word/2010/wordml" xmlns:w15="http://schemas.microsoft.com/office/word/2012/wordml" xmlns:w16se="http://schemas.microsoft.com/office/word/2015/wordml/symex" xmlns:wpg="http://schemas.microsoft.com/office/word/2010/wordprocessingGroup" xmlns:wpi="http://schemas.microsoft.com/office/word/2010/wordprocessingInk" xmlns:wne="http://schemas.microsoft.com/office/word/2006/wordml" xmlns:wps="http://schemas.microsoft.com/office/word/2010/wordprocessingShape" mc:Ignorable="w14 w15 w16se wp14">
   <w:tbl>
     <w:tblPr>
       <w:tblW w:w="4986" w:type="pct"/>
@@ -26329,7 +26453,7 @@
               <w:sz w:val="26"/>
               <w:szCs w:val="26"/>
             </w:rPr>
-            <w:t>13</w:t>
+            <w:t>3</w:t>
           </w:r>
           <w:r>
             <w:rPr>
@@ -26372,7 +26496,7 @@
 </file>
 
 <file path=word/footnotes.xml><?xml version="1.0" encoding="utf-8"?>
-<w:footnotes xmlns:wpc="http://schemas.microsoft.com/office/word/2010/wordprocessingCanvas" xmlns:cx="http://schemas.microsoft.com/office/drawing/2014/chartex" xmlns:cx1="http://schemas.microsoft.com/office/drawing/2015/9/8/chartex" xmlns:cx2="http://schemas.microsoft.com/office/drawing/2015/10/21/chartex" xmlns:cx3="http://schemas.microsoft.com/office/drawing/2016/5/9/chartex" xmlns:cx4="http://schemas.microsoft.com/office/drawing/2016/5/10/chartex" xmlns:cx5="http://schemas.microsoft.com/office/drawing/2016/5/11/chartex" xmlns:cx6="http://schemas.microsoft.com/office/drawing/2016/5/12/chartex" xmlns:cx7="http://schemas.microsoft.com/office/drawing/2016/5/13/chartex" xmlns:cx8="http://schemas.microsoft.com/office/drawing/2016/5/14/chartex" xmlns:mc="http://schemas.openxmlformats.org/markup-compatibility/2006" xmlns:aink="http://schemas.microsoft.com/office/drawing/2016/ink" xmlns:am3d="http://schemas.microsoft.com/office/drawing/2017/model3d" xmlns:o="urn:schemas-microsoft-com:office:office" xmlns:r="http://schemas.openxmlformats.org/officeDocument/2006/relationships" xmlns:m="http://schemas.openxmlformats.org/officeDocument/2006/math" xmlns:v="urn:schemas-microsoft-com:vml" xmlns:wp14="http://schemas.microsoft.com/office/word/2010/wordprocessingDrawing" xmlns:wp="http://schemas.openxmlformats.org/drawingml/2006/wordprocessingDrawing" xmlns:w10="urn:schemas-microsoft-com:office:word" xmlns:w="http://schemas.openxmlformats.org/wordprocessingml/2006/main" xmlns:w14="http://schemas.microsoft.com/office/word/2010/wordml" xmlns:w15="http://schemas.microsoft.com/office/word/2012/wordml" xmlns:w16cid="http://schemas.microsoft.com/office/word/2016/wordml/cid" xmlns:w16se="http://schemas.microsoft.com/office/word/2015/wordml/symex" xmlns:wpg="http://schemas.microsoft.com/office/word/2010/wordprocessingGroup" xmlns:wpi="http://schemas.microsoft.com/office/word/2010/wordprocessingInk" xmlns:wne="http://schemas.microsoft.com/office/word/2006/wordml" xmlns:wps="http://schemas.microsoft.com/office/word/2010/wordprocessingShape" mc:Ignorable="w14 w15 w16se w16cid wp14">
+<w:footnotes xmlns:wpc="http://schemas.microsoft.com/office/word/2010/wordprocessingCanvas" xmlns:cx="http://schemas.microsoft.com/office/drawing/2014/chartex" xmlns:mc="http://schemas.openxmlformats.org/markup-compatibility/2006" xmlns:o="urn:schemas-microsoft-com:office:office" xmlns:r="http://schemas.openxmlformats.org/officeDocument/2006/relationships" xmlns:m="http://schemas.openxmlformats.org/officeDocument/2006/math" xmlns:v="urn:schemas-microsoft-com:vml" xmlns:wp14="http://schemas.microsoft.com/office/word/2010/wordprocessingDrawing" xmlns:wp="http://schemas.openxmlformats.org/drawingml/2006/wordprocessingDrawing" xmlns:w10="urn:schemas-microsoft-com:office:word" xmlns:w="http://schemas.openxmlformats.org/wordprocessingml/2006/main" xmlns:w14="http://schemas.microsoft.com/office/word/2010/wordml" xmlns:w15="http://schemas.microsoft.com/office/word/2012/wordml" xmlns:w16se="http://schemas.microsoft.com/office/word/2015/wordml/symex" xmlns:wpg="http://schemas.microsoft.com/office/word/2010/wordprocessingGroup" xmlns:wpi="http://schemas.microsoft.com/office/word/2010/wordprocessingInk" xmlns:wne="http://schemas.microsoft.com/office/word/2006/wordml" xmlns:wps="http://schemas.microsoft.com/office/word/2010/wordprocessingShape" mc:Ignorable="w14 w15 w16se wp14">
   <w:footnote w:type="separator" w:id="-1">
     <w:p>
       <w:pPr>
@@ -26404,7 +26528,7 @@
 </file>
 
 <file path=word/header1.xml><?xml version="1.0" encoding="utf-8"?>
-<w:hdr xmlns:wpc="http://schemas.microsoft.com/office/word/2010/wordprocessingCanvas" xmlns:cx="http://schemas.microsoft.com/office/drawing/2014/chartex" xmlns:cx1="http://schemas.microsoft.com/office/drawing/2015/9/8/chartex" xmlns:cx2="http://schemas.microsoft.com/office/drawing/2015/10/21/chartex" xmlns:cx3="http://schemas.microsoft.com/office/drawing/2016/5/9/chartex" xmlns:cx4="http://schemas.microsoft.com/office/drawing/2016/5/10/chartex" xmlns:cx5="http://schemas.microsoft.com/office/drawing/2016/5/11/chartex" xmlns:cx6="http://schemas.microsoft.com/office/drawing/2016/5/12/chartex" xmlns:cx7="http://schemas.microsoft.com/office/drawing/2016/5/13/chartex" xmlns:cx8="http://schemas.microsoft.com/office/drawing/2016/5/14/chartex" xmlns:mc="http://schemas.openxmlformats.org/markup-compatibility/2006" xmlns:aink="http://schemas.microsoft.com/office/drawing/2016/ink" xmlns:am3d="http://schemas.microsoft.com/office/drawing/2017/model3d" xmlns:o="urn:schemas-microsoft-com:office:office" xmlns:r="http://schemas.openxmlformats.org/officeDocument/2006/relationships" xmlns:m="http://schemas.openxmlformats.org/officeDocument/2006/math" xmlns:v="urn:schemas-microsoft-com:vml" xmlns:wp14="http://schemas.microsoft.com/office/word/2010/wordprocessingDrawing" xmlns:wp="http://schemas.openxmlformats.org/drawingml/2006/wordprocessingDrawing" xmlns:w10="urn:schemas-microsoft-com:office:word" xmlns:w="http://schemas.openxmlformats.org/wordprocessingml/2006/main" xmlns:w14="http://schemas.microsoft.com/office/word/2010/wordml" xmlns:w15="http://schemas.microsoft.com/office/word/2012/wordml" xmlns:w16cid="http://schemas.microsoft.com/office/word/2016/wordml/cid" xmlns:w16se="http://schemas.microsoft.com/office/word/2015/wordml/symex" xmlns:wpg="http://schemas.microsoft.com/office/word/2010/wordprocessingGroup" xmlns:wpi="http://schemas.microsoft.com/office/word/2010/wordprocessingInk" xmlns:wne="http://schemas.microsoft.com/office/word/2006/wordml" xmlns:wps="http://schemas.microsoft.com/office/word/2010/wordprocessingShape" mc:Ignorable="w14 w15 w16se w16cid wp14">
+<w:hdr xmlns:wpc="http://schemas.microsoft.com/office/word/2010/wordprocessingCanvas" xmlns:cx="http://schemas.microsoft.com/office/drawing/2014/chartex" xmlns:mc="http://schemas.openxmlformats.org/markup-compatibility/2006" xmlns:o="urn:schemas-microsoft-com:office:office" xmlns:r="http://schemas.openxmlformats.org/officeDocument/2006/relationships" xmlns:m="http://schemas.openxmlformats.org/officeDocument/2006/math" xmlns:v="urn:schemas-microsoft-com:vml" xmlns:wp14="http://schemas.microsoft.com/office/word/2010/wordprocessingDrawing" xmlns:wp="http://schemas.openxmlformats.org/drawingml/2006/wordprocessingDrawing" xmlns:w10="urn:schemas-microsoft-com:office:word" xmlns:w="http://schemas.openxmlformats.org/wordprocessingml/2006/main" xmlns:w14="http://schemas.microsoft.com/office/word/2010/wordml" xmlns:w15="http://schemas.microsoft.com/office/word/2012/wordml" xmlns:w16se="http://schemas.microsoft.com/office/word/2015/wordml/symex" xmlns:wpg="http://schemas.microsoft.com/office/word/2010/wordprocessingGroup" xmlns:wpi="http://schemas.microsoft.com/office/word/2010/wordprocessingInk" xmlns:wne="http://schemas.microsoft.com/office/word/2006/wordml" xmlns:wps="http://schemas.microsoft.com/office/word/2010/wordprocessingShape" mc:Ignorable="w14 w15 w16se wp14">
   <w:tbl>
     <w:tblPr>
       <w:tblW w:w="4984" w:type="pct"/>
@@ -26538,7 +26662,7 @@
 </file>
 
 <file path=word/header2.xml><?xml version="1.0" encoding="utf-8"?>
-<w:hdr xmlns:wpc="http://schemas.microsoft.com/office/word/2010/wordprocessingCanvas" xmlns:cx="http://schemas.microsoft.com/office/drawing/2014/chartex" xmlns:cx1="http://schemas.microsoft.com/office/drawing/2015/9/8/chartex" xmlns:cx2="http://schemas.microsoft.com/office/drawing/2015/10/21/chartex" xmlns:cx3="http://schemas.microsoft.com/office/drawing/2016/5/9/chartex" xmlns:cx4="http://schemas.microsoft.com/office/drawing/2016/5/10/chartex" xmlns:cx5="http://schemas.microsoft.com/office/drawing/2016/5/11/chartex" xmlns:cx6="http://schemas.microsoft.com/office/drawing/2016/5/12/chartex" xmlns:cx7="http://schemas.microsoft.com/office/drawing/2016/5/13/chartex" xmlns:cx8="http://schemas.microsoft.com/office/drawing/2016/5/14/chartex" xmlns:mc="http://schemas.openxmlformats.org/markup-compatibility/2006" xmlns:aink="http://schemas.microsoft.com/office/drawing/2016/ink" xmlns:am3d="http://schemas.microsoft.com/office/drawing/2017/model3d" xmlns:o="urn:schemas-microsoft-com:office:office" xmlns:r="http://schemas.openxmlformats.org/officeDocument/2006/relationships" xmlns:m="http://schemas.openxmlformats.org/officeDocument/2006/math" xmlns:v="urn:schemas-microsoft-com:vml" xmlns:wp14="http://schemas.microsoft.com/office/word/2010/wordprocessingDrawing" xmlns:wp="http://schemas.openxmlformats.org/drawingml/2006/wordprocessingDrawing" xmlns:w10="urn:schemas-microsoft-com:office:word" xmlns:w="http://schemas.openxmlformats.org/wordprocessingml/2006/main" xmlns:w14="http://schemas.microsoft.com/office/word/2010/wordml" xmlns:w15="http://schemas.microsoft.com/office/word/2012/wordml" xmlns:w16cid="http://schemas.microsoft.com/office/word/2016/wordml/cid" xmlns:w16se="http://schemas.microsoft.com/office/word/2015/wordml/symex" xmlns:wpg="http://schemas.microsoft.com/office/word/2010/wordprocessingGroup" xmlns:wpi="http://schemas.microsoft.com/office/word/2010/wordprocessingInk" xmlns:wne="http://schemas.microsoft.com/office/word/2006/wordml" xmlns:wps="http://schemas.microsoft.com/office/word/2010/wordprocessingShape" mc:Ignorable="w14 w15 w16se w16cid wp14">
+<w:hdr xmlns:wpc="http://schemas.microsoft.com/office/word/2010/wordprocessingCanvas" xmlns:cx="http://schemas.microsoft.com/office/drawing/2014/chartex" xmlns:mc="http://schemas.openxmlformats.org/markup-compatibility/2006" xmlns:o="urn:schemas-microsoft-com:office:office" xmlns:r="http://schemas.openxmlformats.org/officeDocument/2006/relationships" xmlns:m="http://schemas.openxmlformats.org/officeDocument/2006/math" xmlns:v="urn:schemas-microsoft-com:vml" xmlns:wp14="http://schemas.microsoft.com/office/word/2010/wordprocessingDrawing" xmlns:wp="http://schemas.openxmlformats.org/drawingml/2006/wordprocessingDrawing" xmlns:w10="urn:schemas-microsoft-com:office:word" xmlns:w="http://schemas.openxmlformats.org/wordprocessingml/2006/main" xmlns:w14="http://schemas.microsoft.com/office/word/2010/wordml" xmlns:w15="http://schemas.microsoft.com/office/word/2012/wordml" xmlns:w16se="http://schemas.microsoft.com/office/word/2015/wordml/symex" xmlns:wpg="http://schemas.microsoft.com/office/word/2010/wordprocessingGroup" xmlns:wpi="http://schemas.microsoft.com/office/word/2010/wordprocessingInk" xmlns:wne="http://schemas.microsoft.com/office/word/2006/wordml" xmlns:wps="http://schemas.microsoft.com/office/word/2010/wordprocessingShape" mc:Ignorable="w14 w15 w16se wp14">
   <w:tbl>
     <w:tblPr>
       <w:tblW w:w="4983" w:type="pct"/>
@@ -26554,8 +26678,8 @@
       <w:tblLook w:val="04A0" w:firstRow="1" w:lastRow="0" w:firstColumn="1" w:lastColumn="0" w:noHBand="0" w:noVBand="1"/>
     </w:tblPr>
     <w:tblGrid>
-      <w:gridCol w:w="4300"/>
-      <w:gridCol w:w="5230"/>
+      <w:gridCol w:w="6378"/>
+      <w:gridCol w:w="7758"/>
     </w:tblGrid>
     <w:tr>
       <w:trPr>
@@ -26636,7 +26760,7 @@
 </file>
 
 <file path=word/header3.xml><?xml version="1.0" encoding="utf-8"?>
-<w:hdr xmlns:wpc="http://schemas.microsoft.com/office/word/2010/wordprocessingCanvas" xmlns:cx="http://schemas.microsoft.com/office/drawing/2014/chartex" xmlns:cx1="http://schemas.microsoft.com/office/drawing/2015/9/8/chartex" xmlns:cx2="http://schemas.microsoft.com/office/drawing/2015/10/21/chartex" xmlns:cx3="http://schemas.microsoft.com/office/drawing/2016/5/9/chartex" xmlns:cx4="http://schemas.microsoft.com/office/drawing/2016/5/10/chartex" xmlns:cx5="http://schemas.microsoft.com/office/drawing/2016/5/11/chartex" xmlns:cx6="http://schemas.microsoft.com/office/drawing/2016/5/12/chartex" xmlns:cx7="http://schemas.microsoft.com/office/drawing/2016/5/13/chartex" xmlns:cx8="http://schemas.microsoft.com/office/drawing/2016/5/14/chartex" xmlns:mc="http://schemas.openxmlformats.org/markup-compatibility/2006" xmlns:aink="http://schemas.microsoft.com/office/drawing/2016/ink" xmlns:am3d="http://schemas.microsoft.com/office/drawing/2017/model3d" xmlns:o="urn:schemas-microsoft-com:office:office" xmlns:r="http://schemas.openxmlformats.org/officeDocument/2006/relationships" xmlns:m="http://schemas.openxmlformats.org/officeDocument/2006/math" xmlns:v="urn:schemas-microsoft-com:vml" xmlns:wp14="http://schemas.microsoft.com/office/word/2010/wordprocessingDrawing" xmlns:wp="http://schemas.openxmlformats.org/drawingml/2006/wordprocessingDrawing" xmlns:w10="urn:schemas-microsoft-com:office:word" xmlns:w="http://schemas.openxmlformats.org/wordprocessingml/2006/main" xmlns:w14="http://schemas.microsoft.com/office/word/2010/wordml" xmlns:w15="http://schemas.microsoft.com/office/word/2012/wordml" xmlns:w16cid="http://schemas.microsoft.com/office/word/2016/wordml/cid" xmlns:w16se="http://schemas.microsoft.com/office/word/2015/wordml/symex" xmlns:wpg="http://schemas.microsoft.com/office/word/2010/wordprocessingGroup" xmlns:wpi="http://schemas.microsoft.com/office/word/2010/wordprocessingInk" xmlns:wne="http://schemas.microsoft.com/office/word/2006/wordml" xmlns:wps="http://schemas.microsoft.com/office/word/2010/wordprocessingShape" mc:Ignorable="w14 w15 w16se w16cid wp14">
+<w:hdr xmlns:wpc="http://schemas.microsoft.com/office/word/2010/wordprocessingCanvas" xmlns:cx="http://schemas.microsoft.com/office/drawing/2014/chartex" xmlns:mc="http://schemas.openxmlformats.org/markup-compatibility/2006" xmlns:o="urn:schemas-microsoft-com:office:office" xmlns:r="http://schemas.openxmlformats.org/officeDocument/2006/relationships" xmlns:m="http://schemas.openxmlformats.org/officeDocument/2006/math" xmlns:v="urn:schemas-microsoft-com:vml" xmlns:wp14="http://schemas.microsoft.com/office/word/2010/wordprocessingDrawing" xmlns:wp="http://schemas.openxmlformats.org/drawingml/2006/wordprocessingDrawing" xmlns:w10="urn:schemas-microsoft-com:office:word" xmlns:w="http://schemas.openxmlformats.org/wordprocessingml/2006/main" xmlns:w14="http://schemas.microsoft.com/office/word/2010/wordml" xmlns:w15="http://schemas.microsoft.com/office/word/2012/wordml" xmlns:w16se="http://schemas.microsoft.com/office/word/2015/wordml/symex" xmlns:wpg="http://schemas.microsoft.com/office/word/2010/wordprocessingGroup" xmlns:wpi="http://schemas.microsoft.com/office/word/2010/wordprocessingInk" xmlns:wne="http://schemas.microsoft.com/office/word/2006/wordml" xmlns:wps="http://schemas.microsoft.com/office/word/2010/wordprocessingShape" mc:Ignorable="w14 w15 w16se wp14">
   <w:tbl>
     <w:tblPr>
       <w:tblW w:w="4984" w:type="pct"/>
@@ -26735,7 +26859,7 @@
 </file>
 
 <file path=word/numbering.xml><?xml version="1.0" encoding="utf-8"?>
-<w:numbering xmlns:wpc="http://schemas.microsoft.com/office/word/2010/wordprocessingCanvas" xmlns:cx="http://schemas.microsoft.com/office/drawing/2014/chartex" xmlns:cx1="http://schemas.microsoft.com/office/drawing/2015/9/8/chartex" xmlns:cx2="http://schemas.microsoft.com/office/drawing/2015/10/21/chartex" xmlns:cx3="http://schemas.microsoft.com/office/drawing/2016/5/9/chartex" xmlns:cx4="http://schemas.microsoft.com/office/drawing/2016/5/10/chartex" xmlns:cx5="http://schemas.microsoft.com/office/drawing/2016/5/11/chartex" xmlns:cx6="http://schemas.microsoft.com/office/drawing/2016/5/12/chartex" xmlns:cx7="http://schemas.microsoft.com/office/drawing/2016/5/13/chartex" xmlns:cx8="http://schemas.microsoft.com/office/drawing/2016/5/14/chartex" xmlns:mc="http://schemas.openxmlformats.org/markup-compatibility/2006" xmlns:aink="http://schemas.microsoft.com/office/drawing/2016/ink" xmlns:am3d="http://schemas.microsoft.com/office/drawing/2017/model3d" xmlns:o="urn:schemas-microsoft-com:office:office" xmlns:r="http://schemas.openxmlformats.org/officeDocument/2006/relationships" xmlns:m="http://schemas.openxmlformats.org/officeDocument/2006/math" xmlns:v="urn:schemas-microsoft-com:vml" xmlns:wp14="http://schemas.microsoft.com/office/word/2010/wordprocessingDrawing" xmlns:wp="http://schemas.openxmlformats.org/drawingml/2006/wordprocessingDrawing" xmlns:w10="urn:schemas-microsoft-com:office:word" xmlns:w="http://schemas.openxmlformats.org/wordprocessingml/2006/main" xmlns:w14="http://schemas.microsoft.com/office/word/2010/wordml" xmlns:w15="http://schemas.microsoft.com/office/word/2012/wordml" xmlns:w16cid="http://schemas.microsoft.com/office/word/2016/wordml/cid" xmlns:w16se="http://schemas.microsoft.com/office/word/2015/wordml/symex" xmlns:wpg="http://schemas.microsoft.com/office/word/2010/wordprocessingGroup" xmlns:wpi="http://schemas.microsoft.com/office/word/2010/wordprocessingInk" xmlns:wne="http://schemas.microsoft.com/office/word/2006/wordml" xmlns:wps="http://schemas.microsoft.com/office/word/2010/wordprocessingShape" mc:Ignorable="w14 w15 w16se w16cid wp14">
+<w:numbering xmlns:wpc="http://schemas.microsoft.com/office/word/2010/wordprocessingCanvas" xmlns:cx="http://schemas.microsoft.com/office/drawing/2014/chartex" xmlns:mc="http://schemas.openxmlformats.org/markup-compatibility/2006" xmlns:o="urn:schemas-microsoft-com:office:office" xmlns:r="http://schemas.openxmlformats.org/officeDocument/2006/relationships" xmlns:m="http://schemas.openxmlformats.org/officeDocument/2006/math" xmlns:v="urn:schemas-microsoft-com:vml" xmlns:wp14="http://schemas.microsoft.com/office/word/2010/wordprocessingDrawing" xmlns:wp="http://schemas.openxmlformats.org/drawingml/2006/wordprocessingDrawing" xmlns:w10="urn:schemas-microsoft-com:office:word" xmlns:w="http://schemas.openxmlformats.org/wordprocessingml/2006/main" xmlns:w14="http://schemas.microsoft.com/office/word/2010/wordml" xmlns:w15="http://schemas.microsoft.com/office/word/2012/wordml" xmlns:w16se="http://schemas.microsoft.com/office/word/2015/wordml/symex" xmlns:wpg="http://schemas.microsoft.com/office/word/2010/wordprocessingGroup" xmlns:wpi="http://schemas.microsoft.com/office/word/2010/wordprocessingInk" xmlns:wne="http://schemas.microsoft.com/office/word/2006/wordml" xmlns:wps="http://schemas.microsoft.com/office/word/2010/wordprocessingShape" mc:Ignorable="w14 w15 w16se wp14">
   <w:abstractNum w:abstractNumId="0" w15:restartNumberingAfterBreak="0">
     <w:nsid w:val="02634724"/>
     <w:multiLevelType w:val="hybridMultilevel"/>
@@ -28596,6 +28720,95 @@
     </w:lvl>
   </w:abstractNum>
   <w:abstractNum w:abstractNumId="20" w15:restartNumberingAfterBreak="0">
+    <w:nsid w:val="4B6A745C"/>
+    <w:multiLevelType w:val="hybridMultilevel"/>
+    <w:tmpl w:val="D22C8F20"/>
+    <w:lvl w:ilvl="0" w:tplc="50DA0EB6">
+      <w:start w:val="1"/>
+      <w:numFmt w:val="decimal"/>
+      <w:lvlText w:val="%1."/>
+      <w:lvlJc w:val="left"/>
+      <w:pPr>
+        <w:ind w:left="1440" w:hanging="360"/>
+      </w:pPr>
+      <w:rPr>
+        <w:rFonts w:hint="default"/>
+      </w:rPr>
+    </w:lvl>
+    <w:lvl w:ilvl="1" w:tplc="04090019" w:tentative="1">
+      <w:start w:val="1"/>
+      <w:numFmt w:val="lowerLetter"/>
+      <w:lvlText w:val="%2."/>
+      <w:lvlJc w:val="left"/>
+      <w:pPr>
+        <w:ind w:left="2160" w:hanging="360"/>
+      </w:pPr>
+    </w:lvl>
+    <w:lvl w:ilvl="2" w:tplc="0409001B" w:tentative="1">
+      <w:start w:val="1"/>
+      <w:numFmt w:val="lowerRoman"/>
+      <w:lvlText w:val="%3."/>
+      <w:lvlJc w:val="right"/>
+      <w:pPr>
+        <w:ind w:left="2880" w:hanging="180"/>
+      </w:pPr>
+    </w:lvl>
+    <w:lvl w:ilvl="3" w:tplc="0409000F" w:tentative="1">
+      <w:start w:val="1"/>
+      <w:numFmt w:val="decimal"/>
+      <w:lvlText w:val="%4."/>
+      <w:lvlJc w:val="left"/>
+      <w:pPr>
+        <w:ind w:left="3600" w:hanging="360"/>
+      </w:pPr>
+    </w:lvl>
+    <w:lvl w:ilvl="4" w:tplc="04090019" w:tentative="1">
+      <w:start w:val="1"/>
+      <w:numFmt w:val="lowerLetter"/>
+      <w:lvlText w:val="%5."/>
+      <w:lvlJc w:val="left"/>
+      <w:pPr>
+        <w:ind w:left="4320" w:hanging="360"/>
+      </w:pPr>
+    </w:lvl>
+    <w:lvl w:ilvl="5" w:tplc="0409001B" w:tentative="1">
+      <w:start w:val="1"/>
+      <w:numFmt w:val="lowerRoman"/>
+      <w:lvlText w:val="%6."/>
+      <w:lvlJc w:val="right"/>
+      <w:pPr>
+        <w:ind w:left="5040" w:hanging="180"/>
+      </w:pPr>
+    </w:lvl>
+    <w:lvl w:ilvl="6" w:tplc="0409000F" w:tentative="1">
+      <w:start w:val="1"/>
+      <w:numFmt w:val="decimal"/>
+      <w:lvlText w:val="%7."/>
+      <w:lvlJc w:val="left"/>
+      <w:pPr>
+        <w:ind w:left="5760" w:hanging="360"/>
+      </w:pPr>
+    </w:lvl>
+    <w:lvl w:ilvl="7" w:tplc="04090019" w:tentative="1">
+      <w:start w:val="1"/>
+      <w:numFmt w:val="lowerLetter"/>
+      <w:lvlText w:val="%8."/>
+      <w:lvlJc w:val="left"/>
+      <w:pPr>
+        <w:ind w:left="6480" w:hanging="360"/>
+      </w:pPr>
+    </w:lvl>
+    <w:lvl w:ilvl="8" w:tplc="0409001B" w:tentative="1">
+      <w:start w:val="1"/>
+      <w:numFmt w:val="lowerRoman"/>
+      <w:lvlText w:val="%9."/>
+      <w:lvlJc w:val="right"/>
+      <w:pPr>
+        <w:ind w:left="7200" w:hanging="180"/>
+      </w:pPr>
+    </w:lvl>
+  </w:abstractNum>
+  <w:abstractNum w:abstractNumId="21" w15:restartNumberingAfterBreak="0">
     <w:nsid w:val="4D3D504F"/>
     <w:multiLevelType w:val="hybridMultilevel"/>
     <w:tmpl w:val="D1A2E3A0"/>
@@ -28684,7 +28897,7 @@
       </w:pPr>
     </w:lvl>
   </w:abstractNum>
-  <w:abstractNum w:abstractNumId="21" w15:restartNumberingAfterBreak="0">
+  <w:abstractNum w:abstractNumId="22" w15:restartNumberingAfterBreak="0">
     <w:nsid w:val="4D8108AD"/>
     <w:multiLevelType w:val="hybridMultilevel"/>
     <w:tmpl w:val="ED2C7676"/>
@@ -28797,7 +29010,7 @@
       </w:rPr>
     </w:lvl>
   </w:abstractNum>
-  <w:abstractNum w:abstractNumId="22" w15:restartNumberingAfterBreak="0">
+  <w:abstractNum w:abstractNumId="23" w15:restartNumberingAfterBreak="0">
     <w:nsid w:val="4E280BA9"/>
     <w:multiLevelType w:val="hybridMultilevel"/>
     <w:tmpl w:val="579ECD26"/>
@@ -28886,7 +29099,7 @@
       </w:pPr>
     </w:lvl>
   </w:abstractNum>
-  <w:abstractNum w:abstractNumId="23" w15:restartNumberingAfterBreak="0">
+  <w:abstractNum w:abstractNumId="24" w15:restartNumberingAfterBreak="0">
     <w:nsid w:val="5F643A2D"/>
     <w:multiLevelType w:val="hybridMultilevel"/>
     <w:tmpl w:val="DB923082"/>
@@ -28972,7 +29185,7 @@
       </w:pPr>
     </w:lvl>
   </w:abstractNum>
-  <w:abstractNum w:abstractNumId="24" w15:restartNumberingAfterBreak="0">
+  <w:abstractNum w:abstractNumId="25" w15:restartNumberingAfterBreak="0">
     <w:nsid w:val="642B1F9B"/>
     <w:multiLevelType w:val="hybridMultilevel"/>
     <w:tmpl w:val="492ED3BE"/>
@@ -29058,7 +29271,7 @@
       </w:pPr>
     </w:lvl>
   </w:abstractNum>
-  <w:abstractNum w:abstractNumId="25" w15:restartNumberingAfterBreak="0">
+  <w:abstractNum w:abstractNumId="26" w15:restartNumberingAfterBreak="0">
     <w:nsid w:val="65B467CC"/>
     <w:multiLevelType w:val="hybridMultilevel"/>
     <w:tmpl w:val="A91E97EE"/>
@@ -29171,7 +29384,7 @@
       </w:rPr>
     </w:lvl>
   </w:abstractNum>
-  <w:abstractNum w:abstractNumId="26" w15:restartNumberingAfterBreak="0">
+  <w:abstractNum w:abstractNumId="27" w15:restartNumberingAfterBreak="0">
     <w:nsid w:val="6658136D"/>
     <w:multiLevelType w:val="hybridMultilevel"/>
     <w:tmpl w:val="61046624"/>
@@ -29260,7 +29473,7 @@
       </w:pPr>
     </w:lvl>
   </w:abstractNum>
-  <w:abstractNum w:abstractNumId="27" w15:restartNumberingAfterBreak="0">
+  <w:abstractNum w:abstractNumId="28" w15:restartNumberingAfterBreak="0">
     <w:nsid w:val="679176C6"/>
     <w:multiLevelType w:val="hybridMultilevel"/>
     <w:tmpl w:val="5FB86B78"/>
@@ -29372,7 +29585,7 @@
       </w:rPr>
     </w:lvl>
   </w:abstractNum>
-  <w:abstractNum w:abstractNumId="28" w15:restartNumberingAfterBreak="0">
+  <w:abstractNum w:abstractNumId="29" w15:restartNumberingAfterBreak="0">
     <w:nsid w:val="69DA0FD2"/>
     <w:multiLevelType w:val="hybridMultilevel"/>
     <w:tmpl w:val="5928A830"/>
@@ -29458,7 +29671,7 @@
       </w:pPr>
     </w:lvl>
   </w:abstractNum>
-  <w:abstractNum w:abstractNumId="29" w15:restartNumberingAfterBreak="0">
+  <w:abstractNum w:abstractNumId="30" w15:restartNumberingAfterBreak="0">
     <w:nsid w:val="6A0D504B"/>
     <w:multiLevelType w:val="hybridMultilevel"/>
     <w:tmpl w:val="5928A830"/>
@@ -29544,7 +29757,7 @@
       </w:pPr>
     </w:lvl>
   </w:abstractNum>
-  <w:abstractNum w:abstractNumId="30" w15:restartNumberingAfterBreak="0">
+  <w:abstractNum w:abstractNumId="31" w15:restartNumberingAfterBreak="0">
     <w:nsid w:val="6FCA5CB3"/>
     <w:multiLevelType w:val="hybridMultilevel"/>
     <w:tmpl w:val="11764576"/>
@@ -29633,7 +29846,7 @@
       </w:pPr>
     </w:lvl>
   </w:abstractNum>
-  <w:abstractNum w:abstractNumId="31" w15:restartNumberingAfterBreak="0">
+  <w:abstractNum w:abstractNumId="32" w15:restartNumberingAfterBreak="0">
     <w:nsid w:val="73B35C54"/>
     <w:multiLevelType w:val="hybridMultilevel"/>
     <w:tmpl w:val="11764576"/>
@@ -29722,7 +29935,7 @@
       </w:pPr>
     </w:lvl>
   </w:abstractNum>
-  <w:abstractNum w:abstractNumId="32" w15:restartNumberingAfterBreak="0">
+  <w:abstractNum w:abstractNumId="33" w15:restartNumberingAfterBreak="0">
     <w:nsid w:val="74FE0553"/>
     <w:multiLevelType w:val="hybridMultilevel"/>
     <w:tmpl w:val="05FABDEA"/>
@@ -29835,7 +30048,7 @@
       </w:rPr>
     </w:lvl>
   </w:abstractNum>
-  <w:abstractNum w:abstractNumId="33" w15:restartNumberingAfterBreak="0">
+  <w:abstractNum w:abstractNumId="34" w15:restartNumberingAfterBreak="0">
     <w:nsid w:val="75B03BFA"/>
     <w:multiLevelType w:val="multilevel"/>
     <w:tmpl w:val="0409001F"/>
@@ -29945,7 +30158,7 @@
       </w:rPr>
     </w:lvl>
   </w:abstractNum>
-  <w:abstractNum w:abstractNumId="34" w15:restartNumberingAfterBreak="0">
+  <w:abstractNum w:abstractNumId="35" w15:restartNumberingAfterBreak="0">
     <w:nsid w:val="763772BC"/>
     <w:multiLevelType w:val="hybridMultilevel"/>
     <w:tmpl w:val="E382908A"/>
@@ -30034,7 +30247,7 @@
       </w:pPr>
     </w:lvl>
   </w:abstractNum>
-  <w:abstractNum w:abstractNumId="35" w15:restartNumberingAfterBreak="0">
+  <w:abstractNum w:abstractNumId="36" w15:restartNumberingAfterBreak="0">
     <w:nsid w:val="79CC5276"/>
     <w:multiLevelType w:val="hybridMultilevel"/>
     <w:tmpl w:val="BC221032"/>
@@ -30120,7 +30333,7 @@
       </w:pPr>
     </w:lvl>
   </w:abstractNum>
-  <w:abstractNum w:abstractNumId="36" w15:restartNumberingAfterBreak="0">
+  <w:abstractNum w:abstractNumId="37" w15:restartNumberingAfterBreak="0">
     <w:nsid w:val="7ADA4569"/>
     <w:multiLevelType w:val="hybridMultilevel"/>
     <w:tmpl w:val="ABB4A170"/>
@@ -30209,7 +30422,7 @@
       </w:pPr>
     </w:lvl>
   </w:abstractNum>
-  <w:abstractNum w:abstractNumId="37" w15:restartNumberingAfterBreak="0">
+  <w:abstractNum w:abstractNumId="38" w15:restartNumberingAfterBreak="0">
     <w:nsid w:val="7D921391"/>
     <w:multiLevelType w:val="hybridMultilevel"/>
     <w:tmpl w:val="A0C2D8BA"/>
@@ -30295,7 +30508,7 @@
       </w:pPr>
     </w:lvl>
   </w:abstractNum>
-  <w:abstractNum w:abstractNumId="38" w15:restartNumberingAfterBreak="0">
+  <w:abstractNum w:abstractNumId="39" w15:restartNumberingAfterBreak="0">
     <w:nsid w:val="7DA9136B"/>
     <w:multiLevelType w:val="hybridMultilevel"/>
     <w:tmpl w:val="D1A4102C"/>
@@ -30407,7 +30620,7 @@
       </w:rPr>
     </w:lvl>
   </w:abstractNum>
-  <w:abstractNum w:abstractNumId="39" w15:restartNumberingAfterBreak="0">
+  <w:abstractNum w:abstractNumId="40" w15:restartNumberingAfterBreak="0">
     <w:nsid w:val="7FB87D63"/>
     <w:multiLevelType w:val="hybridMultilevel"/>
     <w:tmpl w:val="D1A2E3A0"/>
@@ -30497,19 +30710,19 @@
     </w:lvl>
   </w:abstractNum>
   <w:num w:numId="1">
+    <w:abstractNumId w:val="29"/>
+  </w:num>
+  <w:num w:numId="2">
     <w:abstractNumId w:val="28"/>
   </w:num>
-  <w:num w:numId="2">
-    <w:abstractNumId w:val="27"/>
-  </w:num>
   <w:num w:numId="3">
-    <w:abstractNumId w:val="29"/>
+    <w:abstractNumId w:val="30"/>
   </w:num>
   <w:num w:numId="4">
-    <w:abstractNumId w:val="22"/>
+    <w:abstractNumId w:val="23"/>
   </w:num>
   <w:num w:numId="5">
-    <w:abstractNumId w:val="33"/>
+    <w:abstractNumId w:val="34"/>
   </w:num>
   <w:num w:numId="6">
     <w:abstractNumId w:val="14"/>
@@ -30518,13 +30731,13 @@
     <w:abstractNumId w:val="5"/>
   </w:num>
   <w:num w:numId="8">
-    <w:abstractNumId w:val="25"/>
+    <w:abstractNumId w:val="26"/>
   </w:num>
   <w:num w:numId="9">
     <w:abstractNumId w:val="16"/>
   </w:num>
   <w:num w:numId="10">
-    <w:abstractNumId w:val="35"/>
+    <w:abstractNumId w:val="36"/>
   </w:num>
   <w:num w:numId="11">
     <w:abstractNumId w:val="19"/>
@@ -30533,7 +30746,7 @@
     <w:abstractNumId w:val="13"/>
   </w:num>
   <w:num w:numId="13">
-    <w:abstractNumId w:val="23"/>
+    <w:abstractNumId w:val="24"/>
   </w:num>
   <w:num w:numId="14">
     <w:abstractNumId w:val="4"/>
@@ -30551,16 +30764,16 @@
     <w:abstractNumId w:val="18"/>
   </w:num>
   <w:num w:numId="19">
-    <w:abstractNumId w:val="24"/>
+    <w:abstractNumId w:val="25"/>
   </w:num>
   <w:num w:numId="20">
-    <w:abstractNumId w:val="37"/>
+    <w:abstractNumId w:val="38"/>
   </w:num>
   <w:num w:numId="21">
     <w:abstractNumId w:val="10"/>
   </w:num>
   <w:num w:numId="22">
-    <w:abstractNumId w:val="38"/>
+    <w:abstractNumId w:val="39"/>
   </w:num>
   <w:num w:numId="23">
     <w:abstractNumId w:val="2"/>
@@ -30572,10 +30785,10 @@
     <w:abstractNumId w:val="6"/>
   </w:num>
   <w:num w:numId="26">
-    <w:abstractNumId w:val="21"/>
+    <w:abstractNumId w:val="22"/>
   </w:num>
   <w:num w:numId="27">
-    <w:abstractNumId w:val="32"/>
+    <w:abstractNumId w:val="33"/>
   </w:num>
   <w:num w:numId="28">
     <w:abstractNumId w:val="12"/>
@@ -30584,10 +30797,10 @@
     <w:abstractNumId w:val="11"/>
   </w:num>
   <w:num w:numId="30">
-    <w:abstractNumId w:val="26"/>
+    <w:abstractNumId w:val="27"/>
   </w:num>
   <w:num w:numId="31">
-    <w:abstractNumId w:val="20"/>
+    <w:abstractNumId w:val="21"/>
   </w:num>
   <w:num w:numId="32">
     <w:abstractNumId w:val="1"/>
@@ -30602,28 +30815,31 @@
     <w:abstractNumId w:val="9"/>
   </w:num>
   <w:num w:numId="36">
-    <w:abstractNumId w:val="39"/>
+    <w:abstractNumId w:val="40"/>
   </w:num>
   <w:num w:numId="37">
-    <w:abstractNumId w:val="30"/>
+    <w:abstractNumId w:val="31"/>
   </w:num>
   <w:num w:numId="38">
-    <w:abstractNumId w:val="36"/>
+    <w:abstractNumId w:val="37"/>
   </w:num>
   <w:num w:numId="39">
-    <w:abstractNumId w:val="34"/>
+    <w:abstractNumId w:val="35"/>
   </w:num>
   <w:num w:numId="40">
-    <w:abstractNumId w:val="34"/>
+    <w:abstractNumId w:val="35"/>
   </w:num>
   <w:num w:numId="41">
-    <w:abstractNumId w:val="31"/>
+    <w:abstractNumId w:val="32"/>
+  </w:num>
+  <w:num w:numId="42">
+    <w:abstractNumId w:val="20"/>
   </w:num>
 </w:numbering>
 </file>
 
 <file path=word/styles.xml><?xml version="1.0" encoding="utf-8"?>
-<w:styles xmlns:mc="http://schemas.openxmlformats.org/markup-compatibility/2006" xmlns:r="http://schemas.openxmlformats.org/officeDocument/2006/relationships" xmlns:w="http://schemas.openxmlformats.org/wordprocessingml/2006/main" xmlns:w14="http://schemas.microsoft.com/office/word/2010/wordml" xmlns:w15="http://schemas.microsoft.com/office/word/2012/wordml" xmlns:w16cid="http://schemas.microsoft.com/office/word/2016/wordml/cid" xmlns:w16se="http://schemas.microsoft.com/office/word/2015/wordml/symex" mc:Ignorable="w14 w15 w16se w16cid">
+<w:styles xmlns:mc="http://schemas.openxmlformats.org/markup-compatibility/2006" xmlns:r="http://schemas.openxmlformats.org/officeDocument/2006/relationships" xmlns:w="http://schemas.openxmlformats.org/wordprocessingml/2006/main" xmlns:w14="http://schemas.microsoft.com/office/word/2010/wordml" xmlns:w15="http://schemas.microsoft.com/office/word/2012/wordml" xmlns:w16se="http://schemas.microsoft.com/office/word/2015/wordml/symex" mc:Ignorable="w14 w15 w16se">
   <w:docDefaults>
     <w:rPrDefault>
       <w:rPr>
@@ -30639,7 +30855,7 @@
       </w:pPr>
     </w:pPrDefault>
   </w:docDefaults>
-  <w:latentStyles w:defLockedState="0" w:defUIPriority="99" w:defSemiHidden="0" w:defUnhideWhenUsed="0" w:defQFormat="0" w:count="376">
+  <w:latentStyles w:defLockedState="0" w:defUIPriority="99" w:defSemiHidden="0" w:defUnhideWhenUsed="0" w:defQFormat="0" w:count="371">
     <w:lsdException w:name="Normal" w:uiPriority="0" w:qFormat="1"/>
     <w:lsdException w:name="heading 1" w:uiPriority="9" w:qFormat="1"/>
     <w:lsdException w:name="heading 2" w:semiHidden="1" w:uiPriority="9" w:unhideWhenUsed="1" w:qFormat="1"/>
@@ -30745,6 +30961,7 @@
     <w:lsdException w:name="HTML Sample" w:semiHidden="1" w:unhideWhenUsed="1"/>
     <w:lsdException w:name="HTML Typewriter" w:semiHidden="1" w:unhideWhenUsed="1"/>
     <w:lsdException w:name="HTML Variable" w:semiHidden="1" w:unhideWhenUsed="1"/>
+    <w:lsdException w:name="Normal Table" w:semiHidden="1" w:unhideWhenUsed="1"/>
     <w:lsdException w:name="annotation subject" w:semiHidden="1" w:unhideWhenUsed="1"/>
     <w:lsdException w:name="No List" w:semiHidden="1" w:unhideWhenUsed="1"/>
     <w:lsdException w:name="Outline List 1" w:semiHidden="1" w:unhideWhenUsed="1"/>
@@ -30787,8 +31004,11 @@
     <w:lsdException w:name="Table Contemporary" w:semiHidden="1" w:unhideWhenUsed="1"/>
     <w:lsdException w:name="Table Elegant" w:semiHidden="1" w:unhideWhenUsed="1"/>
     <w:lsdException w:name="Table Professional" w:semiHidden="1" w:unhideWhenUsed="1"/>
+    <w:lsdException w:name="Table Subtle 1" w:semiHidden="1" w:unhideWhenUsed="1"/>
     <w:lsdException w:name="Table Subtle 2" w:semiHidden="1" w:unhideWhenUsed="1"/>
     <w:lsdException w:name="Table Web 1" w:semiHidden="1" w:unhideWhenUsed="1"/>
+    <w:lsdException w:name="Table Web 2" w:semiHidden="1" w:unhideWhenUsed="1"/>
+    <w:lsdException w:name="Table Web 3" w:semiHidden="1" w:unhideWhenUsed="1"/>
     <w:lsdException w:name="Balloon Text" w:semiHidden="1" w:unhideWhenUsed="1"/>
     <w:lsdException w:name="Table Grid" w:uiPriority="59" w:qFormat="1"/>
     <w:lsdException w:name="Table Theme" w:semiHidden="1" w:unhideWhenUsed="1"/>
@@ -31007,11 +31227,6 @@
     <w:lsdException w:name="List Table 5 Dark Accent 6" w:uiPriority="50"/>
     <w:lsdException w:name="List Table 6 Colorful Accent 6" w:uiPriority="51"/>
     <w:lsdException w:name="List Table 7 Colorful Accent 6" w:uiPriority="52"/>
-    <w:lsdException w:name="Mention" w:semiHidden="1" w:unhideWhenUsed="1"/>
-    <w:lsdException w:name="Smart Hyperlink" w:semiHidden="1" w:unhideWhenUsed="1"/>
-    <w:lsdException w:name="Hashtag" w:semiHidden="1" w:unhideWhenUsed="1"/>
-    <w:lsdException w:name="Unresolved Mention" w:semiHidden="1" w:unhideWhenUsed="1"/>
-    <w:lsdException w:name="Smart Link" w:semiHidden="1" w:unhideWhenUsed="1"/>
   </w:latentStyles>
   <w:style w:type="paragraph" w:default="1" w:styleId="Normal">
     <w:name w:val="Normal"/>
@@ -31721,7 +31936,7 @@
 </file>
 
 <file path=customXml/itemProps1.xml><?xml version="1.0" encoding="utf-8"?>
-<ds:datastoreItem xmlns:ds="http://schemas.openxmlformats.org/officeDocument/2006/customXml" ds:itemID="{339A15AC-5C1C-4337-ABB7-A85914B9578E}">
+<ds:datastoreItem xmlns:ds="http://schemas.openxmlformats.org/officeDocument/2006/customXml" ds:itemID="{417A48CF-56B2-4CC0-945A-70CA340EBF99}">
   <ds:schemaRefs>
     <ds:schemaRef ds:uri="http://schemas.openxmlformats.org/officeDocument/2006/bibliography"/>
   </ds:schemaRefs>

</xml_diff>

<commit_message>
Hoàn thành phần cá nhân, xử lý tranh chấp.
Còn phần hoàn thiện database nữa thôi.
</commit_message>
<xml_diff>
--- a/BaoCaoMau_3 (3).docx
+++ b/BaoCaoMau_3 (3).docx
@@ -1,6 +1,6 @@
 
 <file path=word/document.xml><?xml version="1.0" encoding="utf-8"?>
-<w:document xmlns:wpc="http://schemas.microsoft.com/office/word/2010/wordprocessingCanvas" xmlns:cx="http://schemas.microsoft.com/office/drawing/2014/chartex" xmlns:cx1="http://schemas.microsoft.com/office/drawing/2015/9/8/chartex" xmlns:cx2="http://schemas.microsoft.com/office/drawing/2015/10/21/chartex" xmlns:cx3="http://schemas.microsoft.com/office/drawing/2016/5/9/chartex" xmlns:cx4="http://schemas.microsoft.com/office/drawing/2016/5/10/chartex" xmlns:cx5="http://schemas.microsoft.com/office/drawing/2016/5/11/chartex" xmlns:cx6="http://schemas.microsoft.com/office/drawing/2016/5/12/chartex" xmlns:cx7="http://schemas.microsoft.com/office/drawing/2016/5/13/chartex" xmlns:cx8="http://schemas.microsoft.com/office/drawing/2016/5/14/chartex" xmlns:mc="http://schemas.openxmlformats.org/markup-compatibility/2006" xmlns:aink="http://schemas.microsoft.com/office/drawing/2016/ink" xmlns:am3d="http://schemas.microsoft.com/office/drawing/2017/model3d" xmlns:o="urn:schemas-microsoft-com:office:office" xmlns:r="http://schemas.openxmlformats.org/officeDocument/2006/relationships" xmlns:m="http://schemas.openxmlformats.org/officeDocument/2006/math" xmlns:v="urn:schemas-microsoft-com:vml" xmlns:wp14="http://schemas.microsoft.com/office/word/2010/wordprocessingDrawing" xmlns:wp="http://schemas.openxmlformats.org/drawingml/2006/wordprocessingDrawing" xmlns:w10="urn:schemas-microsoft-com:office:word" xmlns:w="http://schemas.openxmlformats.org/wordprocessingml/2006/main" xmlns:w14="http://schemas.microsoft.com/office/word/2010/wordml" xmlns:w15="http://schemas.microsoft.com/office/word/2012/wordml" xmlns:w16cid="http://schemas.microsoft.com/office/word/2016/wordml/cid" xmlns:w16se="http://schemas.microsoft.com/office/word/2015/wordml/symex" xmlns:wpg="http://schemas.microsoft.com/office/word/2010/wordprocessingGroup" xmlns:wpi="http://schemas.microsoft.com/office/word/2010/wordprocessingInk" xmlns:wne="http://schemas.microsoft.com/office/word/2006/wordml" xmlns:wps="http://schemas.microsoft.com/office/word/2010/wordprocessingShape" mc:Ignorable="w14 w15 w16se w16cid wp14">
+<w:document xmlns:wpc="http://schemas.microsoft.com/office/word/2010/wordprocessingCanvas" xmlns:mc="http://schemas.openxmlformats.org/markup-compatibility/2006" xmlns:o="urn:schemas-microsoft-com:office:office" xmlns:r="http://schemas.openxmlformats.org/officeDocument/2006/relationships" xmlns:m="http://schemas.openxmlformats.org/officeDocument/2006/math" xmlns:v="urn:schemas-microsoft-com:vml" xmlns:wp14="http://schemas.microsoft.com/office/word/2010/wordprocessingDrawing" xmlns:wp="http://schemas.openxmlformats.org/drawingml/2006/wordprocessingDrawing" xmlns:w10="urn:schemas-microsoft-com:office:word" xmlns:w="http://schemas.openxmlformats.org/wordprocessingml/2006/main" xmlns:w14="http://schemas.microsoft.com/office/word/2010/wordml" xmlns:wpg="http://schemas.microsoft.com/office/word/2010/wordprocessingGroup" xmlns:wpi="http://schemas.microsoft.com/office/word/2010/wordprocessingInk" xmlns:wne="http://schemas.microsoft.com/office/word/2006/wordml" xmlns:wps="http://schemas.microsoft.com/office/word/2010/wordprocessingShape" mc:Ignorable="w14 wp14">
   <w:body>
     <w:p>
       <w:pPr>
@@ -335,11 +335,11 @@
           </mc:Choice>
           <mc:Fallback>
             <w:pict>
-              <v:shapetype w14:anchorId="1690127B" id="_x0000_t202" coordsize="21600,21600" o:spt="202" path="m,l,21600r21600,l21600,xe">
+              <v:shapetype id="_x0000_t202" coordsize="21600,21600" o:spt="202" path="m,l,21600r21600,l21600,xe">
                 <v:stroke joinstyle="miter"/>
                 <v:path gradientshapeok="t" o:connecttype="rect"/>
               </v:shapetype>
-              <v:shape id="WordArt 219" o:spid="_x0000_s1026" type="#_x0000_t202" style="position:absolute;left:0;text-align:left;margin-left:16.5pt;margin-top:14.35pt;width:433.6pt;height:234pt;z-index:-251658239;visibility:visible;mso-wrap-style:square;mso-width-percent:0;mso-height-percent:0;mso-wrap-distance-left:9pt;mso-wrap-distance-top:0;mso-wrap-distance-right:9pt;mso-wrap-distance-bottom:0;mso-position-horizontal:absolute;mso-position-horizontal-relative:margin;mso-position-vertical:absolute;mso-position-vertical-relative:text;mso-width-percent:0;mso-height-percent:0;mso-width-relative:page;mso-height-relative:page;v-text-anchor:top" o:gfxdata="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" filled="f" stroked="f">
+              <v:shape id="WordArt 219" o:spid="_x0000_s1026" type="#_x0000_t202" style="position:absolute;left:0;text-align:left;margin-left:16.5pt;margin-top:14.35pt;width:433.6pt;height:234pt;z-index:-251658239;visibility:visible;mso-wrap-style:square;mso-width-percent:0;mso-height-percent:0;mso-wrap-distance-left:9pt;mso-wrap-distance-top:0;mso-wrap-distance-right:9pt;mso-wrap-distance-bottom:0;mso-position-horizontal:absolute;mso-position-horizontal-relative:margin;mso-position-vertical:absolute;mso-position-vertical-relative:text;mso-width-percent:0;mso-height-percent:0;mso-width-relative:page;mso-height-relative:page;v-text-anchor:top" o:gfxdata="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" filled="f" stroked="f">
                 <o:lock v:ext="edit" shapetype="t"/>
                 <v:textbox>
                   <w:txbxContent>
@@ -511,7 +511,7 @@
           <w:sz w:val="26"/>
         </w:rPr>
         <w:sectPr>
-          <w:footerReference w:type="default" r:id="rId8"/>
+          <w:footerReference w:type="default" r:id="rId9"/>
           <w:pgSz w:w="11907" w:h="16840" w:code="9"/>
           <w:pgMar w:top="1440" w:right="1134" w:bottom="1440" w:left="1440" w:header="720" w:footer="720" w:gutter="0"/>
           <w:pgNumType w:fmt="lowerRoman" w:start="1"/>
@@ -1046,16 +1046,7 @@
                 <w:szCs w:val="28"/>
               </w:rPr>
             </w:pPr>
-          </w:p>
-        </w:tc>
-        <w:tc>
-          <w:tcPr>
-            <w:tcW w:w="3060" w:type="dxa"/>
-            <w:vAlign w:val="center"/>
-          </w:tcPr>
-          <w:p>
-            <w:pPr>
-              <w:jc w:val="center"/>
+            <w:r>
               <w:rPr>
                 <w:rFonts w:ascii="Times New Roman" w:eastAsia="Times New Roman" w:hAnsi="Times New Roman" w:cs="Times New Roman"/>
                 <w:b/>
@@ -1063,12 +1054,14 @@
                 <w:sz w:val="28"/>
                 <w:szCs w:val="28"/>
               </w:rPr>
-            </w:pPr>
-          </w:p>
-        </w:tc>
-        <w:tc>
-          <w:tcPr>
-            <w:tcW w:w="3051" w:type="dxa"/>
+              <w:t>18120418</w:t>
+            </w:r>
+          </w:p>
+        </w:tc>
+        <w:tc>
+          <w:tcPr>
+            <w:tcW w:w="3060" w:type="dxa"/>
+            <w:vAlign w:val="center"/>
           </w:tcPr>
           <w:p>
             <w:pPr>
@@ -1081,6 +1074,43 @@
                 <w:szCs w:val="28"/>
               </w:rPr>
             </w:pPr>
+            <w:r>
+              <w:rPr>
+                <w:rFonts w:ascii="Times New Roman" w:eastAsia="Times New Roman" w:hAnsi="Times New Roman" w:cs="Times New Roman"/>
+                <w:b/>
+                <w:color w:val="000000" w:themeColor="text1"/>
+                <w:sz w:val="28"/>
+                <w:szCs w:val="28"/>
+              </w:rPr>
+              <w:t>Phạm Minh Khoa</w:t>
+            </w:r>
+          </w:p>
+        </w:tc>
+        <w:tc>
+          <w:tcPr>
+            <w:tcW w:w="3051" w:type="dxa"/>
+          </w:tcPr>
+          <w:p>
+            <w:pPr>
+              <w:jc w:val="center"/>
+              <w:rPr>
+                <w:rFonts w:ascii="Times New Roman" w:eastAsia="Times New Roman" w:hAnsi="Times New Roman" w:cs="Times New Roman"/>
+                <w:b/>
+                <w:color w:val="000000" w:themeColor="text1"/>
+                <w:sz w:val="28"/>
+                <w:szCs w:val="28"/>
+              </w:rPr>
+            </w:pPr>
+            <w:r>
+              <w:rPr>
+                <w:rFonts w:ascii="Times New Roman" w:eastAsia="Times New Roman" w:hAnsi="Times New Roman" w:cs="Times New Roman"/>
+                <w:b/>
+                <w:color w:val="000000" w:themeColor="text1"/>
+                <w:sz w:val="28"/>
+                <w:szCs w:val="28"/>
+              </w:rPr>
+              <w:t>Viết script và báo cáo</w:t>
+            </w:r>
           </w:p>
         </w:tc>
         <w:tc>
@@ -1318,7 +1348,7 @@
           <w:szCs w:val="36"/>
         </w:rPr>
         <w:sectPr>
-          <w:headerReference w:type="default" r:id="rId9"/>
+          <w:headerReference w:type="default" r:id="rId10"/>
           <w:pgSz w:w="11909" w:h="16834" w:code="9"/>
           <w:pgMar w:top="1440" w:right="1440" w:bottom="1440" w:left="1440" w:header="720" w:footer="720" w:gutter="0"/>
           <w:cols w:space="720"/>
@@ -3221,7 +3251,7 @@
               <w:rPr>
                 <w:rFonts w:asciiTheme="majorHAnsi" w:hAnsiTheme="majorHAnsi"/>
               </w:rPr>
-              <w:t>U</w:t>
+              <w:t>X</w:t>
             </w:r>
             <w:r>
               <w:rPr>
@@ -3480,7 +3510,7 @@
               <w:rPr>
                 <w:rFonts w:asciiTheme="majorHAnsi" w:hAnsiTheme="majorHAnsi"/>
               </w:rPr>
-              <w:t>U</w:t>
+              <w:t>X</w:t>
             </w:r>
             <w:r>
               <w:rPr>
@@ -3504,8 +3534,10 @@
               <w:rPr>
                 <w:rFonts w:asciiTheme="majorHAnsi" w:hAnsiTheme="majorHAnsi"/>
               </w:rPr>
-              <w:t xml:space="preserve"> U</w:t>
-            </w:r>
+              <w:t xml:space="preserve"> X</w:t>
+            </w:r>
+            <w:bookmarkStart w:id="6" w:name="_GoBack"/>
+            <w:bookmarkEnd w:id="6"/>
             <w:r>
               <w:rPr>
                 <w:rFonts w:asciiTheme="majorHAnsi" w:hAnsiTheme="majorHAnsi"/>
@@ -3705,7 +3737,7 @@
               <w:rPr>
                 <w:rFonts w:asciiTheme="majorHAnsi" w:hAnsiTheme="majorHAnsi"/>
               </w:rPr>
-              <w:t>U</w:t>
+              <w:t>X</w:t>
             </w:r>
             <w:r>
               <w:rPr>
@@ -3854,16 +3886,224 @@
       </w:tr>
     </w:tbl>
     <w:p>
-      <w:pPr>
-        <w:pStyle w:val="Heading2"/>
-      </w:pPr>
+      <w:r>
+        <w:t xml:space="preserve"> </w:t>
+      </w:r>
     </w:p>
     <w:p>
       <w:pPr>
+        <w:pStyle w:val="ListParagraph"/>
+        <w:numPr>
+          <w:ilvl w:val="0"/>
+          <w:numId w:val="43"/>
+        </w:numPr>
+      </w:pPr>
+      <w:r>
+        <w:t>Trước khi update. Lượt view của nhà id = 3 của 2 file .exe đều là 12. T1 tăng view lên 1, T2 tăng view lên 2.</w:t>
+      </w:r>
+    </w:p>
+    <w:p>
+      <w:pPr>
         <w:pStyle w:val="Heading2"/>
         <w:ind w:left="720"/>
       </w:pPr>
+      <w:r>
+        <w:rPr>
+          <w:noProof/>
+        </w:rPr>
+        <w:lastRenderedPageBreak/>
+        <w:drawing>
+          <wp:inline distT="0" distB="0" distL="0" distR="0" wp14:anchorId="6B7E2A9E" wp14:editId="74DA2AD8">
+            <wp:extent cx="8860790" cy="4984194"/>
+            <wp:effectExtent l="0" t="0" r="0" b="6985"/>
+            <wp:docPr id="1" name="Picture 1" descr="C:\Users\Khoa MinHi\Pictures\Screenshots\Screenshot (79).png"/>
+            <wp:cNvGraphicFramePr>
+              <a:graphicFrameLocks xmlns:a="http://schemas.openxmlformats.org/drawingml/2006/main" noChangeAspect="1"/>
+            </wp:cNvGraphicFramePr>
+            <a:graphic xmlns:a="http://schemas.openxmlformats.org/drawingml/2006/main">
+              <a:graphicData uri="http://schemas.openxmlformats.org/drawingml/2006/picture">
+                <pic:pic xmlns:pic="http://schemas.openxmlformats.org/drawingml/2006/picture">
+                  <pic:nvPicPr>
+                    <pic:cNvPr id="0" name="Picture 1" descr="C:\Users\Khoa MinHi\Pictures\Screenshots\Screenshot (79).png"/>
+                    <pic:cNvPicPr>
+                      <a:picLocks noChangeAspect="1" noChangeArrowheads="1"/>
+                    </pic:cNvPicPr>
+                  </pic:nvPicPr>
+                  <pic:blipFill>
+                    <a:blip r:embed="rId11">
+                      <a:extLst>
+                        <a:ext uri="{28A0092B-C50C-407E-A947-70E740481C1C}">
+                          <a14:useLocalDpi xmlns:a14="http://schemas.microsoft.com/office/drawing/2010/main" val="0"/>
+                        </a:ext>
+                      </a:extLst>
+                    </a:blip>
+                    <a:srcRect/>
+                    <a:stretch>
+                      <a:fillRect/>
+                    </a:stretch>
+                  </pic:blipFill>
+                  <pic:spPr bwMode="auto">
+                    <a:xfrm>
+                      <a:off x="0" y="0"/>
+                      <a:ext cx="8860790" cy="4984194"/>
+                    </a:xfrm>
+                    <a:prstGeom prst="rect">
+                      <a:avLst/>
+                    </a:prstGeom>
+                    <a:noFill/>
+                    <a:ln>
+                      <a:noFill/>
+                    </a:ln>
+                  </pic:spPr>
+                </pic:pic>
+              </a:graphicData>
+            </a:graphic>
+          </wp:inline>
+        </w:drawing>
+      </w:r>
     </w:p>
+    <w:p/>
+    <w:p>
+      <w:pPr>
+        <w:pStyle w:val="ListParagraph"/>
+        <w:numPr>
+          <w:ilvl w:val="0"/>
+          <w:numId w:val="43"/>
+        </w:numPr>
+      </w:pPr>
+      <w:r>
+        <w:t>Sau khi update và bị lost update. File .exe 1 nhà 3 có view = 13, nhưng file .exe 2 có view = 14.</w:t>
+      </w:r>
+    </w:p>
+    <w:p>
+      <w:r>
+        <w:rPr>
+          <w:noProof/>
+        </w:rPr>
+        <w:lastRenderedPageBreak/>
+        <w:drawing>
+          <wp:inline distT="0" distB="0" distL="0" distR="0" wp14:anchorId="60F3CE00" wp14:editId="491DF35F">
+            <wp:extent cx="8860790" cy="4984194"/>
+            <wp:effectExtent l="0" t="0" r="0" b="6985"/>
+            <wp:docPr id="2" name="Picture 2" descr="C:\Users\Khoa MinHi\Pictures\Screenshots\Screenshot (80).png"/>
+            <wp:cNvGraphicFramePr>
+              <a:graphicFrameLocks xmlns:a="http://schemas.openxmlformats.org/drawingml/2006/main" noChangeAspect="1"/>
+            </wp:cNvGraphicFramePr>
+            <a:graphic xmlns:a="http://schemas.openxmlformats.org/drawingml/2006/main">
+              <a:graphicData uri="http://schemas.openxmlformats.org/drawingml/2006/picture">
+                <pic:pic xmlns:pic="http://schemas.openxmlformats.org/drawingml/2006/picture">
+                  <pic:nvPicPr>
+                    <pic:cNvPr id="0" name="Picture 2" descr="C:\Users\Khoa MinHi\Pictures\Screenshots\Screenshot (80).png"/>
+                    <pic:cNvPicPr>
+                      <a:picLocks noChangeAspect="1" noChangeArrowheads="1"/>
+                    </pic:cNvPicPr>
+                  </pic:nvPicPr>
+                  <pic:blipFill>
+                    <a:blip r:embed="rId12">
+                      <a:extLst>
+                        <a:ext uri="{28A0092B-C50C-407E-A947-70E740481C1C}">
+                          <a14:useLocalDpi xmlns:a14="http://schemas.microsoft.com/office/drawing/2010/main" val="0"/>
+                        </a:ext>
+                      </a:extLst>
+                    </a:blip>
+                    <a:srcRect/>
+                    <a:stretch>
+                      <a:fillRect/>
+                    </a:stretch>
+                  </pic:blipFill>
+                  <pic:spPr bwMode="auto">
+                    <a:xfrm>
+                      <a:off x="0" y="0"/>
+                      <a:ext cx="8860790" cy="4984194"/>
+                    </a:xfrm>
+                    <a:prstGeom prst="rect">
+                      <a:avLst/>
+                    </a:prstGeom>
+                    <a:noFill/>
+                    <a:ln>
+                      <a:noFill/>
+                    </a:ln>
+                  </pic:spPr>
+                </pic:pic>
+              </a:graphicData>
+            </a:graphic>
+          </wp:inline>
+        </w:drawing>
+      </w:r>
+    </w:p>
+    <w:p/>
+    <w:p>
+      <w:pPr>
+        <w:pStyle w:val="ListParagraph"/>
+        <w:numPr>
+          <w:ilvl w:val="0"/>
+          <w:numId w:val="43"/>
+        </w:numPr>
+      </w:pPr>
+      <w:r>
+        <w:t>Sau khi lọc lại thì cả hai view đều là 13</w:t>
+      </w:r>
+      <w:r>
+        <w:t>.</w:t>
+      </w:r>
+    </w:p>
+    <w:p>
+      <w:r>
+        <w:rPr>
+          <w:noProof/>
+        </w:rPr>
+        <w:lastRenderedPageBreak/>
+        <w:drawing>
+          <wp:inline distT="0" distB="0" distL="0" distR="0" wp14:anchorId="0AC4C874" wp14:editId="084BB8CC">
+            <wp:extent cx="8860790" cy="4984194"/>
+            <wp:effectExtent l="0" t="0" r="0" b="6985"/>
+            <wp:docPr id="3" name="Picture 3" descr="C:\Users\Khoa MinHi\Pictures\Screenshots\Screenshot (81).png"/>
+            <wp:cNvGraphicFramePr>
+              <a:graphicFrameLocks xmlns:a="http://schemas.openxmlformats.org/drawingml/2006/main" noChangeAspect="1"/>
+            </wp:cNvGraphicFramePr>
+            <a:graphic xmlns:a="http://schemas.openxmlformats.org/drawingml/2006/main">
+              <a:graphicData uri="http://schemas.openxmlformats.org/drawingml/2006/picture">
+                <pic:pic xmlns:pic="http://schemas.openxmlformats.org/drawingml/2006/picture">
+                  <pic:nvPicPr>
+                    <pic:cNvPr id="0" name="Picture 3" descr="C:\Users\Khoa MinHi\Pictures\Screenshots\Screenshot (81).png"/>
+                    <pic:cNvPicPr>
+                      <a:picLocks noChangeAspect="1" noChangeArrowheads="1"/>
+                    </pic:cNvPicPr>
+                  </pic:nvPicPr>
+                  <pic:blipFill>
+                    <a:blip r:embed="rId13">
+                      <a:extLst>
+                        <a:ext uri="{28A0092B-C50C-407E-A947-70E740481C1C}">
+                          <a14:useLocalDpi xmlns:a14="http://schemas.microsoft.com/office/drawing/2010/main" val="0"/>
+                        </a:ext>
+                      </a:extLst>
+                    </a:blip>
+                    <a:srcRect/>
+                    <a:stretch>
+                      <a:fillRect/>
+                    </a:stretch>
+                  </pic:blipFill>
+                  <pic:spPr bwMode="auto">
+                    <a:xfrm>
+                      <a:off x="0" y="0"/>
+                      <a:ext cx="8860790" cy="4984194"/>
+                    </a:xfrm>
+                    <a:prstGeom prst="rect">
+                      <a:avLst/>
+                    </a:prstGeom>
+                    <a:noFill/>
+                    <a:ln>
+                      <a:noFill/>
+                    </a:ln>
+                  </pic:spPr>
+                </pic:pic>
+              </a:graphicData>
+            </a:graphic>
+          </wp:inline>
+        </w:drawing>
+      </w:r>
+    </w:p>
+    <w:p/>
     <w:p>
       <w:pPr>
         <w:pStyle w:val="Heading2"/>
@@ -3873,6 +4113,7 @@
         </w:numPr>
       </w:pPr>
       <w:r>
+        <w:lastRenderedPageBreak/>
         <w:t xml:space="preserve">Tình huống 2: </w:t>
       </w:r>
       <w:r>
@@ -4309,7 +4550,6 @@
                 <w:sz w:val="24"/>
                 <w:szCs w:val="24"/>
               </w:rPr>
-              <w:lastRenderedPageBreak/>
               <w:t>SET</w:t>
             </w:r>
             <w:r>
@@ -5209,14 +5449,20 @@
               <w:rPr>
                 <w:rFonts w:asciiTheme="majorHAnsi" w:hAnsiTheme="majorHAnsi"/>
               </w:rPr>
-              <w:t xml:space="preserve">xin khóa U, thỏa hqt cấp cho khóa </w:t>
+              <w:t>xin khóa X</w:t>
+            </w:r>
+            <w:r>
+              <w:rPr>
+                <w:rFonts w:asciiTheme="majorHAnsi" w:hAnsiTheme="majorHAnsi"/>
+              </w:rPr>
+              <w:t xml:space="preserve">, thỏa hqt cấp cho khóa </w:t>
             </w:r>
             <w:r>
               <w:rPr>
                 <w:rFonts w:asciiTheme="majorHAnsi" w:hAnsiTheme="majorHAnsi"/>
                 <w:color w:val="FF0000"/>
               </w:rPr>
-              <w:t>U</w:t>
+              <w:t>X</w:t>
             </w:r>
             <w:r>
               <w:rPr>
@@ -5708,7 +5954,15 @@
                 <w:rFonts w:asciiTheme="majorHAnsi" w:hAnsiTheme="majorHAnsi"/>
                 <w:b/>
               </w:rPr>
-              <w:t>Không xin khóa vì bên dưới không có write(A) và không có thao tác gì nữa. Không cin vì để tránh xin gây chậm hệ thống hoặc xẩy ra những tinh huống khác.</w:t>
+              <w:t xml:space="preserve">Không xin khóa vì bên dưới không có write(A) và không có thao tác gì </w:t>
+            </w:r>
+            <w:r>
+              <w:rPr>
+                <w:rFonts w:asciiTheme="majorHAnsi" w:hAnsiTheme="majorHAnsi"/>
+                <w:b/>
+              </w:rPr>
+              <w:lastRenderedPageBreak/>
+              <w:t>nữa. Không cin vì để tránh xin gây chậm hệ thống hoặc xẩy ra những tinh huống khác.</w:t>
             </w:r>
             <w:r>
               <w:rPr>
@@ -5876,7 +6130,6 @@
                 <w:sz w:val="19"/>
                 <w:szCs w:val="19"/>
               </w:rPr>
-              <w:lastRenderedPageBreak/>
               <w:t>if</w:t>
             </w:r>
             <w:r>
@@ -6295,6 +6548,211 @@
     <w:p/>
     <w:p>
       <w:pPr>
+        <w:pStyle w:val="ListParagraph"/>
+        <w:numPr>
+          <w:ilvl w:val="0"/>
+          <w:numId w:val="44"/>
+        </w:numPr>
+      </w:pPr>
+      <w:r>
+        <w:t>Lúc đầu trong nhà id = 3 có view =13. Sau khi T1 cập nhật thì view = 12 (chưa commit), T2 vô dọc được view = 12</w:t>
+      </w:r>
+    </w:p>
+    <w:p>
+      <w:r>
+        <w:rPr>
+          <w:noProof/>
+        </w:rPr>
+        <w:lastRenderedPageBreak/>
+        <w:drawing>
+          <wp:inline distT="0" distB="0" distL="0" distR="0" wp14:anchorId="6701123A" wp14:editId="134D6B90">
+            <wp:extent cx="8860790" cy="4984194"/>
+            <wp:effectExtent l="0" t="0" r="0" b="6985"/>
+            <wp:docPr id="5" name="Picture 5" descr="C:\Users\Khoa MinHi\Pictures\Screenshots\Screenshot (83).png"/>
+            <wp:cNvGraphicFramePr>
+              <a:graphicFrameLocks xmlns:a="http://schemas.openxmlformats.org/drawingml/2006/main" noChangeAspect="1"/>
+            </wp:cNvGraphicFramePr>
+            <a:graphic xmlns:a="http://schemas.openxmlformats.org/drawingml/2006/main">
+              <a:graphicData uri="http://schemas.openxmlformats.org/drawingml/2006/picture">
+                <pic:pic xmlns:pic="http://schemas.openxmlformats.org/drawingml/2006/picture">
+                  <pic:nvPicPr>
+                    <pic:cNvPr id="0" name="Picture 4" descr="C:\Users\Khoa MinHi\Pictures\Screenshots\Screenshot (83).png"/>
+                    <pic:cNvPicPr>
+                      <a:picLocks noChangeAspect="1" noChangeArrowheads="1"/>
+                    </pic:cNvPicPr>
+                  </pic:nvPicPr>
+                  <pic:blipFill>
+                    <a:blip r:embed="rId14">
+                      <a:extLst>
+                        <a:ext uri="{28A0092B-C50C-407E-A947-70E740481C1C}">
+                          <a14:useLocalDpi xmlns:a14="http://schemas.microsoft.com/office/drawing/2010/main" val="0"/>
+                        </a:ext>
+                      </a:extLst>
+                    </a:blip>
+                    <a:srcRect/>
+                    <a:stretch>
+                      <a:fillRect/>
+                    </a:stretch>
+                  </pic:blipFill>
+                  <pic:spPr bwMode="auto">
+                    <a:xfrm>
+                      <a:off x="0" y="0"/>
+                      <a:ext cx="8860790" cy="4984194"/>
+                    </a:xfrm>
+                    <a:prstGeom prst="rect">
+                      <a:avLst/>
+                    </a:prstGeom>
+                    <a:noFill/>
+                    <a:ln>
+                      <a:noFill/>
+                    </a:ln>
+                  </pic:spPr>
+                </pic:pic>
+              </a:graphicData>
+            </a:graphic>
+          </wp:inline>
+        </w:drawing>
+      </w:r>
+    </w:p>
+    <w:p>
+      <w:pPr>
+        <w:pStyle w:val="ListParagraph"/>
+        <w:numPr>
+          <w:ilvl w:val="0"/>
+          <w:numId w:val="44"/>
+        </w:numPr>
+      </w:pPr>
+      <w:r>
+        <w:t>T1 bị rollback</w:t>
+      </w:r>
+    </w:p>
+    <w:p>
+      <w:r>
+        <w:rPr>
+          <w:noProof/>
+        </w:rPr>
+        <w:lastRenderedPageBreak/>
+        <w:drawing>
+          <wp:inline distT="0" distB="0" distL="0" distR="0" wp14:anchorId="69F3DDD6" wp14:editId="34F66D40">
+            <wp:extent cx="8860790" cy="4984194"/>
+            <wp:effectExtent l="0" t="0" r="0" b="6985"/>
+            <wp:docPr id="7" name="Picture 7" descr="C:\Users\Khoa MinHi\Pictures\Screenshots\Screenshot (84).png"/>
+            <wp:cNvGraphicFramePr>
+              <a:graphicFrameLocks xmlns:a="http://schemas.openxmlformats.org/drawingml/2006/main" noChangeAspect="1"/>
+            </wp:cNvGraphicFramePr>
+            <a:graphic xmlns:a="http://schemas.openxmlformats.org/drawingml/2006/main">
+              <a:graphicData uri="http://schemas.openxmlformats.org/drawingml/2006/picture">
+                <pic:pic xmlns:pic="http://schemas.openxmlformats.org/drawingml/2006/picture">
+                  <pic:nvPicPr>
+                    <pic:cNvPr id="0" name="Picture 5" descr="C:\Users\Khoa MinHi\Pictures\Screenshots\Screenshot (84).png"/>
+                    <pic:cNvPicPr>
+                      <a:picLocks noChangeAspect="1" noChangeArrowheads="1"/>
+                    </pic:cNvPicPr>
+                  </pic:nvPicPr>
+                  <pic:blipFill>
+                    <a:blip r:embed="rId15">
+                      <a:extLst>
+                        <a:ext uri="{28A0092B-C50C-407E-A947-70E740481C1C}">
+                          <a14:useLocalDpi xmlns:a14="http://schemas.microsoft.com/office/drawing/2010/main" val="0"/>
+                        </a:ext>
+                      </a:extLst>
+                    </a:blip>
+                    <a:srcRect/>
+                    <a:stretch>
+                      <a:fillRect/>
+                    </a:stretch>
+                  </pic:blipFill>
+                  <pic:spPr bwMode="auto">
+                    <a:xfrm>
+                      <a:off x="0" y="0"/>
+                      <a:ext cx="8860790" cy="4984194"/>
+                    </a:xfrm>
+                    <a:prstGeom prst="rect">
+                      <a:avLst/>
+                    </a:prstGeom>
+                    <a:noFill/>
+                    <a:ln>
+                      <a:noFill/>
+                    </a:ln>
+                  </pic:spPr>
+                </pic:pic>
+              </a:graphicData>
+            </a:graphic>
+          </wp:inline>
+        </w:drawing>
+      </w:r>
+    </w:p>
+    <w:p>
+      <w:pPr>
+        <w:pStyle w:val="ListParagraph"/>
+        <w:numPr>
+          <w:ilvl w:val="0"/>
+          <w:numId w:val="44"/>
+        </w:numPr>
+      </w:pPr>
+      <w:r>
+        <w:t>So sánh kết quả tranh chấp</w:t>
+      </w:r>
+    </w:p>
+    <w:p>
+      <w:r>
+        <w:rPr>
+          <w:noProof/>
+        </w:rPr>
+        <w:lastRenderedPageBreak/>
+        <w:drawing>
+          <wp:inline distT="0" distB="0" distL="0" distR="0" wp14:anchorId="003C7D1D" wp14:editId="27FFF4E2">
+            <wp:extent cx="8860790" cy="4984194"/>
+            <wp:effectExtent l="0" t="0" r="0" b="6985"/>
+            <wp:docPr id="8" name="Picture 8" descr="C:\Users\Khoa MinHi\Pictures\Screenshots\Screenshot (85).png"/>
+            <wp:cNvGraphicFramePr>
+              <a:graphicFrameLocks xmlns:a="http://schemas.openxmlformats.org/drawingml/2006/main" noChangeAspect="1"/>
+            </wp:cNvGraphicFramePr>
+            <a:graphic xmlns:a="http://schemas.openxmlformats.org/drawingml/2006/main">
+              <a:graphicData uri="http://schemas.openxmlformats.org/drawingml/2006/picture">
+                <pic:pic xmlns:pic="http://schemas.openxmlformats.org/drawingml/2006/picture">
+                  <pic:nvPicPr>
+                    <pic:cNvPr id="0" name="Picture 6" descr="C:\Users\Khoa MinHi\Pictures\Screenshots\Screenshot (85).png"/>
+                    <pic:cNvPicPr>
+                      <a:picLocks noChangeAspect="1" noChangeArrowheads="1"/>
+                    </pic:cNvPicPr>
+                  </pic:nvPicPr>
+                  <pic:blipFill>
+                    <a:blip r:embed="rId16">
+                      <a:extLst>
+                        <a:ext uri="{28A0092B-C50C-407E-A947-70E740481C1C}">
+                          <a14:useLocalDpi xmlns:a14="http://schemas.microsoft.com/office/drawing/2010/main" val="0"/>
+                        </a:ext>
+                      </a:extLst>
+                    </a:blip>
+                    <a:srcRect/>
+                    <a:stretch>
+                      <a:fillRect/>
+                    </a:stretch>
+                  </pic:blipFill>
+                  <pic:spPr bwMode="auto">
+                    <a:xfrm>
+                      <a:off x="0" y="0"/>
+                      <a:ext cx="8860790" cy="4984194"/>
+                    </a:xfrm>
+                    <a:prstGeom prst="rect">
+                      <a:avLst/>
+                    </a:prstGeom>
+                    <a:noFill/>
+                    <a:ln>
+                      <a:noFill/>
+                    </a:ln>
+                  </pic:spPr>
+                </pic:pic>
+              </a:graphicData>
+            </a:graphic>
+          </wp:inline>
+        </w:drawing>
+      </w:r>
+    </w:p>
+    <w:p/>
+    <w:p>
+      <w:pPr>
         <w:pStyle w:val="Heading1"/>
         <w:numPr>
           <w:ilvl w:val="0"/>
@@ -6302,6 +6760,7 @@
         </w:numPr>
       </w:pPr>
       <w:r>
+        <w:lastRenderedPageBreak/>
         <w:t>Sinh viên thực hiện:</w:t>
       </w:r>
       <w:r>
@@ -7636,7 +8095,7 @@
                 <w:rFonts w:asciiTheme="majorHAnsi" w:hAnsiTheme="majorHAnsi"/>
                 <w:b/>
               </w:rPr>
-              <w:t xml:space="preserve">Không xin khóa vì bên </w:t>
+              <w:t xml:space="preserve">Không xin khóa vì bên dưới không có write(A) và không có thao tác gì nữa. Không cin vì để tránh xin gây chậm hệ thống hoặc xẩy ra những tinh huống </w:t>
             </w:r>
             <w:r>
               <w:rPr>
@@ -7644,7 +8103,7 @@
                 <w:b/>
               </w:rPr>
               <w:lastRenderedPageBreak/>
-              <w:t>dưới không có write(A) và không có thao tác gì nữa. Không cin vì để tránh xin gây chậm hệ thống hoặc xẩy ra những tinh huống khác. (Cho nên set uncommitted)</w:t>
+              <w:t>khác. (Cho nên set uncommitted)</w:t>
             </w:r>
           </w:p>
         </w:tc>
@@ -8687,7 +9146,6 @@
                 <w:sz w:val="24"/>
                 <w:szCs w:val="24"/>
               </w:rPr>
-              <w:lastRenderedPageBreak/>
               <w:t>SET</w:t>
             </w:r>
             <w:r>
@@ -10845,7 +11303,6 @@
                 <w:szCs w:val="24"/>
                 <w:highlight w:val="yellow"/>
               </w:rPr>
-              <w:lastRenderedPageBreak/>
               <w:t>COMMIT</w:t>
             </w:r>
           </w:p>
@@ -11044,6 +11501,7 @@
                 <w:b/>
                 <w:color w:val="000000" w:themeColor="text1"/>
               </w:rPr>
+              <w:lastRenderedPageBreak/>
               <w:t>Sp_XemThongTinNhanVien</w:t>
             </w:r>
           </w:p>
@@ -12309,7 +12767,6 @@
                 <w:color w:val="0000FF"/>
                 <w:szCs w:val="19"/>
               </w:rPr>
-              <w:lastRenderedPageBreak/>
               <w:t>IDNV=@idNV</w:t>
             </w:r>
           </w:p>
@@ -12456,7 +12913,6 @@
               <w:rPr>
                 <w:rFonts w:asciiTheme="majorHAnsi" w:hAnsiTheme="majorHAnsi"/>
               </w:rPr>
-              <w:lastRenderedPageBreak/>
               <w:t>X(NHANVIEN)</w:t>
             </w:r>
           </w:p>
@@ -12471,14 +12927,7 @@
               <w:rPr>
                 <w:rFonts w:asciiTheme="majorHAnsi" w:hAnsiTheme="majorHAnsi"/>
               </w:rPr>
-              <w:t xml:space="preserve">Xin khóa ghi </w:t>
-            </w:r>
-            <w:r>
-              <w:rPr>
-                <w:rFonts w:asciiTheme="majorHAnsi" w:hAnsiTheme="majorHAnsi"/>
-              </w:rPr>
-              <w:lastRenderedPageBreak/>
-              <w:t>trên bảng NHANVIEN</w:t>
+              <w:t>Xin khóa ghi trên bảng NHANVIEN</w:t>
             </w:r>
           </w:p>
         </w:tc>
@@ -12627,6 +13076,7 @@
               <w:rPr>
                 <w:rFonts w:asciiTheme="majorHAnsi" w:hAnsiTheme="majorHAnsi"/>
               </w:rPr>
+              <w:lastRenderedPageBreak/>
               <w:t>Xin khóa đọc trên bảng NHANVIEN</w:t>
             </w:r>
           </w:p>
@@ -12691,6 +13141,7 @@
                 <w:highlight w:val="yellow"/>
                 <w:u w:val="single"/>
               </w:rPr>
+              <w:lastRenderedPageBreak/>
               <w:t>COMMIT</w:t>
             </w:r>
           </w:p>
@@ -13546,7 +13997,6 @@
                 <w:sz w:val="19"/>
                 <w:szCs w:val="19"/>
               </w:rPr>
-              <w:lastRenderedPageBreak/>
               <w:t>WAITFOR</w:t>
             </w:r>
             <w:r>
@@ -14157,6 +14607,7 @@
                 <w:color w:val="0000FF"/>
                 <w:szCs w:val="19"/>
               </w:rPr>
+              <w:lastRenderedPageBreak/>
               <w:t xml:space="preserve">    IDNV=@idNV</w:t>
             </w:r>
           </w:p>
@@ -14320,6 +14771,7 @@
                 <w:b/>
                 <w:color w:val="FF0000"/>
               </w:rPr>
+              <w:lastRenderedPageBreak/>
               <w:t>X(NHANVIEN)</w:t>
             </w:r>
           </w:p>
@@ -14334,7 +14786,14 @@
               <w:rPr>
                 <w:rFonts w:asciiTheme="majorHAnsi" w:hAnsiTheme="majorHAnsi"/>
               </w:rPr>
-              <w:t>Xin khóa ghi trên bảng NHANVIEN</w:t>
+              <w:t xml:space="preserve">Xin khóa ghi trên bảng </w:t>
+            </w:r>
+            <w:r>
+              <w:rPr>
+                <w:rFonts w:asciiTheme="majorHAnsi" w:hAnsiTheme="majorHAnsi"/>
+              </w:rPr>
+              <w:lastRenderedPageBreak/>
+              <w:t>NHANVIEN</w:t>
             </w:r>
           </w:p>
         </w:tc>
@@ -16552,6 +17011,7 @@
                 <w:color w:val="0000FF"/>
                 <w:szCs w:val="19"/>
               </w:rPr>
+              <w:lastRenderedPageBreak/>
               <w:t>Select * from NHA</w:t>
             </w:r>
           </w:p>
@@ -18748,6 +19208,7 @@
                 <w:highlight w:val="yellow"/>
                 <w:u w:val="single"/>
               </w:rPr>
+              <w:lastRenderedPageBreak/>
               <w:t>COMMIT</w:t>
             </w:r>
           </w:p>
@@ -20722,7 +21183,6 @@
                 <w:sz w:val="20"/>
                 <w:szCs w:val="20"/>
               </w:rPr>
-              <w:lastRenderedPageBreak/>
               <w:tab/>
               <w:t>@idLoaiNha</w:t>
             </w:r>
@@ -20757,6 +21217,7 @@
                 <w:sz w:val="20"/>
                 <w:szCs w:val="20"/>
               </w:rPr>
+              <w:lastRenderedPageBreak/>
               <w:tab/>
               <w:t>@idNhanVien</w:t>
             </w:r>
@@ -21255,7 +21716,6 @@
                 <w:sz w:val="20"/>
                 <w:szCs w:val="20"/>
               </w:rPr>
-              <w:lastRenderedPageBreak/>
               <w:tab/>
               <w:t>@idLoaiNha</w:t>
             </w:r>
@@ -21290,6 +21750,7 @@
                 <w:sz w:val="20"/>
                 <w:szCs w:val="20"/>
               </w:rPr>
+              <w:lastRenderedPageBreak/>
               <w:tab/>
               <w:t>@idNhanVien</w:t>
             </w:r>
@@ -21665,6 +22126,7 @@
                 <w:highlight w:val="yellow"/>
                 <w:u w:val="single"/>
               </w:rPr>
+              <w:lastRenderedPageBreak/>
               <w:t>COMMIT</w:t>
             </w:r>
           </w:p>
@@ -25252,8 +25714,6 @@
                     </w:rPr>
                     <w:t>B</w:t>
                   </w:r>
-                  <w:bookmarkStart w:id="6" w:name="_GoBack"/>
-                  <w:bookmarkEnd w:id="6"/>
                   <w:r>
                     <w:rPr>
                       <w:rFonts w:ascii="Times New Roman" w:hAnsi="Times New Roman"/>
@@ -26059,7 +26519,6 @@
                       <w:sz w:val="19"/>
                       <w:szCs w:val="19"/>
                     </w:rPr>
-                    <w:lastRenderedPageBreak/>
                     <w:t>where</w:t>
                   </w:r>
                   <w:r>
@@ -26110,7 +26569,6 @@
                       <w:rFonts w:asciiTheme="majorHAnsi" w:hAnsiTheme="majorHAnsi"/>
                       <w:color w:val="FF0000"/>
                     </w:rPr>
-                    <w:lastRenderedPageBreak/>
                     <w:t>W(B)</w:t>
                   </w:r>
                 </w:p>
@@ -26338,10 +26796,10 @@
     </w:tbl>
     <w:p/>
     <w:sectPr>
-      <w:headerReference w:type="even" r:id="rId10"/>
-      <w:headerReference w:type="default" r:id="rId11"/>
-      <w:footerReference w:type="even" r:id="rId12"/>
-      <w:footerReference w:type="default" r:id="rId13"/>
+      <w:headerReference w:type="even" r:id="rId17"/>
+      <w:headerReference w:type="default" r:id="rId18"/>
+      <w:footerReference w:type="even" r:id="rId19"/>
+      <w:footerReference w:type="default" r:id="rId20"/>
       <w:pgSz w:w="16834" w:h="11909" w:orient="landscape" w:code="9"/>
       <w:pgMar w:top="1440" w:right="1440" w:bottom="1440" w:left="1440" w:header="720" w:footer="720" w:gutter="0"/>
       <w:cols w:space="720"/>
@@ -26352,7 +26810,7 @@
 </file>
 
 <file path=word/endnotes.xml><?xml version="1.0" encoding="utf-8"?>
-<w:endnotes xmlns:wpc="http://schemas.microsoft.com/office/word/2010/wordprocessingCanvas" xmlns:cx="http://schemas.microsoft.com/office/drawing/2014/chartex" xmlns:cx1="http://schemas.microsoft.com/office/drawing/2015/9/8/chartex" xmlns:cx2="http://schemas.microsoft.com/office/drawing/2015/10/21/chartex" xmlns:cx3="http://schemas.microsoft.com/office/drawing/2016/5/9/chartex" xmlns:cx4="http://schemas.microsoft.com/office/drawing/2016/5/10/chartex" xmlns:cx5="http://schemas.microsoft.com/office/drawing/2016/5/11/chartex" xmlns:cx6="http://schemas.microsoft.com/office/drawing/2016/5/12/chartex" xmlns:cx7="http://schemas.microsoft.com/office/drawing/2016/5/13/chartex" xmlns:cx8="http://schemas.microsoft.com/office/drawing/2016/5/14/chartex" xmlns:mc="http://schemas.openxmlformats.org/markup-compatibility/2006" xmlns:aink="http://schemas.microsoft.com/office/drawing/2016/ink" xmlns:am3d="http://schemas.microsoft.com/office/drawing/2017/model3d" xmlns:o="urn:schemas-microsoft-com:office:office" xmlns:r="http://schemas.openxmlformats.org/officeDocument/2006/relationships" xmlns:m="http://schemas.openxmlformats.org/officeDocument/2006/math" xmlns:v="urn:schemas-microsoft-com:vml" xmlns:wp14="http://schemas.microsoft.com/office/word/2010/wordprocessingDrawing" xmlns:wp="http://schemas.openxmlformats.org/drawingml/2006/wordprocessingDrawing" xmlns:w10="urn:schemas-microsoft-com:office:word" xmlns:w="http://schemas.openxmlformats.org/wordprocessingml/2006/main" xmlns:w14="http://schemas.microsoft.com/office/word/2010/wordml" xmlns:w15="http://schemas.microsoft.com/office/word/2012/wordml" xmlns:w16cid="http://schemas.microsoft.com/office/word/2016/wordml/cid" xmlns:w16se="http://schemas.microsoft.com/office/word/2015/wordml/symex" xmlns:wpg="http://schemas.microsoft.com/office/word/2010/wordprocessingGroup" xmlns:wpi="http://schemas.microsoft.com/office/word/2010/wordprocessingInk" xmlns:wne="http://schemas.microsoft.com/office/word/2006/wordml" xmlns:wps="http://schemas.microsoft.com/office/word/2010/wordprocessingShape" mc:Ignorable="w14 w15 w16se w16cid wp14">
+<w:endnotes xmlns:wpc="http://schemas.microsoft.com/office/word/2010/wordprocessingCanvas" xmlns:mc="http://schemas.openxmlformats.org/markup-compatibility/2006" xmlns:o="urn:schemas-microsoft-com:office:office" xmlns:r="http://schemas.openxmlformats.org/officeDocument/2006/relationships" xmlns:m="http://schemas.openxmlformats.org/officeDocument/2006/math" xmlns:v="urn:schemas-microsoft-com:vml" xmlns:wp14="http://schemas.microsoft.com/office/word/2010/wordprocessingDrawing" xmlns:wp="http://schemas.openxmlformats.org/drawingml/2006/wordprocessingDrawing" xmlns:w10="urn:schemas-microsoft-com:office:word" xmlns:w="http://schemas.openxmlformats.org/wordprocessingml/2006/main" xmlns:w14="http://schemas.microsoft.com/office/word/2010/wordml" xmlns:wpg="http://schemas.microsoft.com/office/word/2010/wordprocessingGroup" xmlns:wpi="http://schemas.microsoft.com/office/word/2010/wordprocessingInk" xmlns:wne="http://schemas.microsoft.com/office/word/2006/wordml" xmlns:wps="http://schemas.microsoft.com/office/word/2010/wordprocessingShape" mc:Ignorable="w14 wp14">
   <w:endnote w:type="separator" w:id="-1">
     <w:p>
       <w:pPr>
@@ -26384,7 +26842,7 @@
 </file>
 
 <file path=word/footer1.xml><?xml version="1.0" encoding="utf-8"?>
-<w:ftr xmlns:wpc="http://schemas.microsoft.com/office/word/2010/wordprocessingCanvas" xmlns:cx="http://schemas.microsoft.com/office/drawing/2014/chartex" xmlns:cx1="http://schemas.microsoft.com/office/drawing/2015/9/8/chartex" xmlns:cx2="http://schemas.microsoft.com/office/drawing/2015/10/21/chartex" xmlns:cx3="http://schemas.microsoft.com/office/drawing/2016/5/9/chartex" xmlns:cx4="http://schemas.microsoft.com/office/drawing/2016/5/10/chartex" xmlns:cx5="http://schemas.microsoft.com/office/drawing/2016/5/11/chartex" xmlns:cx6="http://schemas.microsoft.com/office/drawing/2016/5/12/chartex" xmlns:cx7="http://schemas.microsoft.com/office/drawing/2016/5/13/chartex" xmlns:cx8="http://schemas.microsoft.com/office/drawing/2016/5/14/chartex" xmlns:mc="http://schemas.openxmlformats.org/markup-compatibility/2006" xmlns:aink="http://schemas.microsoft.com/office/drawing/2016/ink" xmlns:am3d="http://schemas.microsoft.com/office/drawing/2017/model3d" xmlns:o="urn:schemas-microsoft-com:office:office" xmlns:r="http://schemas.openxmlformats.org/officeDocument/2006/relationships" xmlns:m="http://schemas.openxmlformats.org/officeDocument/2006/math" xmlns:v="urn:schemas-microsoft-com:vml" xmlns:wp14="http://schemas.microsoft.com/office/word/2010/wordprocessingDrawing" xmlns:wp="http://schemas.openxmlformats.org/drawingml/2006/wordprocessingDrawing" xmlns:w10="urn:schemas-microsoft-com:office:word" xmlns:w="http://schemas.openxmlformats.org/wordprocessingml/2006/main" xmlns:w14="http://schemas.microsoft.com/office/word/2010/wordml" xmlns:w15="http://schemas.microsoft.com/office/word/2012/wordml" xmlns:w16cid="http://schemas.microsoft.com/office/word/2016/wordml/cid" xmlns:w16se="http://schemas.microsoft.com/office/word/2015/wordml/symex" xmlns:wpg="http://schemas.microsoft.com/office/word/2010/wordprocessingGroup" xmlns:wpi="http://schemas.microsoft.com/office/word/2010/wordprocessingInk" xmlns:wne="http://schemas.microsoft.com/office/word/2006/wordml" xmlns:wps="http://schemas.microsoft.com/office/word/2010/wordprocessingShape" mc:Ignorable="w14 w15 w16se w16cid wp14">
+<w:ftr xmlns:wpc="http://schemas.microsoft.com/office/word/2010/wordprocessingCanvas" xmlns:mc="http://schemas.openxmlformats.org/markup-compatibility/2006" xmlns:o="urn:schemas-microsoft-com:office:office" xmlns:r="http://schemas.openxmlformats.org/officeDocument/2006/relationships" xmlns:m="http://schemas.openxmlformats.org/officeDocument/2006/math" xmlns:v="urn:schemas-microsoft-com:vml" xmlns:wp14="http://schemas.microsoft.com/office/word/2010/wordprocessingDrawing" xmlns:wp="http://schemas.openxmlformats.org/drawingml/2006/wordprocessingDrawing" xmlns:w10="urn:schemas-microsoft-com:office:word" xmlns:w="http://schemas.openxmlformats.org/wordprocessingml/2006/main" xmlns:w14="http://schemas.microsoft.com/office/word/2010/wordml" xmlns:wpg="http://schemas.microsoft.com/office/word/2010/wordprocessingGroup" xmlns:wpi="http://schemas.microsoft.com/office/word/2010/wordprocessingInk" xmlns:wne="http://schemas.microsoft.com/office/word/2006/wordml" xmlns:wps="http://schemas.microsoft.com/office/word/2010/wordprocessingShape" mc:Ignorable="w14 wp14">
   <w:sdt>
     <w:sdtPr>
       <w:id w:val="429782551"/>
@@ -26393,7 +26851,6 @@
         <w:docPartUnique/>
       </w:docPartObj>
     </w:sdtPr>
-    <w:sdtEndPr/>
     <w:sdtContent>
       <w:p>
         <w:pPr>
@@ -26411,7 +26868,7 @@
 </file>
 
 <file path=word/footer2.xml><?xml version="1.0" encoding="utf-8"?>
-<w:ftr xmlns:wpc="http://schemas.microsoft.com/office/word/2010/wordprocessingCanvas" xmlns:cx="http://schemas.microsoft.com/office/drawing/2014/chartex" xmlns:cx1="http://schemas.microsoft.com/office/drawing/2015/9/8/chartex" xmlns:cx2="http://schemas.microsoft.com/office/drawing/2015/10/21/chartex" xmlns:cx3="http://schemas.microsoft.com/office/drawing/2016/5/9/chartex" xmlns:cx4="http://schemas.microsoft.com/office/drawing/2016/5/10/chartex" xmlns:cx5="http://schemas.microsoft.com/office/drawing/2016/5/11/chartex" xmlns:cx6="http://schemas.microsoft.com/office/drawing/2016/5/12/chartex" xmlns:cx7="http://schemas.microsoft.com/office/drawing/2016/5/13/chartex" xmlns:cx8="http://schemas.microsoft.com/office/drawing/2016/5/14/chartex" xmlns:mc="http://schemas.openxmlformats.org/markup-compatibility/2006" xmlns:aink="http://schemas.microsoft.com/office/drawing/2016/ink" xmlns:am3d="http://schemas.microsoft.com/office/drawing/2017/model3d" xmlns:o="urn:schemas-microsoft-com:office:office" xmlns:r="http://schemas.openxmlformats.org/officeDocument/2006/relationships" xmlns:m="http://schemas.openxmlformats.org/officeDocument/2006/math" xmlns:v="urn:schemas-microsoft-com:vml" xmlns:wp14="http://schemas.microsoft.com/office/word/2010/wordprocessingDrawing" xmlns:wp="http://schemas.openxmlformats.org/drawingml/2006/wordprocessingDrawing" xmlns:w10="urn:schemas-microsoft-com:office:word" xmlns:w="http://schemas.openxmlformats.org/wordprocessingml/2006/main" xmlns:w14="http://schemas.microsoft.com/office/word/2010/wordml" xmlns:w15="http://schemas.microsoft.com/office/word/2012/wordml" xmlns:w16cid="http://schemas.microsoft.com/office/word/2016/wordml/cid" xmlns:w16se="http://schemas.microsoft.com/office/word/2015/wordml/symex" xmlns:wpg="http://schemas.microsoft.com/office/word/2010/wordprocessingGroup" xmlns:wpi="http://schemas.microsoft.com/office/word/2010/wordprocessingInk" xmlns:wne="http://schemas.microsoft.com/office/word/2006/wordml" xmlns:wps="http://schemas.microsoft.com/office/word/2010/wordprocessingShape" mc:Ignorable="w14 w15 w16se w16cid wp14">
+<w:ftr xmlns:wpc="http://schemas.microsoft.com/office/word/2010/wordprocessingCanvas" xmlns:mc="http://schemas.openxmlformats.org/markup-compatibility/2006" xmlns:o="urn:schemas-microsoft-com:office:office" xmlns:r="http://schemas.openxmlformats.org/officeDocument/2006/relationships" xmlns:m="http://schemas.openxmlformats.org/officeDocument/2006/math" xmlns:v="urn:schemas-microsoft-com:vml" xmlns:wp14="http://schemas.microsoft.com/office/word/2010/wordprocessingDrawing" xmlns:wp="http://schemas.openxmlformats.org/drawingml/2006/wordprocessingDrawing" xmlns:w10="urn:schemas-microsoft-com:office:word" xmlns:w="http://schemas.openxmlformats.org/wordprocessingml/2006/main" xmlns:w14="http://schemas.microsoft.com/office/word/2010/wordml" xmlns:wpg="http://schemas.microsoft.com/office/word/2010/wordprocessingGroup" xmlns:wpi="http://schemas.microsoft.com/office/word/2010/wordprocessingInk" xmlns:wne="http://schemas.microsoft.com/office/word/2006/wordml" xmlns:wps="http://schemas.microsoft.com/office/word/2010/wordprocessingShape" mc:Ignorable="w14 wp14">
   <w:tbl>
     <w:tblPr>
       <w:tblW w:w="4991" w:type="pct"/>
@@ -26491,7 +26948,7 @@
               <w:sz w:val="26"/>
               <w:szCs w:val="26"/>
             </w:rPr>
-            <w:t>14</w:t>
+            <w:t>8</w:t>
           </w:r>
           <w:r>
             <w:rPr>
@@ -26536,7 +26993,6 @@
               <w:dataBinding w:prefixMappings="xmlns:ns0='http://schemas.openxmlformats.org/officeDocument/2006/extended-properties'" w:xpath="/ns0:Properties[1]/ns0:Company[1]" w:storeItemID="{6668398D-A668-4E3E-A5EB-62B293D839F1}"/>
               <w:text/>
             </w:sdtPr>
-            <w:sdtEndPr/>
             <w:sdtContent>
               <w:r>
                 <w:rPr>
@@ -26583,7 +27039,7 @@
 </file>
 
 <file path=word/footer3.xml><?xml version="1.0" encoding="utf-8"?>
-<w:ftr xmlns:wpc="http://schemas.microsoft.com/office/word/2010/wordprocessingCanvas" xmlns:cx="http://schemas.microsoft.com/office/drawing/2014/chartex" xmlns:cx1="http://schemas.microsoft.com/office/drawing/2015/9/8/chartex" xmlns:cx2="http://schemas.microsoft.com/office/drawing/2015/10/21/chartex" xmlns:cx3="http://schemas.microsoft.com/office/drawing/2016/5/9/chartex" xmlns:cx4="http://schemas.microsoft.com/office/drawing/2016/5/10/chartex" xmlns:cx5="http://schemas.microsoft.com/office/drawing/2016/5/11/chartex" xmlns:cx6="http://schemas.microsoft.com/office/drawing/2016/5/12/chartex" xmlns:cx7="http://schemas.microsoft.com/office/drawing/2016/5/13/chartex" xmlns:cx8="http://schemas.microsoft.com/office/drawing/2016/5/14/chartex" xmlns:mc="http://schemas.openxmlformats.org/markup-compatibility/2006" xmlns:aink="http://schemas.microsoft.com/office/drawing/2016/ink" xmlns:am3d="http://schemas.microsoft.com/office/drawing/2017/model3d" xmlns:o="urn:schemas-microsoft-com:office:office" xmlns:r="http://schemas.openxmlformats.org/officeDocument/2006/relationships" xmlns:m="http://schemas.openxmlformats.org/officeDocument/2006/math" xmlns:v="urn:schemas-microsoft-com:vml" xmlns:wp14="http://schemas.microsoft.com/office/word/2010/wordprocessingDrawing" xmlns:wp="http://schemas.openxmlformats.org/drawingml/2006/wordprocessingDrawing" xmlns:w10="urn:schemas-microsoft-com:office:word" xmlns:w="http://schemas.openxmlformats.org/wordprocessingml/2006/main" xmlns:w14="http://schemas.microsoft.com/office/word/2010/wordml" xmlns:w15="http://schemas.microsoft.com/office/word/2012/wordml" xmlns:w16cid="http://schemas.microsoft.com/office/word/2016/wordml/cid" xmlns:w16se="http://schemas.microsoft.com/office/word/2015/wordml/symex" xmlns:wpg="http://schemas.microsoft.com/office/word/2010/wordprocessingGroup" xmlns:wpi="http://schemas.microsoft.com/office/word/2010/wordprocessingInk" xmlns:wne="http://schemas.microsoft.com/office/word/2006/wordml" xmlns:wps="http://schemas.microsoft.com/office/word/2010/wordprocessingShape" mc:Ignorable="w14 w15 w16se w16cid wp14">
+<w:ftr xmlns:wpc="http://schemas.microsoft.com/office/word/2010/wordprocessingCanvas" xmlns:mc="http://schemas.openxmlformats.org/markup-compatibility/2006" xmlns:o="urn:schemas-microsoft-com:office:office" xmlns:r="http://schemas.openxmlformats.org/officeDocument/2006/relationships" xmlns:m="http://schemas.openxmlformats.org/officeDocument/2006/math" xmlns:v="urn:schemas-microsoft-com:vml" xmlns:wp14="http://schemas.microsoft.com/office/word/2010/wordprocessingDrawing" xmlns:wp="http://schemas.openxmlformats.org/drawingml/2006/wordprocessingDrawing" xmlns:w10="urn:schemas-microsoft-com:office:word" xmlns:w="http://schemas.openxmlformats.org/wordprocessingml/2006/main" xmlns:w14="http://schemas.microsoft.com/office/word/2010/wordml" xmlns:wpg="http://schemas.microsoft.com/office/word/2010/wordprocessingGroup" xmlns:wpi="http://schemas.microsoft.com/office/word/2010/wordprocessingInk" xmlns:wne="http://schemas.microsoft.com/office/word/2006/wordml" xmlns:wps="http://schemas.microsoft.com/office/word/2010/wordprocessingShape" mc:Ignorable="w14 wp14">
   <w:tbl>
     <w:tblPr>
       <w:tblW w:w="4986" w:type="pct"/>
@@ -26631,7 +27087,6 @@
               <w:dataBinding w:prefixMappings="xmlns:ns0='http://schemas.openxmlformats.org/officeDocument/2006/extended-properties'" w:xpath="/ns0:Properties[1]/ns0:Company[1]" w:storeItemID="{6668398D-A668-4E3E-A5EB-62B293D839F1}"/>
               <w:text/>
             </w:sdtPr>
-            <w:sdtEndPr/>
             <w:sdtContent>
               <w:r>
                 <w:rPr>
@@ -26708,7 +27163,7 @@
               <w:sz w:val="26"/>
               <w:szCs w:val="26"/>
             </w:rPr>
-            <w:t>13</w:t>
+            <w:t>9</w:t>
           </w:r>
           <w:r>
             <w:rPr>
@@ -26751,7 +27206,7 @@
 </file>
 
 <file path=word/footnotes.xml><?xml version="1.0" encoding="utf-8"?>
-<w:footnotes xmlns:wpc="http://schemas.microsoft.com/office/word/2010/wordprocessingCanvas" xmlns:cx="http://schemas.microsoft.com/office/drawing/2014/chartex" xmlns:cx1="http://schemas.microsoft.com/office/drawing/2015/9/8/chartex" xmlns:cx2="http://schemas.microsoft.com/office/drawing/2015/10/21/chartex" xmlns:cx3="http://schemas.microsoft.com/office/drawing/2016/5/9/chartex" xmlns:cx4="http://schemas.microsoft.com/office/drawing/2016/5/10/chartex" xmlns:cx5="http://schemas.microsoft.com/office/drawing/2016/5/11/chartex" xmlns:cx6="http://schemas.microsoft.com/office/drawing/2016/5/12/chartex" xmlns:cx7="http://schemas.microsoft.com/office/drawing/2016/5/13/chartex" xmlns:cx8="http://schemas.microsoft.com/office/drawing/2016/5/14/chartex" xmlns:mc="http://schemas.openxmlformats.org/markup-compatibility/2006" xmlns:aink="http://schemas.microsoft.com/office/drawing/2016/ink" xmlns:am3d="http://schemas.microsoft.com/office/drawing/2017/model3d" xmlns:o="urn:schemas-microsoft-com:office:office" xmlns:r="http://schemas.openxmlformats.org/officeDocument/2006/relationships" xmlns:m="http://schemas.openxmlformats.org/officeDocument/2006/math" xmlns:v="urn:schemas-microsoft-com:vml" xmlns:wp14="http://schemas.microsoft.com/office/word/2010/wordprocessingDrawing" xmlns:wp="http://schemas.openxmlformats.org/drawingml/2006/wordprocessingDrawing" xmlns:w10="urn:schemas-microsoft-com:office:word" xmlns:w="http://schemas.openxmlformats.org/wordprocessingml/2006/main" xmlns:w14="http://schemas.microsoft.com/office/word/2010/wordml" xmlns:w15="http://schemas.microsoft.com/office/word/2012/wordml" xmlns:w16cid="http://schemas.microsoft.com/office/word/2016/wordml/cid" xmlns:w16se="http://schemas.microsoft.com/office/word/2015/wordml/symex" xmlns:wpg="http://schemas.microsoft.com/office/word/2010/wordprocessingGroup" xmlns:wpi="http://schemas.microsoft.com/office/word/2010/wordprocessingInk" xmlns:wne="http://schemas.microsoft.com/office/word/2006/wordml" xmlns:wps="http://schemas.microsoft.com/office/word/2010/wordprocessingShape" mc:Ignorable="w14 w15 w16se w16cid wp14">
+<w:footnotes xmlns:wpc="http://schemas.microsoft.com/office/word/2010/wordprocessingCanvas" xmlns:mc="http://schemas.openxmlformats.org/markup-compatibility/2006" xmlns:o="urn:schemas-microsoft-com:office:office" xmlns:r="http://schemas.openxmlformats.org/officeDocument/2006/relationships" xmlns:m="http://schemas.openxmlformats.org/officeDocument/2006/math" xmlns:v="urn:schemas-microsoft-com:vml" xmlns:wp14="http://schemas.microsoft.com/office/word/2010/wordprocessingDrawing" xmlns:wp="http://schemas.openxmlformats.org/drawingml/2006/wordprocessingDrawing" xmlns:w10="urn:schemas-microsoft-com:office:word" xmlns:w="http://schemas.openxmlformats.org/wordprocessingml/2006/main" xmlns:w14="http://schemas.microsoft.com/office/word/2010/wordml" xmlns:wpg="http://schemas.microsoft.com/office/word/2010/wordprocessingGroup" xmlns:wpi="http://schemas.microsoft.com/office/word/2010/wordprocessingInk" xmlns:wne="http://schemas.microsoft.com/office/word/2006/wordml" xmlns:wps="http://schemas.microsoft.com/office/word/2010/wordprocessingShape" mc:Ignorable="w14 wp14">
   <w:footnote w:type="separator" w:id="-1">
     <w:p>
       <w:pPr>
@@ -26783,7 +27238,7 @@
 </file>
 
 <file path=word/header1.xml><?xml version="1.0" encoding="utf-8"?>
-<w:hdr xmlns:wpc="http://schemas.microsoft.com/office/word/2010/wordprocessingCanvas" xmlns:cx="http://schemas.microsoft.com/office/drawing/2014/chartex" xmlns:cx1="http://schemas.microsoft.com/office/drawing/2015/9/8/chartex" xmlns:cx2="http://schemas.microsoft.com/office/drawing/2015/10/21/chartex" xmlns:cx3="http://schemas.microsoft.com/office/drawing/2016/5/9/chartex" xmlns:cx4="http://schemas.microsoft.com/office/drawing/2016/5/10/chartex" xmlns:cx5="http://schemas.microsoft.com/office/drawing/2016/5/11/chartex" xmlns:cx6="http://schemas.microsoft.com/office/drawing/2016/5/12/chartex" xmlns:cx7="http://schemas.microsoft.com/office/drawing/2016/5/13/chartex" xmlns:cx8="http://schemas.microsoft.com/office/drawing/2016/5/14/chartex" xmlns:mc="http://schemas.openxmlformats.org/markup-compatibility/2006" xmlns:aink="http://schemas.microsoft.com/office/drawing/2016/ink" xmlns:am3d="http://schemas.microsoft.com/office/drawing/2017/model3d" xmlns:o="urn:schemas-microsoft-com:office:office" xmlns:r="http://schemas.openxmlformats.org/officeDocument/2006/relationships" xmlns:m="http://schemas.openxmlformats.org/officeDocument/2006/math" xmlns:v="urn:schemas-microsoft-com:vml" xmlns:wp14="http://schemas.microsoft.com/office/word/2010/wordprocessingDrawing" xmlns:wp="http://schemas.openxmlformats.org/drawingml/2006/wordprocessingDrawing" xmlns:w10="urn:schemas-microsoft-com:office:word" xmlns:w="http://schemas.openxmlformats.org/wordprocessingml/2006/main" xmlns:w14="http://schemas.microsoft.com/office/word/2010/wordml" xmlns:w15="http://schemas.microsoft.com/office/word/2012/wordml" xmlns:w16cid="http://schemas.microsoft.com/office/word/2016/wordml/cid" xmlns:w16se="http://schemas.microsoft.com/office/word/2015/wordml/symex" xmlns:wpg="http://schemas.microsoft.com/office/word/2010/wordprocessingGroup" xmlns:wpi="http://schemas.microsoft.com/office/word/2010/wordprocessingInk" xmlns:wne="http://schemas.microsoft.com/office/word/2006/wordml" xmlns:wps="http://schemas.microsoft.com/office/word/2010/wordprocessingShape" mc:Ignorable="w14 w15 w16se w16cid wp14">
+<w:hdr xmlns:wpc="http://schemas.microsoft.com/office/word/2010/wordprocessingCanvas" xmlns:mc="http://schemas.openxmlformats.org/markup-compatibility/2006" xmlns:o="urn:schemas-microsoft-com:office:office" xmlns:r="http://schemas.openxmlformats.org/officeDocument/2006/relationships" xmlns:m="http://schemas.openxmlformats.org/officeDocument/2006/math" xmlns:v="urn:schemas-microsoft-com:vml" xmlns:wp14="http://schemas.microsoft.com/office/word/2010/wordprocessingDrawing" xmlns:wp="http://schemas.openxmlformats.org/drawingml/2006/wordprocessingDrawing" xmlns:w10="urn:schemas-microsoft-com:office:word" xmlns:w="http://schemas.openxmlformats.org/wordprocessingml/2006/main" xmlns:w14="http://schemas.microsoft.com/office/word/2010/wordml" xmlns:wpg="http://schemas.microsoft.com/office/word/2010/wordprocessingGroup" xmlns:wpi="http://schemas.microsoft.com/office/word/2010/wordprocessingInk" xmlns:wne="http://schemas.microsoft.com/office/word/2006/wordml" xmlns:wps="http://schemas.microsoft.com/office/word/2010/wordprocessingShape" mc:Ignorable="w14 wp14">
   <w:tbl>
     <w:tblPr>
       <w:tblW w:w="4984" w:type="pct"/>
@@ -26800,8 +27255,8 @@
       <w:tblLook w:val="04A0" w:firstRow="1" w:lastRow="0" w:firstColumn="1" w:lastColumn="0" w:noHBand="0" w:noVBand="1"/>
     </w:tblPr>
     <w:tblGrid>
-      <w:gridCol w:w="5231"/>
-      <w:gridCol w:w="4301"/>
+      <w:gridCol w:w="5065"/>
+      <w:gridCol w:w="4164"/>
     </w:tblGrid>
     <w:tr>
       <w:trPr>
@@ -26917,7 +27372,7 @@
 </file>
 
 <file path=word/header2.xml><?xml version="1.0" encoding="utf-8"?>
-<w:hdr xmlns:wpc="http://schemas.microsoft.com/office/word/2010/wordprocessingCanvas" xmlns:cx="http://schemas.microsoft.com/office/drawing/2014/chartex" xmlns:cx1="http://schemas.microsoft.com/office/drawing/2015/9/8/chartex" xmlns:cx2="http://schemas.microsoft.com/office/drawing/2015/10/21/chartex" xmlns:cx3="http://schemas.microsoft.com/office/drawing/2016/5/9/chartex" xmlns:cx4="http://schemas.microsoft.com/office/drawing/2016/5/10/chartex" xmlns:cx5="http://schemas.microsoft.com/office/drawing/2016/5/11/chartex" xmlns:cx6="http://schemas.microsoft.com/office/drawing/2016/5/12/chartex" xmlns:cx7="http://schemas.microsoft.com/office/drawing/2016/5/13/chartex" xmlns:cx8="http://schemas.microsoft.com/office/drawing/2016/5/14/chartex" xmlns:mc="http://schemas.openxmlformats.org/markup-compatibility/2006" xmlns:aink="http://schemas.microsoft.com/office/drawing/2016/ink" xmlns:am3d="http://schemas.microsoft.com/office/drawing/2017/model3d" xmlns:o="urn:schemas-microsoft-com:office:office" xmlns:r="http://schemas.openxmlformats.org/officeDocument/2006/relationships" xmlns:m="http://schemas.openxmlformats.org/officeDocument/2006/math" xmlns:v="urn:schemas-microsoft-com:vml" xmlns:wp14="http://schemas.microsoft.com/office/word/2010/wordprocessingDrawing" xmlns:wp="http://schemas.openxmlformats.org/drawingml/2006/wordprocessingDrawing" xmlns:w10="urn:schemas-microsoft-com:office:word" xmlns:w="http://schemas.openxmlformats.org/wordprocessingml/2006/main" xmlns:w14="http://schemas.microsoft.com/office/word/2010/wordml" xmlns:w15="http://schemas.microsoft.com/office/word/2012/wordml" xmlns:w16cid="http://schemas.microsoft.com/office/word/2016/wordml/cid" xmlns:w16se="http://schemas.microsoft.com/office/word/2015/wordml/symex" xmlns:wpg="http://schemas.microsoft.com/office/word/2010/wordprocessingGroup" xmlns:wpi="http://schemas.microsoft.com/office/word/2010/wordprocessingInk" xmlns:wne="http://schemas.microsoft.com/office/word/2006/wordml" xmlns:wps="http://schemas.microsoft.com/office/word/2010/wordprocessingShape" mc:Ignorable="w14 w15 w16se w16cid wp14">
+<w:hdr xmlns:wpc="http://schemas.microsoft.com/office/word/2010/wordprocessingCanvas" xmlns:mc="http://schemas.openxmlformats.org/markup-compatibility/2006" xmlns:o="urn:schemas-microsoft-com:office:office" xmlns:r="http://schemas.openxmlformats.org/officeDocument/2006/relationships" xmlns:m="http://schemas.openxmlformats.org/officeDocument/2006/math" xmlns:v="urn:schemas-microsoft-com:vml" xmlns:wp14="http://schemas.microsoft.com/office/word/2010/wordprocessingDrawing" xmlns:wp="http://schemas.openxmlformats.org/drawingml/2006/wordprocessingDrawing" xmlns:w10="urn:schemas-microsoft-com:office:word" xmlns:w="http://schemas.openxmlformats.org/wordprocessingml/2006/main" xmlns:w14="http://schemas.microsoft.com/office/word/2010/wordml" xmlns:wpg="http://schemas.microsoft.com/office/word/2010/wordprocessingGroup" xmlns:wpi="http://schemas.microsoft.com/office/word/2010/wordprocessingInk" xmlns:wne="http://schemas.microsoft.com/office/word/2006/wordml" xmlns:wps="http://schemas.microsoft.com/office/word/2010/wordprocessingShape" mc:Ignorable="w14 wp14">
   <w:tbl>
     <w:tblPr>
       <w:tblW w:w="4983" w:type="pct"/>
@@ -26933,8 +27388,8 @@
       <w:tblLook w:val="04A0" w:firstRow="1" w:lastRow="0" w:firstColumn="1" w:lastColumn="0" w:noHBand="0" w:noVBand="1"/>
     </w:tblPr>
     <w:tblGrid>
-      <w:gridCol w:w="4300"/>
-      <w:gridCol w:w="5230"/>
+      <w:gridCol w:w="6378"/>
+      <w:gridCol w:w="7758"/>
     </w:tblGrid>
     <w:tr>
       <w:trPr>
@@ -27015,7 +27470,7 @@
 </file>
 
 <file path=word/header3.xml><?xml version="1.0" encoding="utf-8"?>
-<w:hdr xmlns:wpc="http://schemas.microsoft.com/office/word/2010/wordprocessingCanvas" xmlns:cx="http://schemas.microsoft.com/office/drawing/2014/chartex" xmlns:cx1="http://schemas.microsoft.com/office/drawing/2015/9/8/chartex" xmlns:cx2="http://schemas.microsoft.com/office/drawing/2015/10/21/chartex" xmlns:cx3="http://schemas.microsoft.com/office/drawing/2016/5/9/chartex" xmlns:cx4="http://schemas.microsoft.com/office/drawing/2016/5/10/chartex" xmlns:cx5="http://schemas.microsoft.com/office/drawing/2016/5/11/chartex" xmlns:cx6="http://schemas.microsoft.com/office/drawing/2016/5/12/chartex" xmlns:cx7="http://schemas.microsoft.com/office/drawing/2016/5/13/chartex" xmlns:cx8="http://schemas.microsoft.com/office/drawing/2016/5/14/chartex" xmlns:mc="http://schemas.openxmlformats.org/markup-compatibility/2006" xmlns:aink="http://schemas.microsoft.com/office/drawing/2016/ink" xmlns:am3d="http://schemas.microsoft.com/office/drawing/2017/model3d" xmlns:o="urn:schemas-microsoft-com:office:office" xmlns:r="http://schemas.openxmlformats.org/officeDocument/2006/relationships" xmlns:m="http://schemas.openxmlformats.org/officeDocument/2006/math" xmlns:v="urn:schemas-microsoft-com:vml" xmlns:wp14="http://schemas.microsoft.com/office/word/2010/wordprocessingDrawing" xmlns:wp="http://schemas.openxmlformats.org/drawingml/2006/wordprocessingDrawing" xmlns:w10="urn:schemas-microsoft-com:office:word" xmlns:w="http://schemas.openxmlformats.org/wordprocessingml/2006/main" xmlns:w14="http://schemas.microsoft.com/office/word/2010/wordml" xmlns:w15="http://schemas.microsoft.com/office/word/2012/wordml" xmlns:w16cid="http://schemas.microsoft.com/office/word/2016/wordml/cid" xmlns:w16se="http://schemas.microsoft.com/office/word/2015/wordml/symex" xmlns:wpg="http://schemas.microsoft.com/office/word/2010/wordprocessingGroup" xmlns:wpi="http://schemas.microsoft.com/office/word/2010/wordprocessingInk" xmlns:wne="http://schemas.microsoft.com/office/word/2006/wordml" xmlns:wps="http://schemas.microsoft.com/office/word/2010/wordprocessingShape" mc:Ignorable="w14 w15 w16se w16cid wp14">
+<w:hdr xmlns:wpc="http://schemas.microsoft.com/office/word/2010/wordprocessingCanvas" xmlns:mc="http://schemas.openxmlformats.org/markup-compatibility/2006" xmlns:o="urn:schemas-microsoft-com:office:office" xmlns:r="http://schemas.openxmlformats.org/officeDocument/2006/relationships" xmlns:m="http://schemas.openxmlformats.org/officeDocument/2006/math" xmlns:v="urn:schemas-microsoft-com:vml" xmlns:wp14="http://schemas.microsoft.com/office/word/2010/wordprocessingDrawing" xmlns:wp="http://schemas.openxmlformats.org/drawingml/2006/wordprocessingDrawing" xmlns:w10="urn:schemas-microsoft-com:office:word" xmlns:w="http://schemas.openxmlformats.org/wordprocessingml/2006/main" xmlns:w14="http://schemas.microsoft.com/office/word/2010/wordml" xmlns:wpg="http://schemas.microsoft.com/office/word/2010/wordprocessingGroup" xmlns:wpi="http://schemas.microsoft.com/office/word/2010/wordprocessingInk" xmlns:wne="http://schemas.microsoft.com/office/word/2006/wordml" xmlns:wps="http://schemas.microsoft.com/office/word/2010/wordprocessingShape" mc:Ignorable="w14 wp14">
   <w:tbl>
     <w:tblPr>
       <w:tblW w:w="4984" w:type="pct"/>
@@ -27114,8 +27569,8 @@
 </file>
 
 <file path=word/numbering.xml><?xml version="1.0" encoding="utf-8"?>
-<w:numbering xmlns:wpc="http://schemas.microsoft.com/office/word/2010/wordprocessingCanvas" xmlns:cx="http://schemas.microsoft.com/office/drawing/2014/chartex" xmlns:cx1="http://schemas.microsoft.com/office/drawing/2015/9/8/chartex" xmlns:cx2="http://schemas.microsoft.com/office/drawing/2015/10/21/chartex" xmlns:cx3="http://schemas.microsoft.com/office/drawing/2016/5/9/chartex" xmlns:cx4="http://schemas.microsoft.com/office/drawing/2016/5/10/chartex" xmlns:cx5="http://schemas.microsoft.com/office/drawing/2016/5/11/chartex" xmlns:cx6="http://schemas.microsoft.com/office/drawing/2016/5/12/chartex" xmlns:cx7="http://schemas.microsoft.com/office/drawing/2016/5/13/chartex" xmlns:cx8="http://schemas.microsoft.com/office/drawing/2016/5/14/chartex" xmlns:mc="http://schemas.openxmlformats.org/markup-compatibility/2006" xmlns:aink="http://schemas.microsoft.com/office/drawing/2016/ink" xmlns:am3d="http://schemas.microsoft.com/office/drawing/2017/model3d" xmlns:o="urn:schemas-microsoft-com:office:office" xmlns:r="http://schemas.openxmlformats.org/officeDocument/2006/relationships" xmlns:m="http://schemas.openxmlformats.org/officeDocument/2006/math" xmlns:v="urn:schemas-microsoft-com:vml" xmlns:wp14="http://schemas.microsoft.com/office/word/2010/wordprocessingDrawing" xmlns:wp="http://schemas.openxmlformats.org/drawingml/2006/wordprocessingDrawing" xmlns:w10="urn:schemas-microsoft-com:office:word" xmlns:w="http://schemas.openxmlformats.org/wordprocessingml/2006/main" xmlns:w14="http://schemas.microsoft.com/office/word/2010/wordml" xmlns:w15="http://schemas.microsoft.com/office/word/2012/wordml" xmlns:w16cid="http://schemas.microsoft.com/office/word/2016/wordml/cid" xmlns:w16se="http://schemas.microsoft.com/office/word/2015/wordml/symex" xmlns:wpg="http://schemas.microsoft.com/office/word/2010/wordprocessingGroup" xmlns:wpi="http://schemas.microsoft.com/office/word/2010/wordprocessingInk" xmlns:wne="http://schemas.microsoft.com/office/word/2006/wordml" xmlns:wps="http://schemas.microsoft.com/office/word/2010/wordprocessingShape" mc:Ignorable="w14 w15 w16se w16cid wp14">
-  <w:abstractNum w:abstractNumId="0" w15:restartNumberingAfterBreak="0">
+<w:numbering xmlns:wpc="http://schemas.microsoft.com/office/word/2010/wordprocessingCanvas" xmlns:mc="http://schemas.openxmlformats.org/markup-compatibility/2006" xmlns:o="urn:schemas-microsoft-com:office:office" xmlns:r="http://schemas.openxmlformats.org/officeDocument/2006/relationships" xmlns:m="http://schemas.openxmlformats.org/officeDocument/2006/math" xmlns:v="urn:schemas-microsoft-com:vml" xmlns:wp14="http://schemas.microsoft.com/office/word/2010/wordprocessingDrawing" xmlns:wp="http://schemas.openxmlformats.org/drawingml/2006/wordprocessingDrawing" xmlns:w10="urn:schemas-microsoft-com:office:word" xmlns:w="http://schemas.openxmlformats.org/wordprocessingml/2006/main" xmlns:w14="http://schemas.microsoft.com/office/word/2010/wordml" xmlns:wpg="http://schemas.microsoft.com/office/word/2010/wordprocessingGroup" xmlns:wpi="http://schemas.microsoft.com/office/word/2010/wordprocessingInk" xmlns:wne="http://schemas.microsoft.com/office/word/2006/wordml" xmlns:wps="http://schemas.microsoft.com/office/word/2010/wordprocessingShape" mc:Ignorable="w14 wp14">
+  <w:abstractNum w:abstractNumId="0">
     <w:nsid w:val="02634724"/>
     <w:multiLevelType w:val="hybridMultilevel"/>
     <w:tmpl w:val="ED8A79AA"/>
@@ -27204,7 +27659,7 @@
       </w:pPr>
     </w:lvl>
   </w:abstractNum>
-  <w:abstractNum w:abstractNumId="1" w15:restartNumberingAfterBreak="0">
+  <w:abstractNum w:abstractNumId="1">
     <w:nsid w:val="05F07613"/>
     <w:multiLevelType w:val="hybridMultilevel"/>
     <w:tmpl w:val="D1A2E3A0"/>
@@ -27293,7 +27748,7 @@
       </w:pPr>
     </w:lvl>
   </w:abstractNum>
-  <w:abstractNum w:abstractNumId="2" w15:restartNumberingAfterBreak="0">
+  <w:abstractNum w:abstractNumId="2">
     <w:nsid w:val="08D92892"/>
     <w:multiLevelType w:val="hybridMultilevel"/>
     <w:tmpl w:val="768AF294"/>
@@ -27382,7 +27837,7 @@
       </w:pPr>
     </w:lvl>
   </w:abstractNum>
-  <w:abstractNum w:abstractNumId="3" w15:restartNumberingAfterBreak="0">
+  <w:abstractNum w:abstractNumId="3">
     <w:nsid w:val="094F4683"/>
     <w:multiLevelType w:val="hybridMultilevel"/>
     <w:tmpl w:val="9F26F768"/>
@@ -27471,7 +27926,7 @@
       </w:pPr>
     </w:lvl>
   </w:abstractNum>
-  <w:abstractNum w:abstractNumId="4" w15:restartNumberingAfterBreak="0">
+  <w:abstractNum w:abstractNumId="4">
     <w:nsid w:val="0AFB7EE4"/>
     <w:multiLevelType w:val="hybridMultilevel"/>
     <w:tmpl w:val="6BD42F02"/>
@@ -27557,7 +28012,7 @@
       </w:pPr>
     </w:lvl>
   </w:abstractNum>
-  <w:abstractNum w:abstractNumId="5" w15:restartNumberingAfterBreak="0">
+  <w:abstractNum w:abstractNumId="5">
     <w:nsid w:val="0B893CF8"/>
     <w:multiLevelType w:val="hybridMultilevel"/>
     <w:tmpl w:val="63E83BBE"/>
@@ -27670,7 +28125,7 @@
       </w:rPr>
     </w:lvl>
   </w:abstractNum>
-  <w:abstractNum w:abstractNumId="6" w15:restartNumberingAfterBreak="0">
+  <w:abstractNum w:abstractNumId="6">
     <w:nsid w:val="0C1125D4"/>
     <w:multiLevelType w:val="hybridMultilevel"/>
     <w:tmpl w:val="3864B9B6"/>
@@ -27783,7 +28238,7 @@
       </w:rPr>
     </w:lvl>
   </w:abstractNum>
-  <w:abstractNum w:abstractNumId="7" w15:restartNumberingAfterBreak="0">
+  <w:abstractNum w:abstractNumId="7">
     <w:nsid w:val="0E7A0AEB"/>
     <w:multiLevelType w:val="hybridMultilevel"/>
     <w:tmpl w:val="89505F80"/>
@@ -27872,7 +28327,7 @@
       </w:pPr>
     </w:lvl>
   </w:abstractNum>
-  <w:abstractNum w:abstractNumId="8" w15:restartNumberingAfterBreak="0">
+  <w:abstractNum w:abstractNumId="8">
     <w:nsid w:val="15C255FA"/>
     <w:multiLevelType w:val="hybridMultilevel"/>
     <w:tmpl w:val="55A2AA7E"/>
@@ -27984,7 +28439,7 @@
       </w:rPr>
     </w:lvl>
   </w:abstractNum>
-  <w:abstractNum w:abstractNumId="9" w15:restartNumberingAfterBreak="0">
+  <w:abstractNum w:abstractNumId="9">
     <w:nsid w:val="16E63CF7"/>
     <w:multiLevelType w:val="hybridMultilevel"/>
     <w:tmpl w:val="ABB4A170"/>
@@ -28073,7 +28528,96 @@
       </w:pPr>
     </w:lvl>
   </w:abstractNum>
-  <w:abstractNum w:abstractNumId="10" w15:restartNumberingAfterBreak="0">
+  <w:abstractNum w:abstractNumId="10">
+    <w:nsid w:val="1858255B"/>
+    <w:multiLevelType w:val="hybridMultilevel"/>
+    <w:tmpl w:val="73700F36"/>
+    <w:lvl w:ilvl="0" w:tplc="04090011">
+      <w:start w:val="1"/>
+      <w:numFmt w:val="decimal"/>
+      <w:lvlText w:val="%1)"/>
+      <w:lvlJc w:val="left"/>
+      <w:pPr>
+        <w:ind w:left="720" w:hanging="360"/>
+      </w:pPr>
+      <w:rPr>
+        <w:rFonts w:hint="default"/>
+      </w:rPr>
+    </w:lvl>
+    <w:lvl w:ilvl="1" w:tplc="04090019" w:tentative="1">
+      <w:start w:val="1"/>
+      <w:numFmt w:val="lowerLetter"/>
+      <w:lvlText w:val="%2."/>
+      <w:lvlJc w:val="left"/>
+      <w:pPr>
+        <w:ind w:left="1440" w:hanging="360"/>
+      </w:pPr>
+    </w:lvl>
+    <w:lvl w:ilvl="2" w:tplc="0409001B" w:tentative="1">
+      <w:start w:val="1"/>
+      <w:numFmt w:val="lowerRoman"/>
+      <w:lvlText w:val="%3."/>
+      <w:lvlJc w:val="right"/>
+      <w:pPr>
+        <w:ind w:left="2160" w:hanging="180"/>
+      </w:pPr>
+    </w:lvl>
+    <w:lvl w:ilvl="3" w:tplc="0409000F" w:tentative="1">
+      <w:start w:val="1"/>
+      <w:numFmt w:val="decimal"/>
+      <w:lvlText w:val="%4."/>
+      <w:lvlJc w:val="left"/>
+      <w:pPr>
+        <w:ind w:left="2880" w:hanging="360"/>
+      </w:pPr>
+    </w:lvl>
+    <w:lvl w:ilvl="4" w:tplc="04090019" w:tentative="1">
+      <w:start w:val="1"/>
+      <w:numFmt w:val="lowerLetter"/>
+      <w:lvlText w:val="%5."/>
+      <w:lvlJc w:val="left"/>
+      <w:pPr>
+        <w:ind w:left="3600" w:hanging="360"/>
+      </w:pPr>
+    </w:lvl>
+    <w:lvl w:ilvl="5" w:tplc="0409001B" w:tentative="1">
+      <w:start w:val="1"/>
+      <w:numFmt w:val="lowerRoman"/>
+      <w:lvlText w:val="%6."/>
+      <w:lvlJc w:val="right"/>
+      <w:pPr>
+        <w:ind w:left="4320" w:hanging="180"/>
+      </w:pPr>
+    </w:lvl>
+    <w:lvl w:ilvl="6" w:tplc="0409000F" w:tentative="1">
+      <w:start w:val="1"/>
+      <w:numFmt w:val="decimal"/>
+      <w:lvlText w:val="%7."/>
+      <w:lvlJc w:val="left"/>
+      <w:pPr>
+        <w:ind w:left="5040" w:hanging="360"/>
+      </w:pPr>
+    </w:lvl>
+    <w:lvl w:ilvl="7" w:tplc="04090019" w:tentative="1">
+      <w:start w:val="1"/>
+      <w:numFmt w:val="lowerLetter"/>
+      <w:lvlText w:val="%8."/>
+      <w:lvlJc w:val="left"/>
+      <w:pPr>
+        <w:ind w:left="5760" w:hanging="360"/>
+      </w:pPr>
+    </w:lvl>
+    <w:lvl w:ilvl="8" w:tplc="0409001B" w:tentative="1">
+      <w:start w:val="1"/>
+      <w:numFmt w:val="lowerRoman"/>
+      <w:lvlText w:val="%9."/>
+      <w:lvlJc w:val="right"/>
+      <w:pPr>
+        <w:ind w:left="6480" w:hanging="180"/>
+      </w:pPr>
+    </w:lvl>
+  </w:abstractNum>
+  <w:abstractNum w:abstractNumId="11">
     <w:nsid w:val="1C047DE4"/>
     <w:multiLevelType w:val="hybridMultilevel"/>
     <w:tmpl w:val="D1A2E3A0"/>
@@ -28162,7 +28706,7 @@
       </w:pPr>
     </w:lvl>
   </w:abstractNum>
-  <w:abstractNum w:abstractNumId="11" w15:restartNumberingAfterBreak="0">
+  <w:abstractNum w:abstractNumId="12">
     <w:nsid w:val="2B760B57"/>
     <w:multiLevelType w:val="hybridMultilevel"/>
     <w:tmpl w:val="74D456F2"/>
@@ -28251,7 +28795,7 @@
       </w:pPr>
     </w:lvl>
   </w:abstractNum>
-  <w:abstractNum w:abstractNumId="12" w15:restartNumberingAfterBreak="0">
+  <w:abstractNum w:abstractNumId="13">
     <w:nsid w:val="2CDD4C3C"/>
     <w:multiLevelType w:val="hybridMultilevel"/>
     <w:tmpl w:val="A0AC6CBE"/>
@@ -28363,7 +28907,7 @@
       </w:rPr>
     </w:lvl>
   </w:abstractNum>
-  <w:abstractNum w:abstractNumId="13" w15:restartNumberingAfterBreak="0">
+  <w:abstractNum w:abstractNumId="14">
     <w:nsid w:val="2E911FEE"/>
     <w:multiLevelType w:val="hybridMultilevel"/>
     <w:tmpl w:val="3DC40216"/>
@@ -28449,7 +28993,7 @@
       </w:pPr>
     </w:lvl>
   </w:abstractNum>
-  <w:abstractNum w:abstractNumId="14" w15:restartNumberingAfterBreak="0">
+  <w:abstractNum w:abstractNumId="15">
     <w:nsid w:val="30B66865"/>
     <w:multiLevelType w:val="multilevel"/>
     <w:tmpl w:val="69CC4414"/>
@@ -28538,7 +29082,7 @@
       </w:pPr>
     </w:lvl>
   </w:abstractNum>
-  <w:abstractNum w:abstractNumId="15" w15:restartNumberingAfterBreak="0">
+  <w:abstractNum w:abstractNumId="16">
     <w:nsid w:val="46660D65"/>
     <w:multiLevelType w:val="hybridMultilevel"/>
     <w:tmpl w:val="22686AB0"/>
@@ -28627,7 +29171,7 @@
       </w:pPr>
     </w:lvl>
   </w:abstractNum>
-  <w:abstractNum w:abstractNumId="16" w15:restartNumberingAfterBreak="0">
+  <w:abstractNum w:abstractNumId="17">
     <w:nsid w:val="47C75CB0"/>
     <w:multiLevelType w:val="multilevel"/>
     <w:tmpl w:val="0409001F"/>
@@ -28713,7 +29257,7 @@
       </w:pPr>
     </w:lvl>
   </w:abstractNum>
-  <w:abstractNum w:abstractNumId="17" w15:restartNumberingAfterBreak="0">
+  <w:abstractNum w:abstractNumId="18">
     <w:nsid w:val="4A0738E2"/>
     <w:multiLevelType w:val="hybridMultilevel"/>
     <w:tmpl w:val="89505F80"/>
@@ -28802,7 +29346,7 @@
       </w:pPr>
     </w:lvl>
   </w:abstractNum>
-  <w:abstractNum w:abstractNumId="18" w15:restartNumberingAfterBreak="0">
+  <w:abstractNum w:abstractNumId="19">
     <w:nsid w:val="4A7125AB"/>
     <w:multiLevelType w:val="hybridMultilevel"/>
     <w:tmpl w:val="A2B80F3C"/>
@@ -28888,7 +29432,7 @@
       </w:pPr>
     </w:lvl>
   </w:abstractNum>
-  <w:abstractNum w:abstractNumId="19" w15:restartNumberingAfterBreak="0">
+  <w:abstractNum w:abstractNumId="20">
     <w:nsid w:val="4B507F29"/>
     <w:multiLevelType w:val="hybridMultilevel"/>
     <w:tmpl w:val="5A806C32"/>
@@ -28974,7 +29518,7 @@
       </w:pPr>
     </w:lvl>
   </w:abstractNum>
-  <w:abstractNum w:abstractNumId="20" w15:restartNumberingAfterBreak="0">
+  <w:abstractNum w:abstractNumId="21">
     <w:nsid w:val="4D3D504F"/>
     <w:multiLevelType w:val="hybridMultilevel"/>
     <w:tmpl w:val="D1A2E3A0"/>
@@ -29063,7 +29607,7 @@
       </w:pPr>
     </w:lvl>
   </w:abstractNum>
-  <w:abstractNum w:abstractNumId="21" w15:restartNumberingAfterBreak="0">
+  <w:abstractNum w:abstractNumId="22">
     <w:nsid w:val="4D8108AD"/>
     <w:multiLevelType w:val="hybridMultilevel"/>
     <w:tmpl w:val="ED2C7676"/>
@@ -29176,7 +29720,7 @@
       </w:rPr>
     </w:lvl>
   </w:abstractNum>
-  <w:abstractNum w:abstractNumId="22" w15:restartNumberingAfterBreak="0">
+  <w:abstractNum w:abstractNumId="23">
     <w:nsid w:val="4E280BA9"/>
     <w:multiLevelType w:val="hybridMultilevel"/>
     <w:tmpl w:val="579ECD26"/>
@@ -29265,7 +29809,96 @@
       </w:pPr>
     </w:lvl>
   </w:abstractNum>
-  <w:abstractNum w:abstractNumId="23" w15:restartNumberingAfterBreak="0">
+  <w:abstractNum w:abstractNumId="24">
+    <w:nsid w:val="521953AD"/>
+    <w:multiLevelType w:val="hybridMultilevel"/>
+    <w:tmpl w:val="512A3CE4"/>
+    <w:lvl w:ilvl="0" w:tplc="04090011">
+      <w:start w:val="1"/>
+      <w:numFmt w:val="decimal"/>
+      <w:lvlText w:val="%1)"/>
+      <w:lvlJc w:val="left"/>
+      <w:pPr>
+        <w:ind w:left="720" w:hanging="360"/>
+      </w:pPr>
+      <w:rPr>
+        <w:rFonts w:hint="default"/>
+      </w:rPr>
+    </w:lvl>
+    <w:lvl w:ilvl="1" w:tplc="04090019" w:tentative="1">
+      <w:start w:val="1"/>
+      <w:numFmt w:val="lowerLetter"/>
+      <w:lvlText w:val="%2."/>
+      <w:lvlJc w:val="left"/>
+      <w:pPr>
+        <w:ind w:left="1440" w:hanging="360"/>
+      </w:pPr>
+    </w:lvl>
+    <w:lvl w:ilvl="2" w:tplc="0409001B" w:tentative="1">
+      <w:start w:val="1"/>
+      <w:numFmt w:val="lowerRoman"/>
+      <w:lvlText w:val="%3."/>
+      <w:lvlJc w:val="right"/>
+      <w:pPr>
+        <w:ind w:left="2160" w:hanging="180"/>
+      </w:pPr>
+    </w:lvl>
+    <w:lvl w:ilvl="3" w:tplc="0409000F" w:tentative="1">
+      <w:start w:val="1"/>
+      <w:numFmt w:val="decimal"/>
+      <w:lvlText w:val="%4."/>
+      <w:lvlJc w:val="left"/>
+      <w:pPr>
+        <w:ind w:left="2880" w:hanging="360"/>
+      </w:pPr>
+    </w:lvl>
+    <w:lvl w:ilvl="4" w:tplc="04090019" w:tentative="1">
+      <w:start w:val="1"/>
+      <w:numFmt w:val="lowerLetter"/>
+      <w:lvlText w:val="%5."/>
+      <w:lvlJc w:val="left"/>
+      <w:pPr>
+        <w:ind w:left="3600" w:hanging="360"/>
+      </w:pPr>
+    </w:lvl>
+    <w:lvl w:ilvl="5" w:tplc="0409001B" w:tentative="1">
+      <w:start w:val="1"/>
+      <w:numFmt w:val="lowerRoman"/>
+      <w:lvlText w:val="%6."/>
+      <w:lvlJc w:val="right"/>
+      <w:pPr>
+        <w:ind w:left="4320" w:hanging="180"/>
+      </w:pPr>
+    </w:lvl>
+    <w:lvl w:ilvl="6" w:tplc="0409000F" w:tentative="1">
+      <w:start w:val="1"/>
+      <w:numFmt w:val="decimal"/>
+      <w:lvlText w:val="%7."/>
+      <w:lvlJc w:val="left"/>
+      <w:pPr>
+        <w:ind w:left="5040" w:hanging="360"/>
+      </w:pPr>
+    </w:lvl>
+    <w:lvl w:ilvl="7" w:tplc="04090019" w:tentative="1">
+      <w:start w:val="1"/>
+      <w:numFmt w:val="lowerLetter"/>
+      <w:lvlText w:val="%8."/>
+      <w:lvlJc w:val="left"/>
+      <w:pPr>
+        <w:ind w:left="5760" w:hanging="360"/>
+      </w:pPr>
+    </w:lvl>
+    <w:lvl w:ilvl="8" w:tplc="0409001B" w:tentative="1">
+      <w:start w:val="1"/>
+      <w:numFmt w:val="lowerRoman"/>
+      <w:lvlText w:val="%9."/>
+      <w:lvlJc w:val="right"/>
+      <w:pPr>
+        <w:ind w:left="6480" w:hanging="180"/>
+      </w:pPr>
+    </w:lvl>
+  </w:abstractNum>
+  <w:abstractNum w:abstractNumId="25">
     <w:nsid w:val="5A51303F"/>
     <w:multiLevelType w:val="hybridMultilevel"/>
     <w:tmpl w:val="CF66F05E"/>
@@ -29354,7 +29987,7 @@
       </w:pPr>
     </w:lvl>
   </w:abstractNum>
-  <w:abstractNum w:abstractNumId="24" w15:restartNumberingAfterBreak="0">
+  <w:abstractNum w:abstractNumId="26">
     <w:nsid w:val="5F643A2D"/>
     <w:multiLevelType w:val="hybridMultilevel"/>
     <w:tmpl w:val="DB923082"/>
@@ -29440,7 +30073,7 @@
       </w:pPr>
     </w:lvl>
   </w:abstractNum>
-  <w:abstractNum w:abstractNumId="25" w15:restartNumberingAfterBreak="0">
+  <w:abstractNum w:abstractNumId="27">
     <w:nsid w:val="642B1F9B"/>
     <w:multiLevelType w:val="hybridMultilevel"/>
     <w:tmpl w:val="492ED3BE"/>
@@ -29526,7 +30159,7 @@
       </w:pPr>
     </w:lvl>
   </w:abstractNum>
-  <w:abstractNum w:abstractNumId="26" w15:restartNumberingAfterBreak="0">
+  <w:abstractNum w:abstractNumId="28">
     <w:nsid w:val="65B467CC"/>
     <w:multiLevelType w:val="hybridMultilevel"/>
     <w:tmpl w:val="A91E97EE"/>
@@ -29639,7 +30272,7 @@
       </w:rPr>
     </w:lvl>
   </w:abstractNum>
-  <w:abstractNum w:abstractNumId="27" w15:restartNumberingAfterBreak="0">
+  <w:abstractNum w:abstractNumId="29">
     <w:nsid w:val="6658136D"/>
     <w:multiLevelType w:val="hybridMultilevel"/>
     <w:tmpl w:val="61046624"/>
@@ -29728,7 +30361,7 @@
       </w:pPr>
     </w:lvl>
   </w:abstractNum>
-  <w:abstractNum w:abstractNumId="28" w15:restartNumberingAfterBreak="0">
+  <w:abstractNum w:abstractNumId="30">
     <w:nsid w:val="679176C6"/>
     <w:multiLevelType w:val="hybridMultilevel"/>
     <w:tmpl w:val="5FB86B78"/>
@@ -29840,7 +30473,7 @@
       </w:rPr>
     </w:lvl>
   </w:abstractNum>
-  <w:abstractNum w:abstractNumId="29" w15:restartNumberingAfterBreak="0">
+  <w:abstractNum w:abstractNumId="31">
     <w:nsid w:val="69DA0FD2"/>
     <w:multiLevelType w:val="hybridMultilevel"/>
     <w:tmpl w:val="5928A830"/>
@@ -29926,7 +30559,7 @@
       </w:pPr>
     </w:lvl>
   </w:abstractNum>
-  <w:abstractNum w:abstractNumId="30" w15:restartNumberingAfterBreak="0">
+  <w:abstractNum w:abstractNumId="32">
     <w:nsid w:val="6A0D504B"/>
     <w:multiLevelType w:val="hybridMultilevel"/>
     <w:tmpl w:val="5928A830"/>
@@ -30012,7 +30645,7 @@
       </w:pPr>
     </w:lvl>
   </w:abstractNum>
-  <w:abstractNum w:abstractNumId="31" w15:restartNumberingAfterBreak="0">
+  <w:abstractNum w:abstractNumId="33">
     <w:nsid w:val="6FCA5CB3"/>
     <w:multiLevelType w:val="hybridMultilevel"/>
     <w:tmpl w:val="11764576"/>
@@ -30101,7 +30734,7 @@
       </w:pPr>
     </w:lvl>
   </w:abstractNum>
-  <w:abstractNum w:abstractNumId="32" w15:restartNumberingAfterBreak="0">
+  <w:abstractNum w:abstractNumId="34">
     <w:nsid w:val="73B35C54"/>
     <w:multiLevelType w:val="hybridMultilevel"/>
     <w:tmpl w:val="11764576"/>
@@ -30190,7 +30823,7 @@
       </w:pPr>
     </w:lvl>
   </w:abstractNum>
-  <w:abstractNum w:abstractNumId="33" w15:restartNumberingAfterBreak="0">
+  <w:abstractNum w:abstractNumId="35">
     <w:nsid w:val="74FE0553"/>
     <w:multiLevelType w:val="hybridMultilevel"/>
     <w:tmpl w:val="05FABDEA"/>
@@ -30303,7 +30936,7 @@
       </w:rPr>
     </w:lvl>
   </w:abstractNum>
-  <w:abstractNum w:abstractNumId="34" w15:restartNumberingAfterBreak="0">
+  <w:abstractNum w:abstractNumId="36">
     <w:nsid w:val="75B03BFA"/>
     <w:multiLevelType w:val="multilevel"/>
     <w:tmpl w:val="0409001F"/>
@@ -30413,7 +31046,7 @@
       </w:rPr>
     </w:lvl>
   </w:abstractNum>
-  <w:abstractNum w:abstractNumId="35" w15:restartNumberingAfterBreak="0">
+  <w:abstractNum w:abstractNumId="37">
     <w:nsid w:val="763772BC"/>
     <w:multiLevelType w:val="hybridMultilevel"/>
     <w:tmpl w:val="E382908A"/>
@@ -30502,7 +31135,7 @@
       </w:pPr>
     </w:lvl>
   </w:abstractNum>
-  <w:abstractNum w:abstractNumId="36" w15:restartNumberingAfterBreak="0">
+  <w:abstractNum w:abstractNumId="38">
     <w:nsid w:val="79CC5276"/>
     <w:multiLevelType w:val="hybridMultilevel"/>
     <w:tmpl w:val="BC221032"/>
@@ -30588,7 +31221,7 @@
       </w:pPr>
     </w:lvl>
   </w:abstractNum>
-  <w:abstractNum w:abstractNumId="37" w15:restartNumberingAfterBreak="0">
+  <w:abstractNum w:abstractNumId="39">
     <w:nsid w:val="7ADA4569"/>
     <w:multiLevelType w:val="hybridMultilevel"/>
     <w:tmpl w:val="ABB4A170"/>
@@ -30677,7 +31310,7 @@
       </w:pPr>
     </w:lvl>
   </w:abstractNum>
-  <w:abstractNum w:abstractNumId="38" w15:restartNumberingAfterBreak="0">
+  <w:abstractNum w:abstractNumId="40">
     <w:nsid w:val="7D921391"/>
     <w:multiLevelType w:val="hybridMultilevel"/>
     <w:tmpl w:val="A0C2D8BA"/>
@@ -30763,7 +31396,7 @@
       </w:pPr>
     </w:lvl>
   </w:abstractNum>
-  <w:abstractNum w:abstractNumId="39" w15:restartNumberingAfterBreak="0">
+  <w:abstractNum w:abstractNumId="41">
     <w:nsid w:val="7DA9136B"/>
     <w:multiLevelType w:val="hybridMultilevel"/>
     <w:tmpl w:val="D1A4102C"/>
@@ -30875,7 +31508,7 @@
       </w:rPr>
     </w:lvl>
   </w:abstractNum>
-  <w:abstractNum w:abstractNumId="40" w15:restartNumberingAfterBreak="0">
+  <w:abstractNum w:abstractNumId="42">
     <w:nsid w:val="7FB87D63"/>
     <w:multiLevelType w:val="hybridMultilevel"/>
     <w:tmpl w:val="D1A2E3A0"/>
@@ -30965,43 +31598,43 @@
     </w:lvl>
   </w:abstractNum>
   <w:num w:numId="1">
-    <w:abstractNumId w:val="29"/>
+    <w:abstractNumId w:val="31"/>
   </w:num>
   <w:num w:numId="2">
-    <w:abstractNumId w:val="28"/>
+    <w:abstractNumId w:val="30"/>
   </w:num>
   <w:num w:numId="3">
-    <w:abstractNumId w:val="30"/>
+    <w:abstractNumId w:val="32"/>
   </w:num>
   <w:num w:numId="4">
-    <w:abstractNumId w:val="22"/>
+    <w:abstractNumId w:val="23"/>
   </w:num>
   <w:num w:numId="5">
-    <w:abstractNumId w:val="34"/>
+    <w:abstractNumId w:val="36"/>
   </w:num>
   <w:num w:numId="6">
-    <w:abstractNumId w:val="14"/>
+    <w:abstractNumId w:val="15"/>
   </w:num>
   <w:num w:numId="7">
     <w:abstractNumId w:val="5"/>
   </w:num>
   <w:num w:numId="8">
-    <w:abstractNumId w:val="26"/>
+    <w:abstractNumId w:val="28"/>
   </w:num>
   <w:num w:numId="9">
-    <w:abstractNumId w:val="16"/>
+    <w:abstractNumId w:val="17"/>
   </w:num>
   <w:num w:numId="10">
-    <w:abstractNumId w:val="36"/>
+    <w:abstractNumId w:val="38"/>
   </w:num>
   <w:num w:numId="11">
-    <w:abstractNumId w:val="19"/>
+    <w:abstractNumId w:val="20"/>
   </w:num>
   <w:num w:numId="12">
-    <w:abstractNumId w:val="13"/>
+    <w:abstractNumId w:val="14"/>
   </w:num>
   <w:num w:numId="13">
-    <w:abstractNumId w:val="24"/>
+    <w:abstractNumId w:val="26"/>
   </w:num>
   <w:num w:numId="14">
     <w:abstractNumId w:val="4"/>
@@ -31010,25 +31643,25 @@
     <w:abstractNumId w:val="8"/>
   </w:num>
   <w:num w:numId="16">
-    <w:abstractNumId w:val="15"/>
+    <w:abstractNumId w:val="16"/>
   </w:num>
   <w:num w:numId="17">
     <w:abstractNumId w:val="0"/>
   </w:num>
   <w:num w:numId="18">
-    <w:abstractNumId w:val="18"/>
+    <w:abstractNumId w:val="19"/>
   </w:num>
   <w:num w:numId="19">
-    <w:abstractNumId w:val="25"/>
+    <w:abstractNumId w:val="27"/>
   </w:num>
   <w:num w:numId="20">
-    <w:abstractNumId w:val="38"/>
+    <w:abstractNumId w:val="40"/>
   </w:num>
   <w:num w:numId="21">
-    <w:abstractNumId w:val="10"/>
+    <w:abstractNumId w:val="11"/>
   </w:num>
   <w:num w:numId="22">
-    <w:abstractNumId w:val="39"/>
+    <w:abstractNumId w:val="41"/>
   </w:num>
   <w:num w:numId="23">
     <w:abstractNumId w:val="2"/>
@@ -31040,28 +31673,28 @@
     <w:abstractNumId w:val="6"/>
   </w:num>
   <w:num w:numId="26">
-    <w:abstractNumId w:val="21"/>
+    <w:abstractNumId w:val="22"/>
   </w:num>
   <w:num w:numId="27">
-    <w:abstractNumId w:val="33"/>
+    <w:abstractNumId w:val="35"/>
   </w:num>
   <w:num w:numId="28">
+    <w:abstractNumId w:val="13"/>
+  </w:num>
+  <w:num w:numId="29">
     <w:abstractNumId w:val="12"/>
   </w:num>
-  <w:num w:numId="29">
-    <w:abstractNumId w:val="11"/>
-  </w:num>
   <w:num w:numId="30">
-    <w:abstractNumId w:val="27"/>
+    <w:abstractNumId w:val="29"/>
   </w:num>
   <w:num w:numId="31">
-    <w:abstractNumId w:val="20"/>
+    <w:abstractNumId w:val="21"/>
   </w:num>
   <w:num w:numId="32">
     <w:abstractNumId w:val="1"/>
   </w:num>
   <w:num w:numId="33">
-    <w:abstractNumId w:val="17"/>
+    <w:abstractNumId w:val="18"/>
   </w:num>
   <w:num w:numId="34">
     <w:abstractNumId w:val="3"/>
@@ -31070,31 +31703,37 @@
     <w:abstractNumId w:val="9"/>
   </w:num>
   <w:num w:numId="36">
-    <w:abstractNumId w:val="40"/>
+    <w:abstractNumId w:val="42"/>
   </w:num>
   <w:num w:numId="37">
-    <w:abstractNumId w:val="31"/>
+    <w:abstractNumId w:val="33"/>
   </w:num>
   <w:num w:numId="38">
+    <w:abstractNumId w:val="39"/>
+  </w:num>
+  <w:num w:numId="39">
     <w:abstractNumId w:val="37"/>
   </w:num>
-  <w:num w:numId="39">
-    <w:abstractNumId w:val="35"/>
-  </w:num>
   <w:num w:numId="40">
-    <w:abstractNumId w:val="35"/>
+    <w:abstractNumId w:val="37"/>
   </w:num>
   <w:num w:numId="41">
-    <w:abstractNumId w:val="32"/>
+    <w:abstractNumId w:val="34"/>
   </w:num>
   <w:num w:numId="42">
-    <w:abstractNumId w:val="23"/>
+    <w:abstractNumId w:val="25"/>
+  </w:num>
+  <w:num w:numId="43">
+    <w:abstractNumId w:val="24"/>
+  </w:num>
+  <w:num w:numId="44">
+    <w:abstractNumId w:val="10"/>
   </w:num>
 </w:numbering>
 </file>
 
 <file path=word/styles.xml><?xml version="1.0" encoding="utf-8"?>
-<w:styles xmlns:mc="http://schemas.openxmlformats.org/markup-compatibility/2006" xmlns:r="http://schemas.openxmlformats.org/officeDocument/2006/relationships" xmlns:w="http://schemas.openxmlformats.org/wordprocessingml/2006/main" xmlns:w14="http://schemas.microsoft.com/office/word/2010/wordml" xmlns:w15="http://schemas.microsoft.com/office/word/2012/wordml" xmlns:w16cid="http://schemas.microsoft.com/office/word/2016/wordml/cid" xmlns:w16se="http://schemas.microsoft.com/office/word/2015/wordml/symex" mc:Ignorable="w14 w15 w16se w16cid">
+<w:styles xmlns:mc="http://schemas.openxmlformats.org/markup-compatibility/2006" xmlns:r="http://schemas.openxmlformats.org/officeDocument/2006/relationships" xmlns:w="http://schemas.openxmlformats.org/wordprocessingml/2006/main" xmlns:w14="http://schemas.microsoft.com/office/word/2010/wordml" mc:Ignorable="w14">
   <w:docDefaults>
     <w:rPrDefault>
       <w:rPr>
@@ -31110,383 +31749,718 @@
       </w:pPr>
     </w:pPrDefault>
   </w:docDefaults>
-  <w:latentStyles w:defLockedState="0" w:defUIPriority="99" w:defSemiHidden="0" w:defUnhideWhenUsed="0" w:defQFormat="0" w:count="376">
-    <w:lsdException w:name="Normal" w:uiPriority="0" w:qFormat="1"/>
-    <w:lsdException w:name="heading 1" w:uiPriority="9" w:qFormat="1"/>
-    <w:lsdException w:name="heading 2" w:semiHidden="1" w:uiPriority="9" w:unhideWhenUsed="1" w:qFormat="1"/>
-    <w:lsdException w:name="heading 3" w:semiHidden="1" w:uiPriority="9" w:unhideWhenUsed="1" w:qFormat="1"/>
-    <w:lsdException w:name="heading 4" w:semiHidden="1" w:uiPriority="9" w:unhideWhenUsed="1" w:qFormat="1"/>
-    <w:lsdException w:name="heading 5" w:semiHidden="1" w:uiPriority="9" w:unhideWhenUsed="1" w:qFormat="1"/>
-    <w:lsdException w:name="heading 6" w:semiHidden="1" w:uiPriority="9" w:unhideWhenUsed="1" w:qFormat="1"/>
-    <w:lsdException w:name="heading 7" w:semiHidden="1" w:uiPriority="9" w:unhideWhenUsed="1" w:qFormat="1"/>
-    <w:lsdException w:name="heading 8" w:semiHidden="1" w:uiPriority="9" w:unhideWhenUsed="1" w:qFormat="1"/>
-    <w:lsdException w:name="heading 9" w:semiHidden="1" w:uiPriority="9" w:unhideWhenUsed="1" w:qFormat="1"/>
-    <w:lsdException w:name="index 1" w:semiHidden="1" w:unhideWhenUsed="1"/>
-    <w:lsdException w:name="index 2" w:semiHidden="1" w:unhideWhenUsed="1"/>
-    <w:lsdException w:name="index 3" w:semiHidden="1" w:unhideWhenUsed="1"/>
-    <w:lsdException w:name="index 4" w:semiHidden="1" w:unhideWhenUsed="1"/>
-    <w:lsdException w:name="index 5" w:semiHidden="1" w:unhideWhenUsed="1"/>
-    <w:lsdException w:name="index 6" w:semiHidden="1" w:unhideWhenUsed="1"/>
-    <w:lsdException w:name="index 7" w:semiHidden="1" w:unhideWhenUsed="1"/>
-    <w:lsdException w:name="index 8" w:semiHidden="1" w:unhideWhenUsed="1"/>
-    <w:lsdException w:name="index 9" w:semiHidden="1" w:unhideWhenUsed="1"/>
-    <w:lsdException w:name="toc 1" w:semiHidden="1" w:uiPriority="39" w:unhideWhenUsed="1"/>
-    <w:lsdException w:name="toc 2" w:semiHidden="1" w:uiPriority="39" w:unhideWhenUsed="1"/>
-    <w:lsdException w:name="toc 3" w:semiHidden="1" w:uiPriority="39" w:unhideWhenUsed="1"/>
-    <w:lsdException w:name="toc 4" w:semiHidden="1" w:uiPriority="39" w:unhideWhenUsed="1"/>
-    <w:lsdException w:name="toc 5" w:semiHidden="1" w:uiPriority="39" w:unhideWhenUsed="1"/>
-    <w:lsdException w:name="toc 6" w:semiHidden="1" w:uiPriority="39" w:unhideWhenUsed="1"/>
-    <w:lsdException w:name="toc 7" w:semiHidden="1" w:uiPriority="39" w:unhideWhenUsed="1"/>
-    <w:lsdException w:name="toc 8" w:semiHidden="1" w:uiPriority="39" w:unhideWhenUsed="1"/>
-    <w:lsdException w:name="toc 9" w:semiHidden="1" w:uiPriority="39" w:unhideWhenUsed="1"/>
-    <w:lsdException w:name="Normal Indent" w:semiHidden="1" w:unhideWhenUsed="1"/>
-    <w:lsdException w:name="footnote text" w:semiHidden="1" w:unhideWhenUsed="1"/>
-    <w:lsdException w:name="annotation text" w:semiHidden="1" w:unhideWhenUsed="1"/>
-    <w:lsdException w:name="header" w:semiHidden="1" w:unhideWhenUsed="1"/>
-    <w:lsdException w:name="footer" w:semiHidden="1" w:unhideWhenUsed="1"/>
-    <w:lsdException w:name="index heading" w:semiHidden="1" w:unhideWhenUsed="1"/>
-    <w:lsdException w:name="caption" w:semiHidden="1" w:uiPriority="35" w:unhideWhenUsed="1" w:qFormat="1"/>
-    <w:lsdException w:name="table of figures" w:semiHidden="1" w:unhideWhenUsed="1"/>
-    <w:lsdException w:name="envelope address" w:semiHidden="1" w:unhideWhenUsed="1"/>
-    <w:lsdException w:name="envelope return" w:semiHidden="1" w:unhideWhenUsed="1"/>
-    <w:lsdException w:name="footnote reference" w:semiHidden="1" w:unhideWhenUsed="1"/>
-    <w:lsdException w:name="annotation reference" w:semiHidden="1" w:unhideWhenUsed="1"/>
-    <w:lsdException w:name="line number" w:semiHidden="1" w:unhideWhenUsed="1"/>
-    <w:lsdException w:name="page number" w:semiHidden="1" w:unhideWhenUsed="1"/>
-    <w:lsdException w:name="endnote reference" w:semiHidden="1" w:unhideWhenUsed="1"/>
-    <w:lsdException w:name="endnote text" w:semiHidden="1" w:unhideWhenUsed="1"/>
-    <w:lsdException w:name="table of authorities" w:semiHidden="1" w:unhideWhenUsed="1"/>
-    <w:lsdException w:name="macro" w:semiHidden="1" w:unhideWhenUsed="1"/>
-    <w:lsdException w:name="toa heading" w:semiHidden="1" w:unhideWhenUsed="1"/>
-    <w:lsdException w:name="List" w:semiHidden="1" w:unhideWhenUsed="1"/>
-    <w:lsdException w:name="List Bullet" w:semiHidden="1" w:unhideWhenUsed="1"/>
-    <w:lsdException w:name="List Number" w:semiHidden="1" w:unhideWhenUsed="1"/>
-    <w:lsdException w:name="List 2" w:semiHidden="1" w:unhideWhenUsed="1"/>
-    <w:lsdException w:name="List 3" w:semiHidden="1" w:unhideWhenUsed="1"/>
-    <w:lsdException w:name="List 4" w:semiHidden="1" w:unhideWhenUsed="1"/>
-    <w:lsdException w:name="List 5" w:semiHidden="1" w:unhideWhenUsed="1"/>
-    <w:lsdException w:name="List Bullet 2" w:semiHidden="1" w:unhideWhenUsed="1"/>
-    <w:lsdException w:name="List Bullet 3" w:semiHidden="1" w:unhideWhenUsed="1"/>
-    <w:lsdException w:name="List Bullet 4" w:semiHidden="1" w:unhideWhenUsed="1"/>
-    <w:lsdException w:name="List Bullet 5" w:semiHidden="1" w:unhideWhenUsed="1"/>
-    <w:lsdException w:name="List Number 2" w:semiHidden="1" w:unhideWhenUsed="1"/>
-    <w:lsdException w:name="List Number 3" w:semiHidden="1" w:unhideWhenUsed="1"/>
-    <w:lsdException w:name="List Number 4" w:semiHidden="1" w:unhideWhenUsed="1"/>
-    <w:lsdException w:name="List Number 5" w:semiHidden="1" w:unhideWhenUsed="1"/>
-    <w:lsdException w:name="Title" w:uiPriority="10" w:qFormat="1"/>
-    <w:lsdException w:name="Closing" w:semiHidden="1" w:unhideWhenUsed="1"/>
-    <w:lsdException w:name="Signature" w:semiHidden="1" w:unhideWhenUsed="1"/>
-    <w:lsdException w:name="Default Paragraph Font" w:semiHidden="1" w:uiPriority="1" w:unhideWhenUsed="1"/>
-    <w:lsdException w:name="Body Text" w:semiHidden="1" w:unhideWhenUsed="1"/>
-    <w:lsdException w:name="Body Text Indent" w:semiHidden="1" w:unhideWhenUsed="1"/>
-    <w:lsdException w:name="List Continue" w:semiHidden="1" w:unhideWhenUsed="1"/>
-    <w:lsdException w:name="List Continue 2" w:semiHidden="1" w:unhideWhenUsed="1"/>
-    <w:lsdException w:name="List Continue 3" w:semiHidden="1" w:unhideWhenUsed="1"/>
-    <w:lsdException w:name="List Continue 4" w:semiHidden="1" w:unhideWhenUsed="1"/>
-    <w:lsdException w:name="List Continue 5" w:semiHidden="1" w:unhideWhenUsed="1"/>
-    <w:lsdException w:name="Message Header" w:semiHidden="1" w:unhideWhenUsed="1"/>
-    <w:lsdException w:name="Subtitle" w:uiPriority="11" w:qFormat="1"/>
-    <w:lsdException w:name="Salutation" w:semiHidden="1" w:unhideWhenUsed="1"/>
-    <w:lsdException w:name="Date" w:semiHidden="1" w:unhideWhenUsed="1"/>
-    <w:lsdException w:name="Body Text First Indent" w:semiHidden="1" w:unhideWhenUsed="1"/>
-    <w:lsdException w:name="Body Text First Indent 2" w:semiHidden="1" w:unhideWhenUsed="1"/>
-    <w:lsdException w:name="Note Heading" w:semiHidden="1" w:unhideWhenUsed="1"/>
-    <w:lsdException w:name="Body Text 2" w:semiHidden="1" w:unhideWhenUsed="1"/>
-    <w:lsdException w:name="Body Text 3" w:semiHidden="1" w:unhideWhenUsed="1"/>
-    <w:lsdException w:name="Body Text Indent 2" w:semiHidden="1" w:unhideWhenUsed="1"/>
-    <w:lsdException w:name="Body Text Indent 3" w:semiHidden="1" w:unhideWhenUsed="1"/>
-    <w:lsdException w:name="Block Text" w:semiHidden="1" w:unhideWhenUsed="1"/>
-    <w:lsdException w:name="Hyperlink" w:semiHidden="1" w:unhideWhenUsed="1"/>
-    <w:lsdException w:name="FollowedHyperlink" w:semiHidden="1" w:unhideWhenUsed="1"/>
-    <w:lsdException w:name="Strong" w:uiPriority="22" w:qFormat="1"/>
-    <w:lsdException w:name="Emphasis" w:uiPriority="20" w:qFormat="1"/>
-    <w:lsdException w:name="Document Map" w:semiHidden="1" w:unhideWhenUsed="1"/>
-    <w:lsdException w:name="Plain Text" w:semiHidden="1" w:unhideWhenUsed="1"/>
-    <w:lsdException w:name="E-mail Signature" w:semiHidden="1" w:unhideWhenUsed="1"/>
-    <w:lsdException w:name="HTML Top of Form" w:semiHidden="1" w:unhideWhenUsed="1"/>
-    <w:lsdException w:name="HTML Bottom of Form" w:semiHidden="1" w:unhideWhenUsed="1"/>
-    <w:lsdException w:name="Normal (Web)" w:semiHidden="1" w:unhideWhenUsed="1"/>
-    <w:lsdException w:name="HTML Acronym" w:semiHidden="1" w:unhideWhenUsed="1"/>
-    <w:lsdException w:name="HTML Address" w:semiHidden="1" w:unhideWhenUsed="1"/>
-    <w:lsdException w:name="HTML Cite" w:semiHidden="1" w:unhideWhenUsed="1"/>
-    <w:lsdException w:name="HTML Code" w:semiHidden="1" w:unhideWhenUsed="1"/>
-    <w:lsdException w:name="HTML Definition" w:semiHidden="1" w:unhideWhenUsed="1"/>
-    <w:lsdException w:name="HTML Keyboard" w:semiHidden="1" w:unhideWhenUsed="1"/>
-    <w:lsdException w:name="HTML Preformatted" w:semiHidden="1" w:unhideWhenUsed="1"/>
-    <w:lsdException w:name="HTML Sample" w:semiHidden="1" w:unhideWhenUsed="1"/>
-    <w:lsdException w:name="HTML Typewriter" w:semiHidden="1" w:unhideWhenUsed="1"/>
-    <w:lsdException w:name="HTML Variable" w:semiHidden="1" w:unhideWhenUsed="1"/>
-    <w:lsdException w:name="Normal Table" w:semiHidden="1" w:unhideWhenUsed="1"/>
-    <w:lsdException w:name="annotation subject" w:semiHidden="1" w:unhideWhenUsed="1"/>
-    <w:lsdException w:name="No List" w:semiHidden="1" w:unhideWhenUsed="1"/>
-    <w:lsdException w:name="Outline List 1" w:semiHidden="1" w:unhideWhenUsed="1"/>
-    <w:lsdException w:name="Outline List 2" w:semiHidden="1" w:unhideWhenUsed="1"/>
-    <w:lsdException w:name="Outline List 3" w:semiHidden="1" w:unhideWhenUsed="1"/>
-    <w:lsdException w:name="Table Simple 1" w:semiHidden="1" w:unhideWhenUsed="1"/>
-    <w:lsdException w:name="Table Simple 2" w:semiHidden="1" w:unhideWhenUsed="1"/>
-    <w:lsdException w:name="Table Simple 3" w:semiHidden="1" w:unhideWhenUsed="1"/>
-    <w:lsdException w:name="Table Classic 1" w:semiHidden="1" w:unhideWhenUsed="1"/>
-    <w:lsdException w:name="Table Classic 2" w:semiHidden="1" w:unhideWhenUsed="1"/>
-    <w:lsdException w:name="Table Classic 3" w:semiHidden="1" w:unhideWhenUsed="1"/>
-    <w:lsdException w:name="Table Classic 4" w:semiHidden="1" w:unhideWhenUsed="1"/>
-    <w:lsdException w:name="Table Colorful 1" w:semiHidden="1" w:unhideWhenUsed="1"/>
-    <w:lsdException w:name="Table Colorful 2" w:semiHidden="1" w:unhideWhenUsed="1"/>
-    <w:lsdException w:name="Table Colorful 3" w:semiHidden="1" w:unhideWhenUsed="1"/>
-    <w:lsdException w:name="Table Columns 1" w:semiHidden="1" w:unhideWhenUsed="1"/>
-    <w:lsdException w:name="Table Columns 2" w:semiHidden="1" w:unhideWhenUsed="1"/>
-    <w:lsdException w:name="Table Columns 3" w:semiHidden="1" w:unhideWhenUsed="1"/>
-    <w:lsdException w:name="Table Columns 4" w:semiHidden="1" w:unhideWhenUsed="1"/>
-    <w:lsdException w:name="Table Columns 5" w:semiHidden="1" w:unhideWhenUsed="1"/>
-    <w:lsdException w:name="Table Grid 1" w:semiHidden="1" w:unhideWhenUsed="1"/>
-    <w:lsdException w:name="Table Grid 2" w:semiHidden="1" w:unhideWhenUsed="1"/>
-    <w:lsdException w:name="Table Grid 3" w:semiHidden="1" w:unhideWhenUsed="1"/>
-    <w:lsdException w:name="Table Grid 4" w:semiHidden="1" w:unhideWhenUsed="1"/>
-    <w:lsdException w:name="Table Grid 5" w:semiHidden="1" w:unhideWhenUsed="1"/>
-    <w:lsdException w:name="Table Grid 6" w:semiHidden="1" w:unhideWhenUsed="1"/>
-    <w:lsdException w:name="Table Grid 7" w:semiHidden="1" w:unhideWhenUsed="1"/>
-    <w:lsdException w:name="Table Grid 8" w:semiHidden="1" w:unhideWhenUsed="1"/>
-    <w:lsdException w:name="Table List 1" w:semiHidden="1" w:unhideWhenUsed="1"/>
-    <w:lsdException w:name="Table List 2" w:semiHidden="1" w:unhideWhenUsed="1"/>
-    <w:lsdException w:name="Table List 3" w:semiHidden="1" w:unhideWhenUsed="1"/>
-    <w:lsdException w:name="Table List 4" w:semiHidden="1" w:unhideWhenUsed="1"/>
-    <w:lsdException w:name="Table List 5" w:semiHidden="1" w:unhideWhenUsed="1"/>
-    <w:lsdException w:name="Table List 6" w:semiHidden="1" w:unhideWhenUsed="1"/>
-    <w:lsdException w:name="Table List 7" w:semiHidden="1" w:unhideWhenUsed="1"/>
-    <w:lsdException w:name="Table List 8" w:semiHidden="1" w:unhideWhenUsed="1"/>
-    <w:lsdException w:name="Table 3D effects 1" w:semiHidden="1" w:unhideWhenUsed="1"/>
-    <w:lsdException w:name="Table 3D effects 2" w:semiHidden="1" w:unhideWhenUsed="1"/>
-    <w:lsdException w:name="Table 3D effects 3" w:semiHidden="1" w:unhideWhenUsed="1"/>
-    <w:lsdException w:name="Table Contemporary" w:semiHidden="1" w:unhideWhenUsed="1"/>
-    <w:lsdException w:name="Table Elegant" w:semiHidden="1" w:unhideWhenUsed="1"/>
-    <w:lsdException w:name="Table Professional" w:semiHidden="1" w:unhideWhenUsed="1"/>
-    <w:lsdException w:name="Table Subtle 1" w:semiHidden="1" w:unhideWhenUsed="1"/>
-    <w:lsdException w:name="Table Subtle 2" w:semiHidden="1" w:unhideWhenUsed="1"/>
-    <w:lsdException w:name="Table Web 1" w:semiHidden="1" w:unhideWhenUsed="1"/>
-    <w:lsdException w:name="Table Web 2" w:semiHidden="1" w:unhideWhenUsed="1"/>
-    <w:lsdException w:name="Table Web 3" w:semiHidden="1" w:unhideWhenUsed="1"/>
-    <w:lsdException w:name="Balloon Text" w:semiHidden="1" w:unhideWhenUsed="1"/>
-    <w:lsdException w:name="Table Grid" w:uiPriority="59" w:qFormat="1"/>
-    <w:lsdException w:name="Table Theme" w:semiHidden="1" w:unhideWhenUsed="1"/>
-    <w:lsdException w:name="Placeholder Text" w:semiHidden="1"/>
-    <w:lsdException w:name="No Spacing" w:uiPriority="1" w:qFormat="1"/>
-    <w:lsdException w:name="Light Shading" w:uiPriority="60"/>
-    <w:lsdException w:name="Light List" w:uiPriority="61"/>
-    <w:lsdException w:name="Light Grid" w:uiPriority="62"/>
-    <w:lsdException w:name="Medium Shading 1" w:uiPriority="63"/>
-    <w:lsdException w:name="Medium Shading 2" w:uiPriority="64"/>
-    <w:lsdException w:name="Medium List 1" w:uiPriority="65"/>
-    <w:lsdException w:name="Medium List 2" w:uiPriority="66"/>
-    <w:lsdException w:name="Medium Grid 1" w:uiPriority="67"/>
-    <w:lsdException w:name="Medium Grid 2" w:uiPriority="68"/>
-    <w:lsdException w:name="Medium Grid 3" w:uiPriority="69"/>
-    <w:lsdException w:name="Dark List" w:uiPriority="70"/>
-    <w:lsdException w:name="Colorful Shading" w:uiPriority="71"/>
-    <w:lsdException w:name="Colorful List" w:uiPriority="72"/>
-    <w:lsdException w:name="Colorful Grid" w:uiPriority="73"/>
-    <w:lsdException w:name="Light Shading Accent 1" w:uiPriority="60"/>
-    <w:lsdException w:name="Light List Accent 1" w:uiPriority="61"/>
-    <w:lsdException w:name="Light Grid Accent 1" w:uiPriority="62"/>
-    <w:lsdException w:name="Medium Shading 1 Accent 1" w:uiPriority="63"/>
-    <w:lsdException w:name="Medium Shading 2 Accent 1" w:uiPriority="64"/>
-    <w:lsdException w:name="Medium List 1 Accent 1" w:uiPriority="65"/>
-    <w:lsdException w:name="Revision" w:semiHidden="1"/>
-    <w:lsdException w:name="List Paragraph" w:uiPriority="34" w:qFormat="1"/>
-    <w:lsdException w:name="Quote" w:uiPriority="29" w:qFormat="1"/>
-    <w:lsdException w:name="Intense Quote" w:uiPriority="30" w:qFormat="1"/>
-    <w:lsdException w:name="Medium List 2 Accent 1" w:uiPriority="66"/>
-    <w:lsdException w:name="Medium Grid 1 Accent 1" w:uiPriority="67"/>
-    <w:lsdException w:name="Medium Grid 2 Accent 1" w:uiPriority="68"/>
-    <w:lsdException w:name="Medium Grid 3 Accent 1" w:uiPriority="69"/>
-    <w:lsdException w:name="Dark List Accent 1" w:uiPriority="70"/>
-    <w:lsdException w:name="Colorful Shading Accent 1" w:uiPriority="71"/>
-    <w:lsdException w:name="Colorful List Accent 1" w:uiPriority="72"/>
-    <w:lsdException w:name="Colorful Grid Accent 1" w:uiPriority="73"/>
-    <w:lsdException w:name="Light Shading Accent 2" w:uiPriority="60"/>
-    <w:lsdException w:name="Light List Accent 2" w:uiPriority="61"/>
-    <w:lsdException w:name="Light Grid Accent 2" w:uiPriority="62"/>
-    <w:lsdException w:name="Medium Shading 1 Accent 2" w:uiPriority="63"/>
-    <w:lsdException w:name="Medium Shading 2 Accent 2" w:uiPriority="64"/>
-    <w:lsdException w:name="Medium List 1 Accent 2" w:uiPriority="65"/>
-    <w:lsdException w:name="Medium List 2 Accent 2" w:uiPriority="66"/>
-    <w:lsdException w:name="Medium Grid 1 Accent 2" w:uiPriority="67"/>
-    <w:lsdException w:name="Medium Grid 2 Accent 2" w:uiPriority="68"/>
-    <w:lsdException w:name="Medium Grid 3 Accent 2" w:uiPriority="69"/>
-    <w:lsdException w:name="Dark List Accent 2" w:uiPriority="70"/>
-    <w:lsdException w:name="Colorful Shading Accent 2" w:uiPriority="71"/>
-    <w:lsdException w:name="Colorful List Accent 2" w:uiPriority="72"/>
-    <w:lsdException w:name="Colorful Grid Accent 2" w:uiPriority="73"/>
-    <w:lsdException w:name="Light Shading Accent 3" w:uiPriority="60"/>
-    <w:lsdException w:name="Light List Accent 3" w:uiPriority="61"/>
-    <w:lsdException w:name="Light Grid Accent 3" w:uiPriority="62"/>
-    <w:lsdException w:name="Medium Shading 1 Accent 3" w:uiPriority="63"/>
-    <w:lsdException w:name="Medium Shading 2 Accent 3" w:uiPriority="64"/>
-    <w:lsdException w:name="Medium List 1 Accent 3" w:uiPriority="65"/>
-    <w:lsdException w:name="Medium List 2 Accent 3" w:uiPriority="66"/>
-    <w:lsdException w:name="Medium Grid 1 Accent 3" w:uiPriority="67"/>
-    <w:lsdException w:name="Medium Grid 2 Accent 3" w:uiPriority="68"/>
-    <w:lsdException w:name="Medium Grid 3 Accent 3" w:uiPriority="69"/>
-    <w:lsdException w:name="Dark List Accent 3" w:uiPriority="70"/>
-    <w:lsdException w:name="Colorful Shading Accent 3" w:uiPriority="71"/>
-    <w:lsdException w:name="Colorful List Accent 3" w:uiPriority="72"/>
-    <w:lsdException w:name="Colorful Grid Accent 3" w:uiPriority="73"/>
-    <w:lsdException w:name="Light Shading Accent 4" w:uiPriority="60"/>
-    <w:lsdException w:name="Light List Accent 4" w:uiPriority="61"/>
-    <w:lsdException w:name="Light Grid Accent 4" w:uiPriority="62"/>
-    <w:lsdException w:name="Medium Shading 1 Accent 4" w:uiPriority="63"/>
-    <w:lsdException w:name="Medium Shading 2 Accent 4" w:uiPriority="64"/>
-    <w:lsdException w:name="Medium List 1 Accent 4" w:uiPriority="65"/>
-    <w:lsdException w:name="Medium List 2 Accent 4" w:uiPriority="66"/>
-    <w:lsdException w:name="Medium Grid 1 Accent 4" w:uiPriority="67"/>
-    <w:lsdException w:name="Medium Grid 2 Accent 4" w:uiPriority="68"/>
-    <w:lsdException w:name="Medium Grid 3 Accent 4" w:uiPriority="69"/>
-    <w:lsdException w:name="Dark List Accent 4" w:uiPriority="70"/>
-    <w:lsdException w:name="Colorful Shading Accent 4" w:uiPriority="71"/>
-    <w:lsdException w:name="Colorful List Accent 4" w:uiPriority="72"/>
-    <w:lsdException w:name="Colorful Grid Accent 4" w:uiPriority="73"/>
-    <w:lsdException w:name="Light Shading Accent 5" w:uiPriority="60"/>
-    <w:lsdException w:name="Light List Accent 5" w:uiPriority="61"/>
-    <w:lsdException w:name="Light Grid Accent 5" w:uiPriority="62"/>
-    <w:lsdException w:name="Medium Shading 1 Accent 5" w:uiPriority="63"/>
-    <w:lsdException w:name="Medium Shading 2 Accent 5" w:uiPriority="64"/>
-    <w:lsdException w:name="Medium List 1 Accent 5" w:uiPriority="65"/>
-    <w:lsdException w:name="Medium List 2 Accent 5" w:uiPriority="66"/>
-    <w:lsdException w:name="Medium Grid 1 Accent 5" w:uiPriority="67"/>
-    <w:lsdException w:name="Medium Grid 2 Accent 5" w:uiPriority="68"/>
-    <w:lsdException w:name="Medium Grid 3 Accent 5" w:uiPriority="69"/>
-    <w:lsdException w:name="Dark List Accent 5" w:uiPriority="70"/>
-    <w:lsdException w:name="Colorful Shading Accent 5" w:uiPriority="71"/>
-    <w:lsdException w:name="Colorful List Accent 5" w:uiPriority="72"/>
-    <w:lsdException w:name="Colorful Grid Accent 5" w:uiPriority="73"/>
-    <w:lsdException w:name="Light Shading Accent 6" w:uiPriority="60"/>
-    <w:lsdException w:name="Light List Accent 6" w:uiPriority="61"/>
-    <w:lsdException w:name="Light Grid Accent 6" w:uiPriority="62"/>
-    <w:lsdException w:name="Medium Shading 1 Accent 6" w:uiPriority="63"/>
-    <w:lsdException w:name="Medium Shading 2 Accent 6" w:uiPriority="64"/>
-    <w:lsdException w:name="Medium List 1 Accent 6" w:uiPriority="65"/>
-    <w:lsdException w:name="Medium List 2 Accent 6" w:uiPriority="66"/>
-    <w:lsdException w:name="Medium Grid 1 Accent 6" w:uiPriority="67"/>
-    <w:lsdException w:name="Medium Grid 2 Accent 6" w:uiPriority="68"/>
-    <w:lsdException w:name="Medium Grid 3 Accent 6" w:uiPriority="69"/>
-    <w:lsdException w:name="Dark List Accent 6" w:uiPriority="70"/>
-    <w:lsdException w:name="Colorful Shading Accent 6" w:uiPriority="71"/>
-    <w:lsdException w:name="Colorful List Accent 6" w:uiPriority="72"/>
-    <w:lsdException w:name="Colorful Grid Accent 6" w:uiPriority="73"/>
-    <w:lsdException w:name="Subtle Emphasis" w:uiPriority="19" w:qFormat="1"/>
-    <w:lsdException w:name="Intense Emphasis" w:uiPriority="21" w:qFormat="1"/>
-    <w:lsdException w:name="Subtle Reference" w:uiPriority="31" w:qFormat="1"/>
-    <w:lsdException w:name="Intense Reference" w:uiPriority="32" w:qFormat="1"/>
-    <w:lsdException w:name="Book Title" w:uiPriority="33" w:qFormat="1"/>
-    <w:lsdException w:name="Bibliography" w:semiHidden="1" w:uiPriority="37" w:unhideWhenUsed="1"/>
-    <w:lsdException w:name="TOC Heading" w:semiHidden="1" w:uiPriority="39" w:unhideWhenUsed="1" w:qFormat="1"/>
-    <w:lsdException w:name="Plain Table 1" w:uiPriority="41"/>
-    <w:lsdException w:name="Plain Table 2" w:uiPriority="42"/>
-    <w:lsdException w:name="Plain Table 3" w:uiPriority="43"/>
-    <w:lsdException w:name="Plain Table 4" w:uiPriority="44"/>
-    <w:lsdException w:name="Plain Table 5" w:uiPriority="45"/>
-    <w:lsdException w:name="Grid Table Light" w:uiPriority="40"/>
-    <w:lsdException w:name="Grid Table 1 Light" w:uiPriority="46"/>
-    <w:lsdException w:name="Grid Table 2" w:uiPriority="47"/>
-    <w:lsdException w:name="Grid Table 3" w:uiPriority="48"/>
-    <w:lsdException w:name="Grid Table 4" w:uiPriority="49"/>
-    <w:lsdException w:name="Grid Table 5 Dark" w:uiPriority="50"/>
-    <w:lsdException w:name="Grid Table 6 Colorful" w:uiPriority="51"/>
-    <w:lsdException w:name="Grid Table 7 Colorful" w:uiPriority="52"/>
-    <w:lsdException w:name="Grid Table 1 Light Accent 1" w:uiPriority="46"/>
-    <w:lsdException w:name="Grid Table 2 Accent 1" w:uiPriority="47"/>
-    <w:lsdException w:name="Grid Table 3 Accent 1" w:uiPriority="48"/>
-    <w:lsdException w:name="Grid Table 4 Accent 1" w:uiPriority="49"/>
-    <w:lsdException w:name="Grid Table 5 Dark Accent 1" w:uiPriority="50"/>
-    <w:lsdException w:name="Grid Table 6 Colorful Accent 1" w:uiPriority="51"/>
-    <w:lsdException w:name="Grid Table 7 Colorful Accent 1" w:uiPriority="52"/>
-    <w:lsdException w:name="Grid Table 1 Light Accent 2" w:uiPriority="46"/>
-    <w:lsdException w:name="Grid Table 2 Accent 2" w:uiPriority="47"/>
-    <w:lsdException w:name="Grid Table 3 Accent 2" w:uiPriority="48"/>
-    <w:lsdException w:name="Grid Table 4 Accent 2" w:uiPriority="49"/>
-    <w:lsdException w:name="Grid Table 5 Dark Accent 2" w:uiPriority="50"/>
-    <w:lsdException w:name="Grid Table 6 Colorful Accent 2" w:uiPriority="51"/>
-    <w:lsdException w:name="Grid Table 7 Colorful Accent 2" w:uiPriority="52"/>
-    <w:lsdException w:name="Grid Table 1 Light Accent 3" w:uiPriority="46"/>
-    <w:lsdException w:name="Grid Table 2 Accent 3" w:uiPriority="47"/>
-    <w:lsdException w:name="Grid Table 3 Accent 3" w:uiPriority="48"/>
-    <w:lsdException w:name="Grid Table 4 Accent 3" w:uiPriority="49"/>
-    <w:lsdException w:name="Grid Table 5 Dark Accent 3" w:uiPriority="50"/>
-    <w:lsdException w:name="Grid Table 6 Colorful Accent 3" w:uiPriority="51"/>
-    <w:lsdException w:name="Grid Table 7 Colorful Accent 3" w:uiPriority="52"/>
-    <w:lsdException w:name="Grid Table 1 Light Accent 4" w:uiPriority="46"/>
-    <w:lsdException w:name="Grid Table 2 Accent 4" w:uiPriority="47"/>
-    <w:lsdException w:name="Grid Table 3 Accent 4" w:uiPriority="48"/>
-    <w:lsdException w:name="Grid Table 4 Accent 4" w:uiPriority="49"/>
-    <w:lsdException w:name="Grid Table 5 Dark Accent 4" w:uiPriority="50"/>
-    <w:lsdException w:name="Grid Table 6 Colorful Accent 4" w:uiPriority="51"/>
-    <w:lsdException w:name="Grid Table 7 Colorful Accent 4" w:uiPriority="52"/>
-    <w:lsdException w:name="Grid Table 1 Light Accent 5" w:uiPriority="46"/>
-    <w:lsdException w:name="Grid Table 2 Accent 5" w:uiPriority="47"/>
-    <w:lsdException w:name="Grid Table 3 Accent 5" w:uiPriority="48"/>
-    <w:lsdException w:name="Grid Table 4 Accent 5" w:uiPriority="49"/>
-    <w:lsdException w:name="Grid Table 5 Dark Accent 5" w:uiPriority="50"/>
-    <w:lsdException w:name="Grid Table 6 Colorful Accent 5" w:uiPriority="51"/>
-    <w:lsdException w:name="Grid Table 7 Colorful Accent 5" w:uiPriority="52"/>
-    <w:lsdException w:name="Grid Table 1 Light Accent 6" w:uiPriority="46"/>
-    <w:lsdException w:name="Grid Table 2 Accent 6" w:uiPriority="47"/>
-    <w:lsdException w:name="Grid Table 3 Accent 6" w:uiPriority="48"/>
-    <w:lsdException w:name="Grid Table 4 Accent 6" w:uiPriority="49"/>
-    <w:lsdException w:name="Grid Table 5 Dark Accent 6" w:uiPriority="50"/>
-    <w:lsdException w:name="Grid Table 6 Colorful Accent 6" w:uiPriority="51"/>
-    <w:lsdException w:name="Grid Table 7 Colorful Accent 6" w:uiPriority="52"/>
-    <w:lsdException w:name="List Table 1 Light" w:uiPriority="46"/>
-    <w:lsdException w:name="List Table 2" w:uiPriority="47"/>
-    <w:lsdException w:name="List Table 3" w:uiPriority="48"/>
-    <w:lsdException w:name="List Table 4" w:uiPriority="49"/>
-    <w:lsdException w:name="List Table 5 Dark" w:uiPriority="50"/>
-    <w:lsdException w:name="List Table 6 Colorful" w:uiPriority="51"/>
-    <w:lsdException w:name="List Table 7 Colorful" w:uiPriority="52"/>
-    <w:lsdException w:name="List Table 1 Light Accent 1" w:uiPriority="46"/>
-    <w:lsdException w:name="List Table 2 Accent 1" w:uiPriority="47"/>
-    <w:lsdException w:name="List Table 3 Accent 1" w:uiPriority="48"/>
-    <w:lsdException w:name="List Table 4 Accent 1" w:uiPriority="49"/>
-    <w:lsdException w:name="List Table 5 Dark Accent 1" w:uiPriority="50"/>
-    <w:lsdException w:name="List Table 6 Colorful Accent 1" w:uiPriority="51"/>
-    <w:lsdException w:name="List Table 7 Colorful Accent 1" w:uiPriority="52"/>
-    <w:lsdException w:name="List Table 1 Light Accent 2" w:uiPriority="46"/>
-    <w:lsdException w:name="List Table 2 Accent 2" w:uiPriority="47"/>
-    <w:lsdException w:name="List Table 3 Accent 2" w:uiPriority="48"/>
-    <w:lsdException w:name="List Table 4 Accent 2" w:uiPriority="49"/>
-    <w:lsdException w:name="List Table 5 Dark Accent 2" w:uiPriority="50"/>
-    <w:lsdException w:name="List Table 6 Colorful Accent 2" w:uiPriority="51"/>
-    <w:lsdException w:name="List Table 7 Colorful Accent 2" w:uiPriority="52"/>
-    <w:lsdException w:name="List Table 1 Light Accent 3" w:uiPriority="46"/>
-    <w:lsdException w:name="List Table 2 Accent 3" w:uiPriority="47"/>
-    <w:lsdException w:name="List Table 3 Accent 3" w:uiPriority="48"/>
-    <w:lsdException w:name="List Table 4 Accent 3" w:uiPriority="49"/>
-    <w:lsdException w:name="List Table 5 Dark Accent 3" w:uiPriority="50"/>
-    <w:lsdException w:name="List Table 6 Colorful Accent 3" w:uiPriority="51"/>
-    <w:lsdException w:name="List Table 7 Colorful Accent 3" w:uiPriority="52"/>
-    <w:lsdException w:name="List Table 1 Light Accent 4" w:uiPriority="46"/>
-    <w:lsdException w:name="List Table 2 Accent 4" w:uiPriority="47"/>
-    <w:lsdException w:name="List Table 3 Accent 4" w:uiPriority="48"/>
-    <w:lsdException w:name="List Table 4 Accent 4" w:uiPriority="49"/>
-    <w:lsdException w:name="List Table 5 Dark Accent 4" w:uiPriority="50"/>
-    <w:lsdException w:name="List Table 6 Colorful Accent 4" w:uiPriority="51"/>
-    <w:lsdException w:name="List Table 7 Colorful Accent 4" w:uiPriority="52"/>
-    <w:lsdException w:name="List Table 1 Light Accent 5" w:uiPriority="46"/>
-    <w:lsdException w:name="List Table 2 Accent 5" w:uiPriority="47"/>
-    <w:lsdException w:name="List Table 3 Accent 5" w:uiPriority="48"/>
-    <w:lsdException w:name="List Table 4 Accent 5" w:uiPriority="49"/>
-    <w:lsdException w:name="List Table 5 Dark Accent 5" w:uiPriority="50"/>
-    <w:lsdException w:name="List Table 6 Colorful Accent 5" w:uiPriority="51"/>
-    <w:lsdException w:name="List Table 7 Colorful Accent 5" w:uiPriority="52"/>
-    <w:lsdException w:name="List Table 1 Light Accent 6" w:uiPriority="46"/>
-    <w:lsdException w:name="List Table 2 Accent 6" w:uiPriority="47"/>
-    <w:lsdException w:name="List Table 3 Accent 6" w:uiPriority="48"/>
-    <w:lsdException w:name="List Table 4 Accent 6" w:uiPriority="49"/>
-    <w:lsdException w:name="List Table 5 Dark Accent 6" w:uiPriority="50"/>
-    <w:lsdException w:name="List Table 6 Colorful Accent 6" w:uiPriority="51"/>
-    <w:lsdException w:name="List Table 7 Colorful Accent 6" w:uiPriority="52"/>
-    <w:lsdException w:name="Mention" w:semiHidden="1" w:unhideWhenUsed="1"/>
-    <w:lsdException w:name="Smart Hyperlink" w:semiHidden="1" w:unhideWhenUsed="1"/>
-    <w:lsdException w:name="Hashtag" w:semiHidden="1" w:unhideWhenUsed="1"/>
-    <w:lsdException w:name="Unresolved Mention" w:semiHidden="1" w:unhideWhenUsed="1"/>
-    <w:lsdException w:name="Smart Link" w:semiHidden="1" w:unhideWhenUsed="1"/>
+  <w:latentStyles w:defLockedState="0" w:defUIPriority="99" w:defSemiHidden="1" w:defUnhideWhenUsed="1" w:defQFormat="0" w:count="267">
+    <w:lsdException w:name="Normal" w:semiHidden="0" w:uiPriority="0" w:unhideWhenUsed="0" w:qFormat="1"/>
+    <w:lsdException w:name="heading 1" w:semiHidden="0" w:uiPriority="9" w:unhideWhenUsed="0" w:qFormat="1"/>
+    <w:lsdException w:name="heading 2" w:uiPriority="9" w:qFormat="1"/>
+    <w:lsdException w:name="heading 3" w:uiPriority="9" w:qFormat="1"/>
+    <w:lsdException w:name="heading 4" w:uiPriority="9" w:qFormat="1"/>
+    <w:lsdException w:name="heading 5" w:uiPriority="9" w:qFormat="1"/>
+    <w:lsdException w:name="heading 6" w:uiPriority="9" w:qFormat="1"/>
+    <w:lsdException w:name="heading 7" w:uiPriority="9" w:qFormat="1"/>
+    <w:lsdException w:name="heading 8" w:uiPriority="9" w:qFormat="1"/>
+    <w:lsdException w:name="heading 9" w:uiPriority="9" w:qFormat="1"/>
+    <w:lsdException w:name="toc 1" w:uiPriority="39"/>
+    <w:lsdException w:name="toc 2" w:uiPriority="39"/>
+    <w:lsdException w:name="toc 3" w:uiPriority="39"/>
+    <w:lsdException w:name="toc 4" w:uiPriority="39"/>
+    <w:lsdException w:name="toc 5" w:uiPriority="39"/>
+    <w:lsdException w:name="toc 6" w:uiPriority="39"/>
+    <w:lsdException w:name="toc 7" w:uiPriority="39"/>
+    <w:lsdException w:name="toc 8" w:uiPriority="39"/>
+    <w:lsdException w:name="toc 9" w:uiPriority="39"/>
+    <w:lsdException w:name="caption" w:uiPriority="35" w:qFormat="1"/>
+    <w:lsdException w:name="Title" w:semiHidden="0" w:uiPriority="10" w:unhideWhenUsed="0" w:qFormat="1"/>
+    <w:lsdException w:name="Default Paragraph Font" w:uiPriority="1"/>
+    <w:lsdException w:name="Subtitle" w:semiHidden="0" w:uiPriority="11" w:unhideWhenUsed="0" w:qFormat="1"/>
+    <w:lsdException w:name="Strong" w:semiHidden="0" w:uiPriority="22" w:unhideWhenUsed="0" w:qFormat="1"/>
+    <w:lsdException w:name="Emphasis" w:semiHidden="0" w:uiPriority="20" w:unhideWhenUsed="0" w:qFormat="1"/>
+    <w:lsdException w:name="Table Grid" w:semiHidden="0" w:uiPriority="59" w:unhideWhenUsed="0" w:qFormat="1"/>
+    <w:lsdException w:name="Placeholder Text" w:unhideWhenUsed="0"/>
+    <w:lsdException w:name="No Spacing" w:semiHidden="0" w:uiPriority="1" w:unhideWhenUsed="0" w:qFormat="1"/>
+    <w:lsdException w:name="Light Shading" w:semiHidden="0" w:uiPriority="60" w:unhideWhenUsed="0"/>
+    <w:lsdException w:name="Light List" w:semiHidden="0" w:uiPriority="61" w:unhideWhenUsed="0"/>
+    <w:lsdException w:name="Light Grid" w:semiHidden="0" w:uiPriority="62" w:unhideWhenUsed="0"/>
+    <w:lsdException w:name="Medium Shading 1" w:semiHidden="0" w:uiPriority="63" w:unhideWhenUsed="0"/>
+    <w:lsdException w:name="Medium Shading 2" w:semiHidden="0" w:uiPriority="64" w:unhideWhenUsed="0"/>
+    <w:lsdException w:name="Medium List 1" w:semiHidden="0" w:uiPriority="65" w:unhideWhenUsed="0"/>
+    <w:lsdException w:name="Medium List 2" w:semiHidden="0" w:uiPriority="66" w:unhideWhenUsed="0"/>
+    <w:lsdException w:name="Medium Grid 1" w:semiHidden="0" w:uiPriority="67" w:unhideWhenUsed="0"/>
+    <w:lsdException w:name="Medium Grid 2" w:semiHidden="0" w:uiPriority="68" w:unhideWhenUsed="0"/>
+    <w:lsdException w:name="Medium Grid 3" w:semiHidden="0" w:uiPriority="69" w:unhideWhenUsed="0"/>
+    <w:lsdException w:name="Dark List" w:semiHidden="0" w:uiPriority="70" w:unhideWhenUsed="0"/>
+    <w:lsdException w:name="Colorful Shading" w:semiHidden="0" w:uiPriority="71" w:unhideWhenUsed="0"/>
+    <w:lsdException w:name="Colorful List" w:semiHidden="0" w:uiPriority="72" w:unhideWhenUsed="0"/>
+    <w:lsdException w:name="Colorful Grid" w:semiHidden="0" w:uiPriority="73" w:unhideWhenUsed="0"/>
+    <w:lsdException w:name="Light Shading Accent 1" w:semiHidden="0" w:uiPriority="60" w:unhideWhenUsed="0"/>
+    <w:lsdException w:name="Light List Accent 1" w:semiHidden="0" w:uiPriority="61" w:unhideWhenUsed="0"/>
+    <w:lsdException w:name="Light Grid Accent 1" w:semiHidden="0" w:uiPriority="62" w:unhideWhenUsed="0"/>
+    <w:lsdException w:name="Medium Shading 1 Accent 1" w:semiHidden="0" w:uiPriority="63" w:unhideWhenUsed="0"/>
+    <w:lsdException w:name="Medium Shading 2 Accent 1" w:semiHidden="0" w:uiPriority="64" w:unhideWhenUsed="0"/>
+    <w:lsdException w:name="Medium List 1 Accent 1" w:semiHidden="0" w:uiPriority="65" w:unhideWhenUsed="0"/>
+    <w:lsdException w:name="Revision" w:unhideWhenUsed="0"/>
+    <w:lsdException w:name="List Paragraph" w:semiHidden="0" w:uiPriority="34" w:unhideWhenUsed="0" w:qFormat="1"/>
+    <w:lsdException w:name="Quote" w:semiHidden="0" w:uiPriority="29" w:unhideWhenUsed="0" w:qFormat="1"/>
+    <w:lsdException w:name="Intense Quote" w:semiHidden="0" w:uiPriority="30" w:unhideWhenUsed="0" w:qFormat="1"/>
+    <w:lsdException w:name="Medium List 2 Accent 1" w:semiHidden="0" w:uiPriority="66" w:unhideWhenUsed="0"/>
+    <w:lsdException w:name="Medium Grid 1 Accent 1" w:semiHidden="0" w:uiPriority="67" w:unhideWhenUsed="0"/>
+    <w:lsdException w:name="Medium Grid 2 Accent 1" w:semiHidden="0" w:uiPriority="68" w:unhideWhenUsed="0"/>
+    <w:lsdException w:name="Medium Grid 3 Accent 1" w:semiHidden="0" w:uiPriority="69" w:unhideWhenUsed="0"/>
+    <w:lsdException w:name="Dark List Accent 1" w:semiHidden="0" w:uiPriority="70" w:unhideWhenUsed="0"/>
+    <w:lsdException w:name="Colorful Shading Accent 1" w:semiHidden="0" w:uiPriority="71" w:unhideWhenUsed="0"/>
+    <w:lsdException w:name="Colorful List Accent 1" w:semiHidden="0" w:uiPriority="72" w:unhideWhenUsed="0"/>
+    <w:lsdException w:name="Colorful Grid Accent 1" w:semiHidden="0" w:uiPriority="73" w:unhideWhenUsed="0"/>
+    <w:lsdException w:name="Light Shading Accent 2" w:semiHidden="0" w:uiPriority="60" w:unhideWhenUsed="0"/>
+    <w:lsdException w:name="Light List Accent 2" w:semiHidden="0" w:uiPriority="61" w:unhideWhenUsed="0"/>
+    <w:lsdException w:name="Light Grid Accent 2" w:semiHidden="0" w:uiPriority="62" w:unhideWhenUsed="0"/>
+    <w:lsdException w:name="Medium Shading 1 Accent 2" w:semiHidden="0" w:uiPriority="63" w:unhideWhenUsed="0"/>
+    <w:lsdException w:name="Medium Shading 2 Accent 2" w:semiHidden="0" w:uiPriority="64" w:unhideWhenUsed="0"/>
+    <w:lsdException w:name="Medium List 1 Accent 2" w:semiHidden="0" w:uiPriority="65" w:unhideWhenUsed="0"/>
+    <w:lsdException w:name="Medium List 2 Accent 2" w:semiHidden="0" w:uiPriority="66" w:unhideWhenUsed="0"/>
+    <w:lsdException w:name="Medium Grid 1 Accent 2" w:semiHidden="0" w:uiPriority="67" w:unhideWhenUsed="0"/>
+    <w:lsdException w:name="Medium Grid 2 Accent 2" w:semiHidden="0" w:uiPriority="68" w:unhideWhenUsed="0"/>
+    <w:lsdException w:name="Medium Grid 3 Accent 2" w:semiHidden="0" w:uiPriority="69" w:unhideWhenUsed="0"/>
+    <w:lsdException w:name="Dark List Accent 2" w:semiHidden="0" w:uiPriority="70" w:unhideWhenUsed="0"/>
+    <w:lsdException w:name="Colorful Shading Accent 2" w:semiHidden="0" w:uiPriority="71" w:unhideWhenUsed="0"/>
+    <w:lsdException w:name="Colorful List Accent 2" w:semiHidden="0" w:uiPriority="72" w:unhideWhenUsed="0"/>
+    <w:lsdException w:name="Colorful Grid Accent 2" w:semiHidden="0" w:uiPriority="73" w:unhideWhenUsed="0"/>
+    <w:lsdException w:name="Light Shading Accent 3" w:semiHidden="0" w:uiPriority="60" w:unhideWhenUsed="0"/>
+    <w:lsdException w:name="Light List Accent 3" w:semiHidden="0" w:uiPriority="61" w:unhideWhenUsed="0"/>
+    <w:lsdException w:name="Light Grid Accent 3" w:semiHidden="0" w:uiPriority="62" w:unhideWhenUsed="0"/>
+    <w:lsdException w:name="Medium Shading 1 Accent 3" w:semiHidden="0" w:uiPriority="63" w:unhideWhenUsed="0"/>
+    <w:lsdException w:name="Medium Shading 2 Accent 3" w:semiHidden="0" w:uiPriority="64" w:unhideWhenUsed="0"/>
+    <w:lsdException w:name="Medium List 1 Accent 3" w:semiHidden="0" w:uiPriority="65" w:unhideWhenUsed="0"/>
+    <w:lsdException w:name="Medium List 2 Accent 3" w:semiHidden="0" w:uiPriority="66" w:unhideWhenUsed="0"/>
+    <w:lsdException w:name="Medium Grid 1 Accent 3" w:semiHidden="0" w:uiPriority="67" w:unhideWhenUsed="0"/>
+    <w:lsdException w:name="Medium Grid 2 Accent 3" w:semiHidden="0" w:uiPriority="68" w:unhideWhenUsed="0"/>
+    <w:lsdException w:name="Medium Grid 3 Accent 3" w:semiHidden="0" w:uiPriority="69" w:unhideWhenUsed="0"/>
+    <w:lsdException w:name="Dark List Accent 3" w:semiHidden="0" w:uiPriority="70" w:unhideWhenUsed="0"/>
+    <w:lsdException w:name="Colorful Shading Accent 3" w:semiHidden="0" w:uiPriority="71" w:unhideWhenUsed="0"/>
+    <w:lsdException w:name="Colorful List Accent 3" w:semiHidden="0" w:uiPriority="72" w:unhideWhenUsed="0"/>
+    <w:lsdException w:name="Colorful Grid Accent 3" w:semiHidden="0" w:uiPriority="73" w:unhideWhenUsed="0"/>
+    <w:lsdException w:name="Light Shading Accent 4" w:semiHidden="0" w:uiPriority="60" w:unhideWhenUsed="0"/>
+    <w:lsdException w:name="Light List Accent 4" w:semiHidden="0" w:uiPriority="61" w:unhideWhenUsed="0"/>
+    <w:lsdException w:name="Light Grid Accent 4" w:semiHidden="0" w:uiPriority="62" w:unhideWhenUsed="0"/>
+    <w:lsdException w:name="Medium Shading 1 Accent 4" w:semiHidden="0" w:uiPriority="63" w:unhideWhenUsed="0"/>
+    <w:lsdException w:name="Medium Shading 2 Accent 4" w:semiHidden="0" w:uiPriority="64" w:unhideWhenUsed="0"/>
+    <w:lsdException w:name="Medium List 1 Accent 4" w:semiHidden="0" w:uiPriority="65" w:unhideWhenUsed="0"/>
+    <w:lsdException w:name="Medium List 2 Accent 4" w:semiHidden="0" w:uiPriority="66" w:unhideWhenUsed="0"/>
+    <w:lsdException w:name="Medium Grid 1 Accent 4" w:semiHidden="0" w:uiPriority="67" w:unhideWhenUsed="0"/>
+    <w:lsdException w:name="Medium Grid 2 Accent 4" w:semiHidden="0" w:uiPriority="68" w:unhideWhenUsed="0"/>
+    <w:lsdException w:name="Medium Grid 3 Accent 4" w:semiHidden="0" w:uiPriority="69" w:unhideWhenUsed="0"/>
+    <w:lsdException w:name="Dark List Accent 4" w:semiHidden="0" w:uiPriority="70" w:unhideWhenUsed="0"/>
+    <w:lsdException w:name="Colorful Shading Accent 4" w:semiHidden="0" w:uiPriority="71" w:unhideWhenUsed="0"/>
+    <w:lsdException w:name="Colorful List Accent 4" w:semiHidden="0" w:uiPriority="72" w:unhideWhenUsed="0"/>
+    <w:lsdException w:name="Colorful Grid Accent 4" w:semiHidden="0" w:uiPriority="73" w:unhideWhenUsed="0"/>
+    <w:lsdException w:name="Light Shading Accent 5" w:semiHidden="0" w:uiPriority="60" w:unhideWhenUsed="0"/>
+    <w:lsdException w:name="Light List Accent 5" w:semiHidden="0" w:uiPriority="61" w:unhideWhenUsed="0"/>
+    <w:lsdException w:name="Light Grid Accent 5" w:semiHidden="0" w:uiPriority="62" w:unhideWhenUsed="0"/>
+    <w:lsdException w:name="Medium Shading 1 Accent 5" w:semiHidden="0" w:uiPriority="63" w:unhideWhenUsed="0"/>
+    <w:lsdException w:name="Medium Shading 2 Accent 5" w:semiHidden="0" w:uiPriority="64" w:unhideWhenUsed="0"/>
+    <w:lsdException w:name="Medium List 1 Accent 5" w:semiHidden="0" w:uiPriority="65" w:unhideWhenUsed="0"/>
+    <w:lsdException w:name="Medium List 2 Accent 5" w:semiHidden="0" w:uiPriority="66" w:unhideWhenUsed="0"/>
+    <w:lsdException w:name="Medium Grid 1 Accent 5" w:semiHidden="0" w:uiPriority="67" w:unhideWhenUsed="0"/>
+    <w:lsdException w:name="Medium Grid 2 Accent 5" w:semiHidden="0" w:uiPriority="68" w:unhideWhenUsed="0"/>
+    <w:lsdException w:name="Medium Grid 3 Accent 5" w:semiHidden="0" w:uiPriority="69" w:unhideWhenUsed="0"/>
+    <w:lsdException w:name="Dark List Accent 5" w:semiHidden="0" w:uiPriority="70" w:unhideWhenUsed="0"/>
+    <w:lsdException w:name="Colorful Shading Accent 5" w:semiHidden="0" w:uiPriority="71" w:unhideWhenUsed="0"/>
+    <w:lsdException w:name="Colorful List Accent 5" w:semiHidden="0" w:uiPriority="72" w:unhideWhenUsed="0"/>
+    <w:lsdException w:name="Colorful Grid Accent 5" w:semiHidden="0" w:uiPriority="73" w:unhideWhenUsed="0"/>
+    <w:lsdException w:name="Light Shading Accent 6" w:semiHidden="0" w:uiPriority="60" w:unhideWhenUsed="0"/>
+    <w:lsdException w:name="Light List Accent 6" w:semiHidden="0" w:uiPriority="61" w:unhideWhenUsed="0"/>
+    <w:lsdException w:name="Light Grid Accent 6" w:semiHidden="0" w:uiPriority="62" w:unhideWhenUsed="0"/>
+    <w:lsdException w:name="Medium Shading 1 Accent 6" w:semiHidden="0" w:uiPriority="63" w:unhideWhenUsed="0"/>
+    <w:lsdException w:name="Medium Shading 2 Accent 6" w:semiHidden="0" w:uiPriority="64" w:unhideWhenUsed="0"/>
+    <w:lsdException w:name="Medium List 1 Accent 6" w:semiHidden="0" w:uiPriority="65" w:unhideWhenUsed="0"/>
+    <w:lsdException w:name="Medium List 2 Accent 6" w:semiHidden="0" w:uiPriority="66" w:unhideWhenUsed="0"/>
+    <w:lsdException w:name="Medium Grid 1 Accent 6" w:semiHidden="0" w:uiPriority="67" w:unhideWhenUsed="0"/>
+    <w:lsdException w:name="Medium Grid 2 Accent 6" w:semiHidden="0" w:uiPriority="68" w:unhideWhenUsed="0"/>
+    <w:lsdException w:name="Medium Grid 3 Accent 6" w:semiHidden="0" w:uiPriority="69" w:unhideWhenUsed="0"/>
+    <w:lsdException w:name="Dark List Accent 6" w:semiHidden="0" w:uiPriority="70" w:unhideWhenUsed="0"/>
+    <w:lsdException w:name="Colorful Shading Accent 6" w:semiHidden="0" w:uiPriority="71" w:unhideWhenUsed="0"/>
+    <w:lsdException w:name="Colorful List Accent 6" w:semiHidden="0" w:uiPriority="72" w:unhideWhenUsed="0"/>
+    <w:lsdException w:name="Colorful Grid Accent 6" w:semiHidden="0" w:uiPriority="73" w:unhideWhenUsed="0"/>
+    <w:lsdException w:name="Subtle Emphasis" w:semiHidden="0" w:uiPriority="19" w:unhideWhenUsed="0" w:qFormat="1"/>
+    <w:lsdException w:name="Intense Emphasis" w:semiHidden="0" w:uiPriority="21" w:unhideWhenUsed="0" w:qFormat="1"/>
+    <w:lsdException w:name="Subtle Reference" w:semiHidden="0" w:uiPriority="31" w:unhideWhenUsed="0" w:qFormat="1"/>
+    <w:lsdException w:name="Intense Reference" w:semiHidden="0" w:uiPriority="32" w:unhideWhenUsed="0" w:qFormat="1"/>
+    <w:lsdException w:name="Book Title" w:semiHidden="0" w:uiPriority="33" w:unhideWhenUsed="0" w:qFormat="1"/>
+    <w:lsdException w:name="Bibliography" w:uiPriority="37"/>
+    <w:lsdException w:name="TOC Heading" w:uiPriority="39" w:qFormat="1"/>
+  </w:latentStyles>
+  <w:style w:type="paragraph" w:default="1" w:styleId="Normal">
+    <w:name w:val="Normal"/>
+    <w:qFormat/>
+    <w:rsid w:val="00B23E0B"/>
+  </w:style>
+  <w:style w:type="paragraph" w:styleId="Heading1">
+    <w:name w:val="heading 1"/>
+    <w:basedOn w:val="Normal"/>
+    <w:next w:val="Normal"/>
+    <w:link w:val="Heading1Char"/>
+    <w:uiPriority w:val="9"/>
+    <w:qFormat/>
+    <w:rsid w:val="002E2F51"/>
+    <w:pPr>
+      <w:keepNext/>
+      <w:keepLines/>
+      <w:spacing w:before="240" w:after="0"/>
+      <w:outlineLvl w:val="0"/>
+    </w:pPr>
+    <w:rPr>
+      <w:rFonts w:asciiTheme="majorHAnsi" w:eastAsiaTheme="majorEastAsia" w:hAnsiTheme="majorHAnsi" w:cstheme="majorBidi"/>
+      <w:color w:val="365F91" w:themeColor="accent1" w:themeShade="BF"/>
+      <w:sz w:val="32"/>
+      <w:szCs w:val="32"/>
+    </w:rPr>
+  </w:style>
+  <w:style w:type="paragraph" w:styleId="Heading2">
+    <w:name w:val="heading 2"/>
+    <w:basedOn w:val="Normal"/>
+    <w:next w:val="Normal"/>
+    <w:link w:val="Heading2Char"/>
+    <w:uiPriority w:val="9"/>
+    <w:unhideWhenUsed/>
+    <w:qFormat/>
+    <w:rsid w:val="00D95C83"/>
+    <w:pPr>
+      <w:keepNext/>
+      <w:keepLines/>
+      <w:spacing w:before="40" w:after="0"/>
+      <w:outlineLvl w:val="1"/>
+    </w:pPr>
+    <w:rPr>
+      <w:rFonts w:asciiTheme="majorHAnsi" w:eastAsiaTheme="majorEastAsia" w:hAnsiTheme="majorHAnsi" w:cstheme="majorBidi"/>
+      <w:color w:val="365F91" w:themeColor="accent1" w:themeShade="BF"/>
+      <w:sz w:val="26"/>
+      <w:szCs w:val="26"/>
+    </w:rPr>
+  </w:style>
+  <w:style w:type="paragraph" w:styleId="Heading3">
+    <w:name w:val="heading 3"/>
+    <w:basedOn w:val="Normal"/>
+    <w:next w:val="Normal"/>
+    <w:link w:val="Heading3Char"/>
+    <w:uiPriority w:val="9"/>
+    <w:unhideWhenUsed/>
+    <w:qFormat/>
+    <w:rsid w:val="00C7150A"/>
+    <w:pPr>
+      <w:keepNext/>
+      <w:keepLines/>
+      <w:spacing w:before="40" w:after="0"/>
+      <w:outlineLvl w:val="2"/>
+    </w:pPr>
+    <w:rPr>
+      <w:rFonts w:asciiTheme="majorHAnsi" w:eastAsiaTheme="majorEastAsia" w:hAnsiTheme="majorHAnsi" w:cstheme="majorBidi"/>
+      <w:color w:val="243F60" w:themeColor="accent1" w:themeShade="7F"/>
+      <w:sz w:val="24"/>
+      <w:szCs w:val="24"/>
+    </w:rPr>
+  </w:style>
+  <w:style w:type="character" w:default="1" w:styleId="DefaultParagraphFont">
+    <w:name w:val="Default Paragraph Font"/>
+    <w:uiPriority w:val="1"/>
+    <w:semiHidden/>
+    <w:unhideWhenUsed/>
+  </w:style>
+  <w:style w:type="table" w:default="1" w:styleId="TableNormal">
+    <w:name w:val="Normal Table"/>
+    <w:uiPriority w:val="99"/>
+    <w:semiHidden/>
+    <w:unhideWhenUsed/>
+    <w:tblPr>
+      <w:tblInd w:w="0" w:type="dxa"/>
+      <w:tblCellMar>
+        <w:top w:w="0" w:type="dxa"/>
+        <w:left w:w="108" w:type="dxa"/>
+        <w:bottom w:w="0" w:type="dxa"/>
+        <w:right w:w="108" w:type="dxa"/>
+      </w:tblCellMar>
+    </w:tblPr>
+  </w:style>
+  <w:style w:type="numbering" w:default="1" w:styleId="NoList">
+    <w:name w:val="No List"/>
+    <w:uiPriority w:val="99"/>
+    <w:semiHidden/>
+    <w:unhideWhenUsed/>
+  </w:style>
+  <w:style w:type="paragraph" w:styleId="Header">
+    <w:name w:val="header"/>
+    <w:basedOn w:val="Normal"/>
+    <w:link w:val="HeaderChar"/>
+    <w:uiPriority w:val="99"/>
+    <w:unhideWhenUsed/>
+    <w:rsid w:val="002B63F2"/>
+    <w:pPr>
+      <w:tabs>
+        <w:tab w:val="center" w:pos="4680"/>
+        <w:tab w:val="right" w:pos="9360"/>
+      </w:tabs>
+      <w:spacing w:after="0" w:line="240" w:lineRule="auto"/>
+    </w:pPr>
+  </w:style>
+  <w:style w:type="character" w:customStyle="1" w:styleId="HeaderChar">
+    <w:name w:val="Header Char"/>
+    <w:basedOn w:val="DefaultParagraphFont"/>
+    <w:link w:val="Header"/>
+    <w:uiPriority w:val="99"/>
+    <w:rsid w:val="002B63F2"/>
+  </w:style>
+  <w:style w:type="paragraph" w:styleId="Footer">
+    <w:name w:val="footer"/>
+    <w:basedOn w:val="Normal"/>
+    <w:link w:val="FooterChar"/>
+    <w:uiPriority w:val="99"/>
+    <w:unhideWhenUsed/>
+    <w:rsid w:val="002B63F2"/>
+    <w:pPr>
+      <w:tabs>
+        <w:tab w:val="center" w:pos="4680"/>
+        <w:tab w:val="right" w:pos="9360"/>
+      </w:tabs>
+      <w:spacing w:after="0" w:line="240" w:lineRule="auto"/>
+    </w:pPr>
+  </w:style>
+  <w:style w:type="character" w:customStyle="1" w:styleId="FooterChar">
+    <w:name w:val="Footer Char"/>
+    <w:basedOn w:val="DefaultParagraphFont"/>
+    <w:link w:val="Footer"/>
+    <w:uiPriority w:val="99"/>
+    <w:rsid w:val="002B63F2"/>
+  </w:style>
+  <w:style w:type="paragraph" w:styleId="BalloonText">
+    <w:name w:val="Balloon Text"/>
+    <w:basedOn w:val="Normal"/>
+    <w:link w:val="BalloonTextChar"/>
+    <w:uiPriority w:val="99"/>
+    <w:semiHidden/>
+    <w:unhideWhenUsed/>
+    <w:rsid w:val="002B63F2"/>
+    <w:pPr>
+      <w:spacing w:after="0" w:line="240" w:lineRule="auto"/>
+    </w:pPr>
+    <w:rPr>
+      <w:rFonts w:ascii="Tahoma" w:hAnsi="Tahoma" w:cs="Tahoma"/>
+      <w:sz w:val="16"/>
+      <w:szCs w:val="16"/>
+    </w:rPr>
+  </w:style>
+  <w:style w:type="character" w:customStyle="1" w:styleId="BalloonTextChar">
+    <w:name w:val="Balloon Text Char"/>
+    <w:basedOn w:val="DefaultParagraphFont"/>
+    <w:link w:val="BalloonText"/>
+    <w:uiPriority w:val="99"/>
+    <w:semiHidden/>
+    <w:rsid w:val="002B63F2"/>
+    <w:rPr>
+      <w:rFonts w:ascii="Tahoma" w:hAnsi="Tahoma" w:cs="Tahoma"/>
+      <w:sz w:val="16"/>
+      <w:szCs w:val="16"/>
+    </w:rPr>
+  </w:style>
+  <w:style w:type="paragraph" w:styleId="ListParagraph">
+    <w:name w:val="List Paragraph"/>
+    <w:basedOn w:val="Normal"/>
+    <w:uiPriority w:val="34"/>
+    <w:qFormat/>
+    <w:rsid w:val="002B63F2"/>
+    <w:pPr>
+      <w:ind w:left="720"/>
+      <w:contextualSpacing/>
+    </w:pPr>
+  </w:style>
+  <w:style w:type="table" w:styleId="TableGrid">
+    <w:name w:val="Table Grid"/>
+    <w:basedOn w:val="TableNormal"/>
+    <w:uiPriority w:val="59"/>
+    <w:qFormat/>
+    <w:rsid w:val="000869D9"/>
+    <w:pPr>
+      <w:spacing w:after="0" w:line="240" w:lineRule="auto"/>
+    </w:pPr>
+    <w:tblPr>
+      <w:tblBorders>
+        <w:top w:val="single" w:sz="4" w:space="0" w:color="auto"/>
+        <w:left w:val="single" w:sz="4" w:space="0" w:color="auto"/>
+        <w:bottom w:val="single" w:sz="4" w:space="0" w:color="auto"/>
+        <w:right w:val="single" w:sz="4" w:space="0" w:color="auto"/>
+        <w:insideH w:val="single" w:sz="4" w:space="0" w:color="auto"/>
+        <w:insideV w:val="single" w:sz="4" w:space="0" w:color="auto"/>
+      </w:tblBorders>
+    </w:tblPr>
+  </w:style>
+  <w:style w:type="character" w:customStyle="1" w:styleId="Heading2Char">
+    <w:name w:val="Heading 2 Char"/>
+    <w:basedOn w:val="DefaultParagraphFont"/>
+    <w:link w:val="Heading2"/>
+    <w:uiPriority w:val="9"/>
+    <w:rsid w:val="00D95C83"/>
+    <w:rPr>
+      <w:rFonts w:asciiTheme="majorHAnsi" w:eastAsiaTheme="majorEastAsia" w:hAnsiTheme="majorHAnsi" w:cstheme="majorBidi"/>
+      <w:color w:val="365F91" w:themeColor="accent1" w:themeShade="BF"/>
+      <w:sz w:val="26"/>
+      <w:szCs w:val="26"/>
+    </w:rPr>
+  </w:style>
+  <w:style w:type="character" w:customStyle="1" w:styleId="Heading1Char">
+    <w:name w:val="Heading 1 Char"/>
+    <w:basedOn w:val="DefaultParagraphFont"/>
+    <w:link w:val="Heading1"/>
+    <w:uiPriority w:val="9"/>
+    <w:rsid w:val="002E2F51"/>
+    <w:rPr>
+      <w:rFonts w:asciiTheme="majorHAnsi" w:eastAsiaTheme="majorEastAsia" w:hAnsiTheme="majorHAnsi" w:cstheme="majorBidi"/>
+      <w:color w:val="365F91" w:themeColor="accent1" w:themeShade="BF"/>
+      <w:sz w:val="32"/>
+      <w:szCs w:val="32"/>
+    </w:rPr>
+  </w:style>
+  <w:style w:type="paragraph" w:styleId="Caption">
+    <w:name w:val="caption"/>
+    <w:basedOn w:val="Normal"/>
+    <w:next w:val="Normal"/>
+    <w:uiPriority w:val="35"/>
+    <w:unhideWhenUsed/>
+    <w:qFormat/>
+    <w:rsid w:val="009C1DAA"/>
+    <w:pPr>
+      <w:spacing w:line="240" w:lineRule="auto"/>
+    </w:pPr>
+    <w:rPr>
+      <w:i/>
+      <w:iCs/>
+      <w:color w:val="1F497D" w:themeColor="text2"/>
+      <w:sz w:val="18"/>
+      <w:szCs w:val="18"/>
+    </w:rPr>
+  </w:style>
+  <w:style w:type="paragraph" w:styleId="TOC1">
+    <w:name w:val="toc 1"/>
+    <w:basedOn w:val="Normal"/>
+    <w:next w:val="Normal"/>
+    <w:autoRedefine/>
+    <w:uiPriority w:val="39"/>
+    <w:unhideWhenUsed/>
+    <w:rsid w:val="00022839"/>
+    <w:pPr>
+      <w:tabs>
+        <w:tab w:val="left" w:pos="440"/>
+        <w:tab w:val="right" w:leader="dot" w:pos="9350"/>
+      </w:tabs>
+      <w:spacing w:after="0"/>
+      <w:jc w:val="both"/>
+    </w:pPr>
+    <w:rPr>
+      <w:rFonts w:ascii="Times New Roman" w:hAnsi="Times New Roman"/>
+      <w:b/>
+      <w:sz w:val="26"/>
+    </w:rPr>
+  </w:style>
+  <w:style w:type="paragraph" w:styleId="TOC2">
+    <w:name w:val="toc 2"/>
+    <w:basedOn w:val="Normal"/>
+    <w:next w:val="Normal"/>
+    <w:autoRedefine/>
+    <w:uiPriority w:val="39"/>
+    <w:unhideWhenUsed/>
+    <w:rsid w:val="00022839"/>
+    <w:pPr>
+      <w:spacing w:before="100" w:after="100"/>
+      <w:ind w:left="216"/>
+      <w:jc w:val="both"/>
+    </w:pPr>
+    <w:rPr>
+      <w:rFonts w:ascii="Times New Roman" w:hAnsi="Times New Roman"/>
+      <w:sz w:val="24"/>
+    </w:rPr>
+  </w:style>
+  <w:style w:type="character" w:styleId="Hyperlink">
+    <w:name w:val="Hyperlink"/>
+    <w:basedOn w:val="DefaultParagraphFont"/>
+    <w:uiPriority w:val="99"/>
+    <w:unhideWhenUsed/>
+    <w:rsid w:val="00022839"/>
+    <w:rPr>
+      <w:color w:val="0000FF" w:themeColor="hyperlink"/>
+      <w:u w:val="single"/>
+    </w:rPr>
+  </w:style>
+  <w:style w:type="paragraph" w:styleId="NormalWeb">
+    <w:name w:val="Normal (Web)"/>
+    <w:basedOn w:val="Normal"/>
+    <w:uiPriority w:val="99"/>
+    <w:unhideWhenUsed/>
+    <w:rsid w:val="00022839"/>
+    <w:pPr>
+      <w:spacing w:before="100" w:beforeAutospacing="1" w:after="100" w:afterAutospacing="1" w:line="240" w:lineRule="auto"/>
+    </w:pPr>
+    <w:rPr>
+      <w:rFonts w:ascii="Times New Roman" w:eastAsia="Times New Roman" w:hAnsi="Times New Roman" w:cs="Times New Roman"/>
+      <w:sz w:val="24"/>
+      <w:szCs w:val="24"/>
+    </w:rPr>
+  </w:style>
+  <w:style w:type="paragraph" w:styleId="TOCHeading">
+    <w:name w:val="TOC Heading"/>
+    <w:basedOn w:val="Heading1"/>
+    <w:next w:val="Normal"/>
+    <w:uiPriority w:val="39"/>
+    <w:unhideWhenUsed/>
+    <w:qFormat/>
+    <w:rsid w:val="00022839"/>
+    <w:pPr>
+      <w:spacing w:line="259" w:lineRule="auto"/>
+      <w:outlineLvl w:val="9"/>
+    </w:pPr>
+    <w:rPr>
+      <w:rFonts w:ascii="Times New Roman" w:hAnsi="Times New Roman"/>
+      <w:b/>
+    </w:rPr>
+  </w:style>
+  <w:style w:type="character" w:styleId="SubtleEmphasis">
+    <w:name w:val="Subtle Emphasis"/>
+    <w:basedOn w:val="DefaultParagraphFont"/>
+    <w:uiPriority w:val="19"/>
+    <w:qFormat/>
+    <w:rsid w:val="00022839"/>
+    <w:rPr>
+      <w:rFonts w:ascii="Times New Roman" w:hAnsi="Times New Roman"/>
+      <w:i/>
+      <w:iCs/>
+      <w:color w:val="404040" w:themeColor="text1" w:themeTint="BF"/>
+    </w:rPr>
+  </w:style>
+  <w:style w:type="character" w:customStyle="1" w:styleId="cp1">
+    <w:name w:val="Đề cập1"/>
+    <w:basedOn w:val="DefaultParagraphFont"/>
+    <w:uiPriority w:val="99"/>
+    <w:semiHidden/>
+    <w:unhideWhenUsed/>
+    <w:rsid w:val="00474EFF"/>
+    <w:rPr>
+      <w:color w:val="2B579A"/>
+      <w:shd w:val="clear" w:color="auto" w:fill="E6E6E6"/>
+    </w:rPr>
+  </w:style>
+  <w:style w:type="character" w:customStyle="1" w:styleId="Heading3Char">
+    <w:name w:val="Heading 3 Char"/>
+    <w:basedOn w:val="DefaultParagraphFont"/>
+    <w:link w:val="Heading3"/>
+    <w:uiPriority w:val="9"/>
+    <w:rsid w:val="00C7150A"/>
+    <w:rPr>
+      <w:rFonts w:asciiTheme="majorHAnsi" w:eastAsiaTheme="majorEastAsia" w:hAnsiTheme="majorHAnsi" w:cstheme="majorBidi"/>
+      <w:color w:val="243F60" w:themeColor="accent1" w:themeShade="7F"/>
+      <w:sz w:val="24"/>
+      <w:szCs w:val="24"/>
+    </w:rPr>
+  </w:style>
+  <w:style w:type="paragraph" w:styleId="NoSpacing">
+    <w:name w:val="No Spacing"/>
+    <w:uiPriority w:val="1"/>
+    <w:qFormat/>
+    <w:rsid w:val="00F62B6B"/>
+    <w:pPr>
+      <w:spacing w:after="0" w:line="240" w:lineRule="auto"/>
+    </w:pPr>
+  </w:style>
+  <w:style w:type="paragraph" w:customStyle="1" w:styleId="ListParagraph1">
+    <w:name w:val="List Paragraph1"/>
+    <w:basedOn w:val="Normal"/>
+    <w:uiPriority w:val="34"/>
+    <w:qFormat/>
+    <w:rsid w:val="00180109"/>
+    <w:pPr>
+      <w:ind w:left="720"/>
+      <w:contextualSpacing/>
+    </w:pPr>
+    <w:rPr>
+      <w:rFonts w:ascii="Calibri" w:eastAsia="Calibri" w:hAnsi="Calibri" w:cs="Times New Roman"/>
+    </w:rPr>
+  </w:style>
+  <w:style w:type="paragraph" w:customStyle="1" w:styleId="ListParagraph2">
+    <w:name w:val="List Paragraph2"/>
+    <w:basedOn w:val="Normal"/>
+    <w:uiPriority w:val="34"/>
+    <w:qFormat/>
+    <w:rsid w:val="00180109"/>
+    <w:pPr>
+      <w:ind w:left="720"/>
+      <w:contextualSpacing/>
+    </w:pPr>
+  </w:style>
+  <w:style w:type="paragraph" w:styleId="TOC3">
+    <w:name w:val="toc 3"/>
+    <w:basedOn w:val="Normal"/>
+    <w:next w:val="Normal"/>
+    <w:autoRedefine/>
+    <w:uiPriority w:val="39"/>
+    <w:unhideWhenUsed/>
+    <w:rsid w:val="00FD17CC"/>
+    <w:pPr>
+      <w:spacing w:after="100"/>
+      <w:ind w:left="440"/>
+    </w:pPr>
+  </w:style>
+</w:styles>
+</file>
+
+<file path=word/stylesWithEffects.xml><?xml version="1.0" encoding="utf-8"?>
+<w:styles xmlns:wpc="http://schemas.microsoft.com/office/word/2010/wordprocessingCanvas" xmlns:mc="http://schemas.openxmlformats.org/markup-compatibility/2006" xmlns:o="urn:schemas-microsoft-com:office:office" xmlns:r="http://schemas.openxmlformats.org/officeDocument/2006/relationships" xmlns:m="http://schemas.openxmlformats.org/officeDocument/2006/math" xmlns:v="urn:schemas-microsoft-com:vml" xmlns:wp14="http://schemas.microsoft.com/office/word/2010/wordprocessingDrawing" xmlns:wp="http://schemas.openxmlformats.org/drawingml/2006/wordprocessingDrawing" xmlns:w10="urn:schemas-microsoft-com:office:word" xmlns:w="http://schemas.openxmlformats.org/wordprocessingml/2006/main" xmlns:w14="http://schemas.microsoft.com/office/word/2010/wordml" xmlns:wpg="http://schemas.microsoft.com/office/word/2010/wordprocessingGroup" xmlns:wpi="http://schemas.microsoft.com/office/word/2010/wordprocessingInk" xmlns:wne="http://schemas.microsoft.com/office/word/2006/wordml" xmlns:wps="http://schemas.microsoft.com/office/word/2010/wordprocessingShape" mc:Ignorable="w14 wp14">
+  <w:docDefaults>
+    <w:rPrDefault>
+      <w:rPr>
+        <w:rFonts w:asciiTheme="minorHAnsi" w:eastAsiaTheme="minorHAnsi" w:hAnsiTheme="minorHAnsi" w:cstheme="minorBidi"/>
+        <w:sz w:val="22"/>
+        <w:szCs w:val="22"/>
+        <w:lang w:val="en-US" w:eastAsia="en-US" w:bidi="ar-SA"/>
+      </w:rPr>
+    </w:rPrDefault>
+    <w:pPrDefault>
+      <w:pPr>
+        <w:spacing w:after="200" w:line="276" w:lineRule="auto"/>
+      </w:pPr>
+    </w:pPrDefault>
+  </w:docDefaults>
+  <w:latentStyles w:defLockedState="0" w:defUIPriority="99" w:defSemiHidden="1" w:defUnhideWhenUsed="1" w:defQFormat="0" w:count="267">
+    <w:lsdException w:name="Normal" w:semiHidden="0" w:uiPriority="0" w:unhideWhenUsed="0" w:qFormat="1"/>
+    <w:lsdException w:name="heading 1" w:semiHidden="0" w:uiPriority="9" w:unhideWhenUsed="0" w:qFormat="1"/>
+    <w:lsdException w:name="heading 2" w:uiPriority="9" w:qFormat="1"/>
+    <w:lsdException w:name="heading 3" w:uiPriority="9" w:qFormat="1"/>
+    <w:lsdException w:name="heading 4" w:uiPriority="9" w:qFormat="1"/>
+    <w:lsdException w:name="heading 5" w:uiPriority="9" w:qFormat="1"/>
+    <w:lsdException w:name="heading 6" w:uiPriority="9" w:qFormat="1"/>
+    <w:lsdException w:name="heading 7" w:uiPriority="9" w:qFormat="1"/>
+    <w:lsdException w:name="heading 8" w:uiPriority="9" w:qFormat="1"/>
+    <w:lsdException w:name="heading 9" w:uiPriority="9" w:qFormat="1"/>
+    <w:lsdException w:name="toc 1" w:uiPriority="39"/>
+    <w:lsdException w:name="toc 2" w:uiPriority="39"/>
+    <w:lsdException w:name="toc 3" w:uiPriority="39"/>
+    <w:lsdException w:name="toc 4" w:uiPriority="39"/>
+    <w:lsdException w:name="toc 5" w:uiPriority="39"/>
+    <w:lsdException w:name="toc 6" w:uiPriority="39"/>
+    <w:lsdException w:name="toc 7" w:uiPriority="39"/>
+    <w:lsdException w:name="toc 8" w:uiPriority="39"/>
+    <w:lsdException w:name="toc 9" w:uiPriority="39"/>
+    <w:lsdException w:name="caption" w:uiPriority="35" w:qFormat="1"/>
+    <w:lsdException w:name="Title" w:semiHidden="0" w:uiPriority="10" w:unhideWhenUsed="0" w:qFormat="1"/>
+    <w:lsdException w:name="Default Paragraph Font" w:uiPriority="1"/>
+    <w:lsdException w:name="Subtitle" w:semiHidden="0" w:uiPriority="11" w:unhideWhenUsed="0" w:qFormat="1"/>
+    <w:lsdException w:name="Strong" w:semiHidden="0" w:uiPriority="22" w:unhideWhenUsed="0" w:qFormat="1"/>
+    <w:lsdException w:name="Emphasis" w:semiHidden="0" w:uiPriority="20" w:unhideWhenUsed="0" w:qFormat="1"/>
+    <w:lsdException w:name="Table Grid" w:semiHidden="0" w:uiPriority="59" w:unhideWhenUsed="0" w:qFormat="1"/>
+    <w:lsdException w:name="Placeholder Text" w:unhideWhenUsed="0"/>
+    <w:lsdException w:name="No Spacing" w:semiHidden="0" w:uiPriority="1" w:unhideWhenUsed="0" w:qFormat="1"/>
+    <w:lsdException w:name="Light Shading" w:semiHidden="0" w:uiPriority="60" w:unhideWhenUsed="0"/>
+    <w:lsdException w:name="Light List" w:semiHidden="0" w:uiPriority="61" w:unhideWhenUsed="0"/>
+    <w:lsdException w:name="Light Grid" w:semiHidden="0" w:uiPriority="62" w:unhideWhenUsed="0"/>
+    <w:lsdException w:name="Medium Shading 1" w:semiHidden="0" w:uiPriority="63" w:unhideWhenUsed="0"/>
+    <w:lsdException w:name="Medium Shading 2" w:semiHidden="0" w:uiPriority="64" w:unhideWhenUsed="0"/>
+    <w:lsdException w:name="Medium List 1" w:semiHidden="0" w:uiPriority="65" w:unhideWhenUsed="0"/>
+    <w:lsdException w:name="Medium List 2" w:semiHidden="0" w:uiPriority="66" w:unhideWhenUsed="0"/>
+    <w:lsdException w:name="Medium Grid 1" w:semiHidden="0" w:uiPriority="67" w:unhideWhenUsed="0"/>
+    <w:lsdException w:name="Medium Grid 2" w:semiHidden="0" w:uiPriority="68" w:unhideWhenUsed="0"/>
+    <w:lsdException w:name="Medium Grid 3" w:semiHidden="0" w:uiPriority="69" w:unhideWhenUsed="0"/>
+    <w:lsdException w:name="Dark List" w:semiHidden="0" w:uiPriority="70" w:unhideWhenUsed="0"/>
+    <w:lsdException w:name="Colorful Shading" w:semiHidden="0" w:uiPriority="71" w:unhideWhenUsed="0"/>
+    <w:lsdException w:name="Colorful List" w:semiHidden="0" w:uiPriority="72" w:unhideWhenUsed="0"/>
+    <w:lsdException w:name="Colorful Grid" w:semiHidden="0" w:uiPriority="73" w:unhideWhenUsed="0"/>
+    <w:lsdException w:name="Light Shading Accent 1" w:semiHidden="0" w:uiPriority="60" w:unhideWhenUsed="0"/>
+    <w:lsdException w:name="Light List Accent 1" w:semiHidden="0" w:uiPriority="61" w:unhideWhenUsed="0"/>
+    <w:lsdException w:name="Light Grid Accent 1" w:semiHidden="0" w:uiPriority="62" w:unhideWhenUsed="0"/>
+    <w:lsdException w:name="Medium Shading 1 Accent 1" w:semiHidden="0" w:uiPriority="63" w:unhideWhenUsed="0"/>
+    <w:lsdException w:name="Medium Shading 2 Accent 1" w:semiHidden="0" w:uiPriority="64" w:unhideWhenUsed="0"/>
+    <w:lsdException w:name="Medium List 1 Accent 1" w:semiHidden="0" w:uiPriority="65" w:unhideWhenUsed="0"/>
+    <w:lsdException w:name="Revision" w:unhideWhenUsed="0"/>
+    <w:lsdException w:name="List Paragraph" w:semiHidden="0" w:uiPriority="34" w:unhideWhenUsed="0" w:qFormat="1"/>
+    <w:lsdException w:name="Quote" w:semiHidden="0" w:uiPriority="29" w:unhideWhenUsed="0" w:qFormat="1"/>
+    <w:lsdException w:name="Intense Quote" w:semiHidden="0" w:uiPriority="30" w:unhideWhenUsed="0" w:qFormat="1"/>
+    <w:lsdException w:name="Medium List 2 Accent 1" w:semiHidden="0" w:uiPriority="66" w:unhideWhenUsed="0"/>
+    <w:lsdException w:name="Medium Grid 1 Accent 1" w:semiHidden="0" w:uiPriority="67" w:unhideWhenUsed="0"/>
+    <w:lsdException w:name="Medium Grid 2 Accent 1" w:semiHidden="0" w:uiPriority="68" w:unhideWhenUsed="0"/>
+    <w:lsdException w:name="Medium Grid 3 Accent 1" w:semiHidden="0" w:uiPriority="69" w:unhideWhenUsed="0"/>
+    <w:lsdException w:name="Dark List Accent 1" w:semiHidden="0" w:uiPriority="70" w:unhideWhenUsed="0"/>
+    <w:lsdException w:name="Colorful Shading Accent 1" w:semiHidden="0" w:uiPriority="71" w:unhideWhenUsed="0"/>
+    <w:lsdException w:name="Colorful List Accent 1" w:semiHidden="0" w:uiPriority="72" w:unhideWhenUsed="0"/>
+    <w:lsdException w:name="Colorful Grid Accent 1" w:semiHidden="0" w:uiPriority="73" w:unhideWhenUsed="0"/>
+    <w:lsdException w:name="Light Shading Accent 2" w:semiHidden="0" w:uiPriority="60" w:unhideWhenUsed="0"/>
+    <w:lsdException w:name="Light List Accent 2" w:semiHidden="0" w:uiPriority="61" w:unhideWhenUsed="0"/>
+    <w:lsdException w:name="Light Grid Accent 2" w:semiHidden="0" w:uiPriority="62" w:unhideWhenUsed="0"/>
+    <w:lsdException w:name="Medium Shading 1 Accent 2" w:semiHidden="0" w:uiPriority="63" w:unhideWhenUsed="0"/>
+    <w:lsdException w:name="Medium Shading 2 Accent 2" w:semiHidden="0" w:uiPriority="64" w:unhideWhenUsed="0"/>
+    <w:lsdException w:name="Medium List 1 Accent 2" w:semiHidden="0" w:uiPriority="65" w:unhideWhenUsed="0"/>
+    <w:lsdException w:name="Medium List 2 Accent 2" w:semiHidden="0" w:uiPriority="66" w:unhideWhenUsed="0"/>
+    <w:lsdException w:name="Medium Grid 1 Accent 2" w:semiHidden="0" w:uiPriority="67" w:unhideWhenUsed="0"/>
+    <w:lsdException w:name="Medium Grid 2 Accent 2" w:semiHidden="0" w:uiPriority="68" w:unhideWhenUsed="0"/>
+    <w:lsdException w:name="Medium Grid 3 Accent 2" w:semiHidden="0" w:uiPriority="69" w:unhideWhenUsed="0"/>
+    <w:lsdException w:name="Dark List Accent 2" w:semiHidden="0" w:uiPriority="70" w:unhideWhenUsed="0"/>
+    <w:lsdException w:name="Colorful Shading Accent 2" w:semiHidden="0" w:uiPriority="71" w:unhideWhenUsed="0"/>
+    <w:lsdException w:name="Colorful List Accent 2" w:semiHidden="0" w:uiPriority="72" w:unhideWhenUsed="0"/>
+    <w:lsdException w:name="Colorful Grid Accent 2" w:semiHidden="0" w:uiPriority="73" w:unhideWhenUsed="0"/>
+    <w:lsdException w:name="Light Shading Accent 3" w:semiHidden="0" w:uiPriority="60" w:unhideWhenUsed="0"/>
+    <w:lsdException w:name="Light List Accent 3" w:semiHidden="0" w:uiPriority="61" w:unhideWhenUsed="0"/>
+    <w:lsdException w:name="Light Grid Accent 3" w:semiHidden="0" w:uiPriority="62" w:unhideWhenUsed="0"/>
+    <w:lsdException w:name="Medium Shading 1 Accent 3" w:semiHidden="0" w:uiPriority="63" w:unhideWhenUsed="0"/>
+    <w:lsdException w:name="Medium Shading 2 Accent 3" w:semiHidden="0" w:uiPriority="64" w:unhideWhenUsed="0"/>
+    <w:lsdException w:name="Medium List 1 Accent 3" w:semiHidden="0" w:uiPriority="65" w:unhideWhenUsed="0"/>
+    <w:lsdException w:name="Medium List 2 Accent 3" w:semiHidden="0" w:uiPriority="66" w:unhideWhenUsed="0"/>
+    <w:lsdException w:name="Medium Grid 1 Accent 3" w:semiHidden="0" w:uiPriority="67" w:unhideWhenUsed="0"/>
+    <w:lsdException w:name="Medium Grid 2 Accent 3" w:semiHidden="0" w:uiPriority="68" w:unhideWhenUsed="0"/>
+    <w:lsdException w:name="Medium Grid 3 Accent 3" w:semiHidden="0" w:uiPriority="69" w:unhideWhenUsed="0"/>
+    <w:lsdException w:name="Dark List Accent 3" w:semiHidden="0" w:uiPriority="70" w:unhideWhenUsed="0"/>
+    <w:lsdException w:name="Colorful Shading Accent 3" w:semiHidden="0" w:uiPriority="71" w:unhideWhenUsed="0"/>
+    <w:lsdException w:name="Colorful List Accent 3" w:semiHidden="0" w:uiPriority="72" w:unhideWhenUsed="0"/>
+    <w:lsdException w:name="Colorful Grid Accent 3" w:semiHidden="0" w:uiPriority="73" w:unhideWhenUsed="0"/>
+    <w:lsdException w:name="Light Shading Accent 4" w:semiHidden="0" w:uiPriority="60" w:unhideWhenUsed="0"/>
+    <w:lsdException w:name="Light List Accent 4" w:semiHidden="0" w:uiPriority="61" w:unhideWhenUsed="0"/>
+    <w:lsdException w:name="Light Grid Accent 4" w:semiHidden="0" w:uiPriority="62" w:unhideWhenUsed="0"/>
+    <w:lsdException w:name="Medium Shading 1 Accent 4" w:semiHidden="0" w:uiPriority="63" w:unhideWhenUsed="0"/>
+    <w:lsdException w:name="Medium Shading 2 Accent 4" w:semiHidden="0" w:uiPriority="64" w:unhideWhenUsed="0"/>
+    <w:lsdException w:name="Medium List 1 Accent 4" w:semiHidden="0" w:uiPriority="65" w:unhideWhenUsed="0"/>
+    <w:lsdException w:name="Medium List 2 Accent 4" w:semiHidden="0" w:uiPriority="66" w:unhideWhenUsed="0"/>
+    <w:lsdException w:name="Medium Grid 1 Accent 4" w:semiHidden="0" w:uiPriority="67" w:unhideWhenUsed="0"/>
+    <w:lsdException w:name="Medium Grid 2 Accent 4" w:semiHidden="0" w:uiPriority="68" w:unhideWhenUsed="0"/>
+    <w:lsdException w:name="Medium Grid 3 Accent 4" w:semiHidden="0" w:uiPriority="69" w:unhideWhenUsed="0"/>
+    <w:lsdException w:name="Dark List Accent 4" w:semiHidden="0" w:uiPriority="70" w:unhideWhenUsed="0"/>
+    <w:lsdException w:name="Colorful Shading Accent 4" w:semiHidden="0" w:uiPriority="71" w:unhideWhenUsed="0"/>
+    <w:lsdException w:name="Colorful List Accent 4" w:semiHidden="0" w:uiPriority="72" w:unhideWhenUsed="0"/>
+    <w:lsdException w:name="Colorful Grid Accent 4" w:semiHidden="0" w:uiPriority="73" w:unhideWhenUsed="0"/>
+    <w:lsdException w:name="Light Shading Accent 5" w:semiHidden="0" w:uiPriority="60" w:unhideWhenUsed="0"/>
+    <w:lsdException w:name="Light List Accent 5" w:semiHidden="0" w:uiPriority="61" w:unhideWhenUsed="0"/>
+    <w:lsdException w:name="Light Grid Accent 5" w:semiHidden="0" w:uiPriority="62" w:unhideWhenUsed="0"/>
+    <w:lsdException w:name="Medium Shading 1 Accent 5" w:semiHidden="0" w:uiPriority="63" w:unhideWhenUsed="0"/>
+    <w:lsdException w:name="Medium Shading 2 Accent 5" w:semiHidden="0" w:uiPriority="64" w:unhideWhenUsed="0"/>
+    <w:lsdException w:name="Medium List 1 Accent 5" w:semiHidden="0" w:uiPriority="65" w:unhideWhenUsed="0"/>
+    <w:lsdException w:name="Medium List 2 Accent 5" w:semiHidden="0" w:uiPriority="66" w:unhideWhenUsed="0"/>
+    <w:lsdException w:name="Medium Grid 1 Accent 5" w:semiHidden="0" w:uiPriority="67" w:unhideWhenUsed="0"/>
+    <w:lsdException w:name="Medium Grid 2 Accent 5" w:semiHidden="0" w:uiPriority="68" w:unhideWhenUsed="0"/>
+    <w:lsdException w:name="Medium Grid 3 Accent 5" w:semiHidden="0" w:uiPriority="69" w:unhideWhenUsed="0"/>
+    <w:lsdException w:name="Dark List Accent 5" w:semiHidden="0" w:uiPriority="70" w:unhideWhenUsed="0"/>
+    <w:lsdException w:name="Colorful Shading Accent 5" w:semiHidden="0" w:uiPriority="71" w:unhideWhenUsed="0"/>
+    <w:lsdException w:name="Colorful List Accent 5" w:semiHidden="0" w:uiPriority="72" w:unhideWhenUsed="0"/>
+    <w:lsdException w:name="Colorful Grid Accent 5" w:semiHidden="0" w:uiPriority="73" w:unhideWhenUsed="0"/>
+    <w:lsdException w:name="Light Shading Accent 6" w:semiHidden="0" w:uiPriority="60" w:unhideWhenUsed="0"/>
+    <w:lsdException w:name="Light List Accent 6" w:semiHidden="0" w:uiPriority="61" w:unhideWhenUsed="0"/>
+    <w:lsdException w:name="Light Grid Accent 6" w:semiHidden="0" w:uiPriority="62" w:unhideWhenUsed="0"/>
+    <w:lsdException w:name="Medium Shading 1 Accent 6" w:semiHidden="0" w:uiPriority="63" w:unhideWhenUsed="0"/>
+    <w:lsdException w:name="Medium Shading 2 Accent 6" w:semiHidden="0" w:uiPriority="64" w:unhideWhenUsed="0"/>
+    <w:lsdException w:name="Medium List 1 Accent 6" w:semiHidden="0" w:uiPriority="65" w:unhideWhenUsed="0"/>
+    <w:lsdException w:name="Medium List 2 Accent 6" w:semiHidden="0" w:uiPriority="66" w:unhideWhenUsed="0"/>
+    <w:lsdException w:name="Medium Grid 1 Accent 6" w:semiHidden="0" w:uiPriority="67" w:unhideWhenUsed="0"/>
+    <w:lsdException w:name="Medium Grid 2 Accent 6" w:semiHidden="0" w:uiPriority="68" w:unhideWhenUsed="0"/>
+    <w:lsdException w:name="Medium Grid 3 Accent 6" w:semiHidden="0" w:uiPriority="69" w:unhideWhenUsed="0"/>
+    <w:lsdException w:name="Dark List Accent 6" w:semiHidden="0" w:uiPriority="70" w:unhideWhenUsed="0"/>
+    <w:lsdException w:name="Colorful Shading Accent 6" w:semiHidden="0" w:uiPriority="71" w:unhideWhenUsed="0"/>
+    <w:lsdException w:name="Colorful List Accent 6" w:semiHidden="0" w:uiPriority="72" w:unhideWhenUsed="0"/>
+    <w:lsdException w:name="Colorful Grid Accent 6" w:semiHidden="0" w:uiPriority="73" w:unhideWhenUsed="0"/>
+    <w:lsdException w:name="Subtle Emphasis" w:semiHidden="0" w:uiPriority="19" w:unhideWhenUsed="0" w:qFormat="1"/>
+    <w:lsdException w:name="Intense Emphasis" w:semiHidden="0" w:uiPriority="21" w:unhideWhenUsed="0" w:qFormat="1"/>
+    <w:lsdException w:name="Subtle Reference" w:semiHidden="0" w:uiPriority="31" w:unhideWhenUsed="0" w:qFormat="1"/>
+    <w:lsdException w:name="Intense Reference" w:semiHidden="0" w:uiPriority="32" w:unhideWhenUsed="0" w:qFormat="1"/>
+    <w:lsdException w:name="Book Title" w:semiHidden="0" w:uiPriority="33" w:unhideWhenUsed="0" w:qFormat="1"/>
+    <w:lsdException w:name="Bibliography" w:uiPriority="37"/>
+    <w:lsdException w:name="TOC Heading" w:uiPriority="39" w:qFormat="1"/>
   </w:latentStyles>
   <w:style w:type="paragraph" w:default="1" w:styleId="Normal">
     <w:name w:val="Normal"/>
@@ -32196,7 +33170,7 @@
 </file>
 
 <file path=customXml/itemProps1.xml><?xml version="1.0" encoding="utf-8"?>
-<ds:datastoreItem xmlns:ds="http://schemas.openxmlformats.org/officeDocument/2006/customXml" ds:itemID="{7DEADB22-9001-46B2-8FEF-4EC8305C45CE}">
+<ds:datastoreItem xmlns:ds="http://schemas.openxmlformats.org/officeDocument/2006/customXml" ds:itemID="{5A15CE5D-637A-4A26-8FDC-E8E3961B6322}">
   <ds:schemaRefs>
     <ds:schemaRef ds:uri="http://schemas.openxmlformats.org/officeDocument/2006/bibliography"/>
   </ds:schemaRefs>

</xml_diff>

<commit_message>
xu ly tranh chap
</commit_message>
<xml_diff>
--- a/BaoCaoMau_3 (3).docx
+++ b/BaoCaoMau_3 (3).docx
@@ -1179,16 +1179,7 @@
                 <w:szCs w:val="28"/>
               </w:rPr>
             </w:pPr>
-          </w:p>
-        </w:tc>
-        <w:tc>
-          <w:tcPr>
-            <w:tcW w:w="3060" w:type="dxa"/>
-            <w:vAlign w:val="center"/>
-          </w:tcPr>
-          <w:p>
-            <w:pPr>
-              <w:jc w:val="center"/>
+            <w:r>
               <w:rPr>
                 <w:rFonts w:ascii="Times New Roman" w:eastAsia="Times New Roman" w:hAnsi="Times New Roman" w:cs="Times New Roman"/>
                 <w:b/>
@@ -1196,12 +1187,14 @@
                 <w:sz w:val="28"/>
                 <w:szCs w:val="28"/>
               </w:rPr>
-            </w:pPr>
-          </w:p>
-        </w:tc>
-        <w:tc>
-          <w:tcPr>
-            <w:tcW w:w="3051" w:type="dxa"/>
+              <w:t>18120383</w:t>
+            </w:r>
+          </w:p>
+        </w:tc>
+        <w:tc>
+          <w:tcPr>
+            <w:tcW w:w="3060" w:type="dxa"/>
+            <w:vAlign w:val="center"/>
           </w:tcPr>
           <w:p>
             <w:pPr>
@@ -1214,15 +1207,7 @@
                 <w:szCs w:val="28"/>
               </w:rPr>
             </w:pPr>
-          </w:p>
-        </w:tc>
-        <w:tc>
-          <w:tcPr>
-            <w:tcW w:w="1177" w:type="dxa"/>
-          </w:tcPr>
-          <w:p>
-            <w:pPr>
-              <w:jc w:val="center"/>
+            <w:r>
               <w:rPr>
                 <w:rFonts w:ascii="Times New Roman" w:eastAsia="Times New Roman" w:hAnsi="Times New Roman" w:cs="Times New Roman"/>
                 <w:b/>
@@ -1230,7 +1215,64 @@
                 <w:sz w:val="28"/>
                 <w:szCs w:val="28"/>
               </w:rPr>
-            </w:pPr>
+              <w:t>Huỳnh Ngọc Hòa</w:t>
+            </w:r>
+          </w:p>
+        </w:tc>
+        <w:tc>
+          <w:tcPr>
+            <w:tcW w:w="3051" w:type="dxa"/>
+          </w:tcPr>
+          <w:p>
+            <w:pPr>
+              <w:jc w:val="center"/>
+              <w:rPr>
+                <w:rFonts w:ascii="Times New Roman" w:eastAsia="Times New Roman" w:hAnsi="Times New Roman" w:cs="Times New Roman"/>
+                <w:b/>
+                <w:color w:val="000000" w:themeColor="text1"/>
+                <w:sz w:val="28"/>
+                <w:szCs w:val="28"/>
+              </w:rPr>
+            </w:pPr>
+            <w:r>
+              <w:rPr>
+                <w:rFonts w:ascii="Times New Roman" w:eastAsia="Times New Roman" w:hAnsi="Times New Roman" w:cs="Times New Roman"/>
+                <w:b/>
+                <w:color w:val="000000" w:themeColor="text1"/>
+                <w:sz w:val="28"/>
+                <w:szCs w:val="28"/>
+              </w:rPr>
+              <w:t>Viết script và báo cáo</w:t>
+            </w:r>
+          </w:p>
+        </w:tc>
+        <w:tc>
+          <w:tcPr>
+            <w:tcW w:w="1177" w:type="dxa"/>
+          </w:tcPr>
+          <w:p>
+            <w:pPr>
+              <w:jc w:val="center"/>
+              <w:rPr>
+                <w:rFonts w:ascii="Times New Roman" w:eastAsia="Times New Roman" w:hAnsi="Times New Roman" w:cs="Times New Roman"/>
+                <w:b/>
+                <w:color w:val="000000" w:themeColor="text1"/>
+                <w:sz w:val="28"/>
+                <w:szCs w:val="28"/>
+              </w:rPr>
+            </w:pPr>
+            <w:r>
+              <w:rPr>
+                <w:rFonts w:ascii="Times New Roman" w:eastAsia="Times New Roman" w:hAnsi="Times New Roman" w:cs="Times New Roman"/>
+                <w:b/>
+                <w:color w:val="000000" w:themeColor="text1"/>
+                <w:sz w:val="28"/>
+                <w:szCs w:val="28"/>
+              </w:rPr>
+              <w:t>100%</w:t>
+            </w:r>
+            <w:bookmarkStart w:id="5" w:name="_GoBack"/>
+            <w:bookmarkEnd w:id="5"/>
           </w:p>
         </w:tc>
       </w:tr>
@@ -1371,7 +1413,7 @@
         <w:pStyle w:val="Heading1"/>
         <w:jc w:val="center"/>
       </w:pPr>
-      <w:bookmarkStart w:id="5" w:name="_Toc485418720"/>
+      <w:bookmarkStart w:id="6" w:name="_Toc485418720"/>
       <w:r>
         <w:rPr>
           <w:rFonts w:eastAsia="Times New Roman"/>
@@ -1380,7 +1422,7 @@
         <w:t>CÀI ĐẶT TÌNH HUỐNG TRANH CHẤP</w:t>
       </w:r>
     </w:p>
-    <w:bookmarkEnd w:id="5"/>
+    <w:bookmarkEnd w:id="6"/>
     <w:p>
       <w:pPr>
         <w:pStyle w:val="Heading1"/>
@@ -3536,8 +3578,6 @@
               </w:rPr>
               <w:t xml:space="preserve"> X</w:t>
             </w:r>
-            <w:bookmarkStart w:id="6" w:name="_GoBack"/>
-            <w:bookmarkEnd w:id="6"/>
             <w:r>
               <w:rPr>
                 <w:rFonts w:asciiTheme="majorHAnsi" w:hAnsiTheme="majorHAnsi"/>
@@ -6773,19 +6813,7 @@
         <w:ind w:left="1080"/>
       </w:pPr>
       <w:r>
-        <w:t>Tình huống 1: Chủ</w:t>
-      </w:r>
-      <w:r>
-        <w:t xml:space="preserve"> nhà </w:t>
-      </w:r>
-      <w:r>
-        <w:t>thêm 1 nhà</w:t>
-      </w:r>
-      <w:r>
-        <w:t xml:space="preserve"> nhưng chưa commit</w:t>
-      </w:r>
-      <w:r>
-        <w:t xml:space="preserve"> thì nhân viên vào xem thông tin nhà</w:t>
+        <w:t>Tình huống 1: Chủ nhà thêm 1 nhà nhưng chưa commit thì nhân viên vào xem thông tin nhà</w:t>
       </w:r>
     </w:p>
     <w:tbl>
@@ -6796,10 +6824,10 @@
         <w:tblLook w:val="04A0" w:firstRow="1" w:lastRow="0" w:firstColumn="1" w:lastColumn="0" w:noHBand="0" w:noVBand="1"/>
       </w:tblPr>
       <w:tblGrid>
-        <w:gridCol w:w="5137"/>
-        <w:gridCol w:w="1604"/>
-        <w:gridCol w:w="4777"/>
-        <w:gridCol w:w="1669"/>
+        <w:gridCol w:w="5138"/>
+        <w:gridCol w:w="1618"/>
+        <w:gridCol w:w="4839"/>
+        <w:gridCol w:w="1592"/>
       </w:tblGrid>
       <w:tr>
         <w:trPr>
@@ -6972,15 +7000,7 @@
                 <w:color w:val="000000" w:themeColor="text1"/>
               </w:rPr>
               <w:tab/>
-              <w:t>sp_</w:t>
-            </w:r>
-            <w:r>
-              <w:rPr>
-                <w:rFonts w:ascii="Times New Roman" w:eastAsia="Times New Roman" w:hAnsi="Times New Roman" w:cs="Times New Roman"/>
-                <w:b/>
-                <w:color w:val="000000" w:themeColor="text1"/>
-              </w:rPr>
-              <w:t>XemThongTinNha</w:t>
+              <w:t>sp_XemThongTinNha</w:t>
             </w:r>
           </w:p>
         </w:tc>
@@ -7157,13 +7177,7 @@
               <w:rPr>
                 <w:rFonts w:asciiTheme="majorHAnsi" w:hAnsiTheme="majorHAnsi"/>
               </w:rPr>
-              <w:t xml:space="preserve">: </w:t>
-            </w:r>
-            <w:r>
-              <w:rPr>
-                <w:rFonts w:asciiTheme="majorHAnsi" w:hAnsiTheme="majorHAnsi"/>
-              </w:rPr>
-              <w:t>thông tin tất cả nhà</w:t>
+              <w:t>: thông tin tất cả nhà</w:t>
             </w:r>
           </w:p>
         </w:tc>
@@ -7416,27 +7430,7 @@
                 <w:sz w:val="24"/>
                 <w:szCs w:val="24"/>
               </w:rPr>
-              <w:t xml:space="preserve">READ </w:t>
-            </w:r>
-            <w:r>
-              <w:rPr>
-                <w:rFonts w:ascii="Times New Roman" w:hAnsi="Times New Roman"/>
-                <w:noProof/>
-                <w:color w:val="0000FF"/>
-                <w:sz w:val="24"/>
-                <w:szCs w:val="24"/>
-              </w:rPr>
-              <w:t>UN</w:t>
-            </w:r>
-            <w:r>
-              <w:rPr>
-                <w:rFonts w:ascii="Times New Roman" w:hAnsi="Times New Roman"/>
-                <w:noProof/>
-                <w:color w:val="0000FF"/>
-                <w:sz w:val="24"/>
-                <w:szCs w:val="24"/>
-              </w:rPr>
-              <w:t xml:space="preserve">COMMITTED </w:t>
+              <w:t xml:space="preserve">READ COMMITTED </w:t>
             </w:r>
           </w:p>
         </w:tc>
@@ -7566,17 +7560,7 @@
                 <w:sz w:val="24"/>
                 <w:szCs w:val="24"/>
               </w:rPr>
-              <w:t>B1: Thêm 1 nhà vào bảng NHA</w:t>
-            </w:r>
-            <w:r>
-              <w:rPr>
-                <w:rFonts w:ascii="Times New Roman" w:hAnsi="Times New Roman"/>
-                <w:noProof/>
-                <w:color w:val="FF0000"/>
-                <w:sz w:val="24"/>
-                <w:szCs w:val="24"/>
-              </w:rPr>
-              <w:t>.</w:t>
+              <w:t>B1: Thêm 1 nhà vào bảng NHA.</w:t>
             </w:r>
           </w:p>
           <w:p>
@@ -7616,25 +7600,7 @@
                 <w:sz w:val="19"/>
                 <w:szCs w:val="19"/>
               </w:rPr>
-              <w:t xml:space="preserve"> values (</w:t>
-            </w:r>
-            <w:r>
-              <w:rPr>
-                <w:rFonts w:ascii="Consolas" w:hAnsi="Consolas" w:cs="Consolas"/>
-                <w:color w:val="0000FF"/>
-                <w:sz w:val="19"/>
-                <w:szCs w:val="19"/>
-              </w:rPr>
-              <w:t>Thông tin nhà</w:t>
-            </w:r>
-            <w:r>
-              <w:rPr>
-                <w:rFonts w:ascii="Consolas" w:hAnsi="Consolas" w:cs="Consolas"/>
-                <w:color w:val="0000FF"/>
-                <w:sz w:val="19"/>
-                <w:szCs w:val="19"/>
-              </w:rPr>
-              <w:t>)</w:t>
+              <w:t xml:space="preserve"> values (Thông tin nhà)</w:t>
             </w:r>
           </w:p>
           <w:p>
@@ -7963,27 +7929,7 @@
                 <w:sz w:val="24"/>
                 <w:szCs w:val="24"/>
               </w:rPr>
-              <w:t>Đọ</w:t>
-            </w:r>
-            <w:r>
-              <w:rPr>
-                <w:rFonts w:ascii="Times New Roman" w:hAnsi="Times New Roman"/>
-                <w:noProof/>
-                <w:color w:val="FF0000"/>
-                <w:sz w:val="24"/>
-                <w:szCs w:val="24"/>
-              </w:rPr>
-              <w:t>c thông tin nhà</w:t>
-            </w:r>
-            <w:r>
-              <w:rPr>
-                <w:rFonts w:ascii="Times New Roman" w:hAnsi="Times New Roman"/>
-                <w:noProof/>
-                <w:color w:val="FF0000"/>
-                <w:sz w:val="24"/>
-                <w:szCs w:val="24"/>
-              </w:rPr>
-              <w:t>.</w:t>
+              <w:t>Đọc thông tin nhà.</w:t>
             </w:r>
           </w:p>
           <w:p>
@@ -8095,15 +8041,7 @@
                 <w:rFonts w:asciiTheme="majorHAnsi" w:hAnsiTheme="majorHAnsi"/>
                 <w:b/>
               </w:rPr>
-              <w:t xml:space="preserve">Không xin khóa vì bên dưới không có write(A) và không có thao tác gì nữa. Không cin vì để tránh xin gây chậm hệ thống hoặc xẩy ra những tinh huống </w:t>
-            </w:r>
-            <w:r>
-              <w:rPr>
-                <w:rFonts w:asciiTheme="majorHAnsi" w:hAnsiTheme="majorHAnsi"/>
-                <w:b/>
-              </w:rPr>
-              <w:lastRenderedPageBreak/>
-              <w:t>khác. (Cho nên set uncommitted)</w:t>
+              <w:t>Xin khóa đọc trên bảng NHA nhưng không được vì T1 đang giữ khóa ghi trên nhà(phải chờ)</w:t>
             </w:r>
           </w:p>
         </w:tc>
@@ -8159,17 +8097,6 @@
                 <w:szCs w:val="24"/>
               </w:rPr>
             </w:pPr>
-            <w:r>
-              <w:rPr>
-                <w:rFonts w:ascii="Times New Roman" w:hAnsi="Times New Roman"/>
-                <w:noProof/>
-                <w:color w:val="0000FF"/>
-                <w:sz w:val="24"/>
-                <w:szCs w:val="24"/>
-                <w:highlight w:val="yellow"/>
-              </w:rPr>
-              <w:t>COMMIT</w:t>
-            </w:r>
           </w:p>
         </w:tc>
         <w:tc>
@@ -8371,6 +8298,7 @@
                 <w:sz w:val="20"/>
                 <w:szCs w:val="20"/>
               </w:rPr>
+              <w:lastRenderedPageBreak/>
               <w:tab/>
             </w:r>
             <w:r>
@@ -8594,6 +8522,7 @@
                 <w:szCs w:val="24"/>
                 <w:highlight w:val="yellow"/>
               </w:rPr>
+              <w:lastRenderedPageBreak/>
               <w:t>R</w:t>
             </w:r>
             <w:r>
@@ -8621,6 +8550,13 @@
                 <w:rFonts w:asciiTheme="majorHAnsi" w:hAnsiTheme="majorHAnsi"/>
               </w:rPr>
             </w:pPr>
+            <w:r>
+              <w:rPr>
+                <w:rFonts w:asciiTheme="majorHAnsi" w:hAnsiTheme="majorHAnsi"/>
+                <w:color w:val="FF0000"/>
+              </w:rPr>
+              <w:t>Trả khóa đang giữ trên bảng NHA</w:t>
+            </w:r>
           </w:p>
         </w:tc>
         <w:tc>
@@ -8638,6 +8574,275 @@
                 <w:szCs w:val="24"/>
               </w:rPr>
             </w:pPr>
+          </w:p>
+        </w:tc>
+        <w:tc>
+          <w:tcPr>
+            <w:tcW w:w="1594" w:type="dxa"/>
+            <w:vAlign w:val="center"/>
+          </w:tcPr>
+          <w:p>
+            <w:pPr>
+              <w:jc w:val="center"/>
+              <w:rPr>
+                <w:rFonts w:asciiTheme="majorHAnsi" w:hAnsiTheme="majorHAnsi"/>
+              </w:rPr>
+            </w:pPr>
+          </w:p>
+        </w:tc>
+      </w:tr>
+      <w:tr>
+        <w:trPr>
+          <w:trHeight w:val="325"/>
+          <w:jc w:val="center"/>
+        </w:trPr>
+        <w:tc>
+          <w:tcPr>
+            <w:tcW w:w="5125" w:type="dxa"/>
+            <w:vAlign w:val="center"/>
+          </w:tcPr>
+          <w:p>
+            <w:pPr>
+              <w:rPr>
+                <w:rFonts w:ascii="Times New Roman" w:hAnsi="Times New Roman"/>
+                <w:noProof/>
+                <w:color w:val="0000FF"/>
+                <w:sz w:val="24"/>
+                <w:szCs w:val="24"/>
+                <w:highlight w:val="yellow"/>
+              </w:rPr>
+            </w:pPr>
+          </w:p>
+        </w:tc>
+        <w:tc>
+          <w:tcPr>
+            <w:tcW w:w="1620" w:type="dxa"/>
+            <w:vAlign w:val="center"/>
+          </w:tcPr>
+          <w:p>
+            <w:pPr>
+              <w:jc w:val="center"/>
+              <w:rPr>
+                <w:rFonts w:asciiTheme="majorHAnsi" w:hAnsiTheme="majorHAnsi"/>
+              </w:rPr>
+            </w:pPr>
+          </w:p>
+        </w:tc>
+        <w:tc>
+          <w:tcPr>
+            <w:tcW w:w="4848" w:type="dxa"/>
+            <w:vAlign w:val="center"/>
+          </w:tcPr>
+          <w:p>
+            <w:pPr>
+              <w:rPr>
+                <w:rFonts w:ascii="Times New Roman" w:hAnsi="Times New Roman"/>
+                <w:noProof/>
+                <w:sz w:val="24"/>
+                <w:szCs w:val="24"/>
+              </w:rPr>
+            </w:pPr>
+            <w:r>
+              <w:rPr>
+                <w:rFonts w:ascii="Times New Roman" w:hAnsi="Times New Roman"/>
+                <w:noProof/>
+                <w:color w:val="FF0000"/>
+                <w:sz w:val="24"/>
+                <w:szCs w:val="24"/>
+              </w:rPr>
+              <w:t>Tiếp tục đọ</w:t>
+            </w:r>
+            <w:r>
+              <w:rPr>
+                <w:rFonts w:ascii="Times New Roman" w:hAnsi="Times New Roman"/>
+                <w:noProof/>
+                <w:color w:val="FF0000"/>
+                <w:sz w:val="24"/>
+                <w:szCs w:val="24"/>
+              </w:rPr>
+              <w:t>c thông tin nhà vì</w:t>
+            </w:r>
+            <w:r>
+              <w:rPr>
+                <w:rFonts w:ascii="Times New Roman" w:hAnsi="Times New Roman"/>
+                <w:noProof/>
+                <w:color w:val="FF0000"/>
+                <w:sz w:val="24"/>
+                <w:szCs w:val="24"/>
+              </w:rPr>
+              <w:t xml:space="preserve"> T1 đã trả khóa</w:t>
+            </w:r>
+          </w:p>
+          <w:p>
+            <w:pPr>
+              <w:autoSpaceDE w:val="0"/>
+              <w:autoSpaceDN w:val="0"/>
+              <w:adjustRightInd w:val="0"/>
+              <w:rPr>
+                <w:rFonts w:ascii="Courier New" w:hAnsi="Courier New" w:cs="Courier New"/>
+                <w:noProof/>
+                <w:color w:val="808080"/>
+                <w:sz w:val="20"/>
+                <w:szCs w:val="20"/>
+              </w:rPr>
+            </w:pPr>
+            <w:r>
+              <w:rPr>
+                <w:rFonts w:ascii="Courier New" w:hAnsi="Courier New" w:cs="Courier New"/>
+                <w:noProof/>
+                <w:color w:val="0000FF"/>
+                <w:sz w:val="20"/>
+                <w:szCs w:val="20"/>
+              </w:rPr>
+              <w:t>select</w:t>
+            </w:r>
+            <w:r>
+              <w:rPr>
+                <w:rFonts w:ascii="Courier New" w:hAnsi="Courier New" w:cs="Courier New"/>
+                <w:noProof/>
+                <w:sz w:val="20"/>
+                <w:szCs w:val="20"/>
+              </w:rPr>
+              <w:t xml:space="preserve"> </w:t>
+            </w:r>
+            <w:r>
+              <w:rPr>
+                <w:rFonts w:ascii="Courier New" w:hAnsi="Courier New" w:cs="Courier New"/>
+                <w:noProof/>
+                <w:color w:val="808080"/>
+                <w:sz w:val="20"/>
+                <w:szCs w:val="20"/>
+              </w:rPr>
+              <w:t>*</w:t>
+            </w:r>
+          </w:p>
+          <w:p>
+            <w:pPr>
+              <w:rPr>
+                <w:rFonts w:ascii="Times New Roman" w:hAnsi="Times New Roman"/>
+                <w:noProof/>
+                <w:sz w:val="24"/>
+                <w:szCs w:val="24"/>
+              </w:rPr>
+            </w:pPr>
+            <w:r>
+              <w:rPr>
+                <w:rFonts w:ascii="Courier New" w:hAnsi="Courier New" w:cs="Courier New"/>
+                <w:noProof/>
+                <w:color w:val="0000FF"/>
+                <w:sz w:val="20"/>
+                <w:szCs w:val="20"/>
+              </w:rPr>
+              <w:t>from</w:t>
+            </w:r>
+            <w:r>
+              <w:rPr>
+                <w:rFonts w:ascii="Courier New" w:hAnsi="Courier New" w:cs="Courier New"/>
+                <w:noProof/>
+                <w:sz w:val="20"/>
+                <w:szCs w:val="20"/>
+              </w:rPr>
+              <w:t xml:space="preserve"> NHA</w:t>
+            </w:r>
+          </w:p>
+        </w:tc>
+        <w:tc>
+          <w:tcPr>
+            <w:tcW w:w="1594" w:type="dxa"/>
+            <w:vAlign w:val="center"/>
+          </w:tcPr>
+          <w:p>
+            <w:pPr>
+              <w:jc w:val="center"/>
+              <w:rPr>
+                <w:rFonts w:asciiTheme="majorHAnsi" w:hAnsiTheme="majorHAnsi"/>
+              </w:rPr>
+            </w:pPr>
+            <w:r>
+              <w:rPr>
+                <w:rFonts w:asciiTheme="majorHAnsi" w:hAnsiTheme="majorHAnsi"/>
+              </w:rPr>
+              <w:t>R(NHA)</w:t>
+            </w:r>
+          </w:p>
+          <w:p>
+            <w:pPr>
+              <w:jc w:val="center"/>
+              <w:rPr>
+                <w:rFonts w:asciiTheme="majorHAnsi" w:hAnsiTheme="majorHAnsi"/>
+              </w:rPr>
+            </w:pPr>
+            <w:r>
+              <w:rPr>
+                <w:rFonts w:asciiTheme="majorHAnsi" w:hAnsiTheme="majorHAnsi"/>
+              </w:rPr>
+              <w:t>Xin khóa đọc trên bảng nhà</w:t>
+            </w:r>
+          </w:p>
+        </w:tc>
+      </w:tr>
+      <w:tr>
+        <w:trPr>
+          <w:trHeight w:val="325"/>
+          <w:jc w:val="center"/>
+        </w:trPr>
+        <w:tc>
+          <w:tcPr>
+            <w:tcW w:w="5125" w:type="dxa"/>
+            <w:vAlign w:val="center"/>
+          </w:tcPr>
+          <w:p>
+            <w:pPr>
+              <w:rPr>
+                <w:rFonts w:ascii="Times New Roman" w:hAnsi="Times New Roman"/>
+                <w:noProof/>
+                <w:color w:val="0000FF"/>
+                <w:sz w:val="24"/>
+                <w:szCs w:val="24"/>
+                <w:highlight w:val="yellow"/>
+              </w:rPr>
+            </w:pPr>
+          </w:p>
+        </w:tc>
+        <w:tc>
+          <w:tcPr>
+            <w:tcW w:w="1620" w:type="dxa"/>
+            <w:vAlign w:val="center"/>
+          </w:tcPr>
+          <w:p>
+            <w:pPr>
+              <w:jc w:val="center"/>
+              <w:rPr>
+                <w:rFonts w:asciiTheme="majorHAnsi" w:hAnsiTheme="majorHAnsi"/>
+              </w:rPr>
+            </w:pPr>
+          </w:p>
+        </w:tc>
+        <w:tc>
+          <w:tcPr>
+            <w:tcW w:w="4848" w:type="dxa"/>
+            <w:vAlign w:val="center"/>
+          </w:tcPr>
+          <w:p>
+            <w:pPr>
+              <w:rPr>
+                <w:rFonts w:ascii="Times New Roman" w:hAnsi="Times New Roman"/>
+                <w:noProof/>
+                <w:sz w:val="24"/>
+                <w:szCs w:val="24"/>
+              </w:rPr>
+            </w:pPr>
+            <w:r>
+              <w:rPr>
+                <w:rFonts w:ascii="Times New Roman" w:hAnsi="Times New Roman"/>
+                <w:noProof/>
+                <w:color w:val="0000FF"/>
+                <w:sz w:val="24"/>
+                <w:szCs w:val="24"/>
+                <w:highlight w:val="yellow"/>
+              </w:rPr>
+              <w:t>COMMIT</w:t>
+            </w:r>
           </w:p>
         </w:tc>
         <w:tc>
@@ -8663,16 +8868,7 @@
         <w:ind w:left="720"/>
       </w:pPr>
       <w:r>
-        <w:t xml:space="preserve">Tình huống 2: </w:t>
-      </w:r>
-      <w:r>
-        <w:t>Nhân viên đang đọc thông tin nhà thì chủ nhà cập nhập lạ</w:t>
-      </w:r>
-      <w:r>
-        <w:t xml:space="preserve">i </w:t>
-      </w:r>
-      <w:r>
-        <w:t>nhà khiến lần đọc sau đó của nhân viên không còn chính xác nữa</w:t>
+        <w:t>Tình huống 2: Nhân viên đang đọc thông tin nhà thì chủ nhà cập nhập lại nhà khiến lần đọc sau đó của nhân viên không còn chính xác nữa</w:t>
       </w:r>
     </w:p>
     <w:tbl>
@@ -8733,62 +8929,20 @@
               <w:rPr>
                 <w:rFonts w:asciiTheme="majorHAnsi" w:hAnsiTheme="majorHAnsi"/>
               </w:rPr>
-              <w:t xml:space="preserve">T1 (User = </w:t>
-            </w:r>
-            <w:r>
-              <w:rPr>
-                <w:rFonts w:asciiTheme="majorHAnsi" w:hAnsiTheme="majorHAnsi"/>
-              </w:rPr>
-              <w:t>Nhân viên</w:t>
-            </w:r>
-            <w:r>
-              <w:rPr>
-                <w:rFonts w:asciiTheme="majorHAnsi" w:hAnsiTheme="majorHAnsi"/>
-              </w:rPr>
-              <w:t xml:space="preserve">): </w:t>
-            </w:r>
-            <w:r>
-              <w:rPr>
-                <w:rFonts w:asciiTheme="majorHAnsi" w:hAnsiTheme="majorHAnsi"/>
-              </w:rPr>
-              <w:t>Đọc thông tin nhà</w:t>
-            </w:r>
-          </w:p>
-          <w:p>
-            <w:pPr>
-              <w:rPr>
-                <w:rFonts w:asciiTheme="majorHAnsi" w:hAnsiTheme="majorHAnsi"/>
-              </w:rPr>
-            </w:pPr>
-            <w:r>
-              <w:rPr>
-                <w:rFonts w:asciiTheme="majorHAnsi" w:hAnsiTheme="majorHAnsi"/>
-              </w:rPr>
-              <w:t>T2 (User = Chủ nhà</w:t>
-            </w:r>
-            <w:r>
-              <w:rPr>
-                <w:rFonts w:asciiTheme="majorHAnsi" w:hAnsiTheme="majorHAnsi"/>
-              </w:rPr>
-              <w:t xml:space="preserve">): </w:t>
-            </w:r>
-            <w:r>
-              <w:rPr>
-                <w:rFonts w:asciiTheme="majorHAnsi" w:hAnsiTheme="majorHAnsi"/>
-              </w:rPr>
-              <w:t>Cập nhập</w:t>
-            </w:r>
-            <w:r>
-              <w:rPr>
-                <w:rFonts w:asciiTheme="majorHAnsi" w:hAnsiTheme="majorHAnsi"/>
-              </w:rPr>
-              <w:t xml:space="preserve"> lại địa chỉ</w:t>
-            </w:r>
-            <w:r>
-              <w:rPr>
-                <w:rFonts w:asciiTheme="majorHAnsi" w:hAnsiTheme="majorHAnsi"/>
-              </w:rPr>
-              <w:t xml:space="preserve"> nhà</w:t>
+              <w:t>T1 (User = Nhân viên): Đọc thông tin nhà</w:t>
+            </w:r>
+          </w:p>
+          <w:p>
+            <w:pPr>
+              <w:rPr>
+                <w:rFonts w:asciiTheme="majorHAnsi" w:hAnsiTheme="majorHAnsi"/>
+              </w:rPr>
+            </w:pPr>
+            <w:r>
+              <w:rPr>
+                <w:rFonts w:asciiTheme="majorHAnsi" w:hAnsiTheme="majorHAnsi"/>
+              </w:rPr>
+              <w:t>T2 (User = Chủ nhà): Cập nhập lại địa chỉ nhà</w:t>
             </w:r>
           </w:p>
         </w:tc>
@@ -8828,15 +8982,7 @@
                 <w:color w:val="000000" w:themeColor="text1"/>
               </w:rPr>
               <w:tab/>
-              <w:t>sp_</w:t>
-            </w:r>
-            <w:r>
-              <w:rPr>
-                <w:rFonts w:ascii="Times New Roman" w:eastAsia="Times New Roman" w:hAnsi="Times New Roman" w:cs="Times New Roman"/>
-                <w:b/>
-                <w:color w:val="000000" w:themeColor="text1"/>
-              </w:rPr>
-              <w:t>XemThongTinNha</w:t>
+              <w:t>sp_XemThongTinNha</w:t>
             </w:r>
           </w:p>
         </w:tc>
@@ -8909,15 +9055,7 @@
                 <w:color w:val="000000" w:themeColor="text1"/>
               </w:rPr>
               <w:tab/>
-              <w:t>sp_</w:t>
-            </w:r>
-            <w:r>
-              <w:rPr>
-                <w:rFonts w:ascii="Times New Roman" w:eastAsia="Times New Roman" w:hAnsi="Times New Roman" w:cs="Times New Roman"/>
-                <w:b/>
-                <w:color w:val="000000" w:themeColor="text1"/>
-              </w:rPr>
-              <w:t>CapNhapNha</w:t>
+              <w:t>sp_CapNhapNha</w:t>
             </w:r>
           </w:p>
         </w:tc>
@@ -9221,7 +9359,7 @@
                 <w:sz w:val="24"/>
                 <w:szCs w:val="24"/>
               </w:rPr>
-              <w:t>READ COMMITTED (mặc định)</w:t>
+              <w:t>REPEATABLE READ</w:t>
             </w:r>
           </w:p>
         </w:tc>
@@ -9347,7 +9485,7 @@
                 <w:sz w:val="24"/>
                 <w:szCs w:val="24"/>
               </w:rPr>
-              <w:t xml:space="preserve">READ UNCOMMITTED </w:t>
+              <w:t>REPEATABLE READ</w:t>
             </w:r>
           </w:p>
         </w:tc>
@@ -9477,27 +9615,7 @@
                 <w:sz w:val="24"/>
                 <w:szCs w:val="24"/>
               </w:rPr>
-              <w:t xml:space="preserve">B1: </w:t>
-            </w:r>
-            <w:r>
-              <w:rPr>
-                <w:rFonts w:ascii="Times New Roman" w:hAnsi="Times New Roman"/>
-                <w:noProof/>
-                <w:color w:val="FF0000"/>
-                <w:sz w:val="24"/>
-                <w:szCs w:val="24"/>
-              </w:rPr>
-              <w:t>Đọc thông tin nhà</w:t>
-            </w:r>
-            <w:r>
-              <w:rPr>
-                <w:rFonts w:ascii="Times New Roman" w:hAnsi="Times New Roman"/>
-                <w:noProof/>
-                <w:color w:val="FF0000"/>
-                <w:sz w:val="24"/>
-                <w:szCs w:val="24"/>
-              </w:rPr>
-              <w:t>.</w:t>
+              <w:t>B1: Đọc thông tin nhà.</w:t>
             </w:r>
           </w:p>
           <w:p>
@@ -9669,7 +9787,7 @@
               <w:rPr>
                 <w:rFonts w:asciiTheme="majorHAnsi" w:hAnsiTheme="majorHAnsi"/>
               </w:rPr>
-              <w:t>Xin khóa S trên bảng NHA và giải phóng sau khi đọc xong</w:t>
+              <w:t>Xin khóa S trên bảng NHA và giữ đến hết giao tác</w:t>
             </w:r>
           </w:p>
         </w:tc>
@@ -9867,17 +9985,7 @@
                 <w:sz w:val="24"/>
                 <w:szCs w:val="24"/>
               </w:rPr>
-              <w:t>Cập nhập</w:t>
-            </w:r>
-            <w:r>
-              <w:rPr>
-                <w:rFonts w:ascii="Times New Roman" w:hAnsi="Times New Roman"/>
-                <w:noProof/>
-                <w:color w:val="FF0000"/>
-                <w:sz w:val="24"/>
-                <w:szCs w:val="24"/>
-              </w:rPr>
-              <w:t xml:space="preserve"> thông tin nhà.</w:t>
+              <w:t>Cập nhập thông tin nhà.</w:t>
             </w:r>
           </w:p>
           <w:p>
@@ -10897,20 +11005,13 @@
                 <w:rFonts w:asciiTheme="majorHAnsi" w:hAnsiTheme="majorHAnsi"/>
                 <w:color w:val="FF0000"/>
               </w:rPr>
-              <w:t>W</w:t>
+              <w:t>W(NHA</w:t>
             </w:r>
             <w:r>
               <w:rPr>
                 <w:rFonts w:asciiTheme="majorHAnsi" w:hAnsiTheme="majorHAnsi"/>
                 <w:color w:val="FF0000"/>
               </w:rPr>
-              <w:t>(NHA</w:t>
-            </w:r>
-            <w:r>
-              <w:rPr>
-                <w:rFonts w:asciiTheme="majorHAnsi" w:hAnsiTheme="majorHAnsi"/>
-                <w:color w:val="FF0000"/>
-              </w:rPr>
               <w:t>)</w:t>
             </w:r>
           </w:p>
@@ -10919,14 +11020,15 @@
               <w:jc w:val="center"/>
               <w:rPr>
                 <w:rFonts w:asciiTheme="majorHAnsi" w:hAnsiTheme="majorHAnsi"/>
-              </w:rPr>
-            </w:pPr>
-            <w:r>
-              <w:rPr>
-                <w:rFonts w:asciiTheme="majorHAnsi" w:hAnsiTheme="majorHAnsi"/>
-                <w:b/>
-              </w:rPr>
-              <w:t>Xin khóa X và giữ đến hết giao tác</w:t>
+                <w:b/>
+              </w:rPr>
+            </w:pPr>
+            <w:r>
+              <w:rPr>
+                <w:rFonts w:asciiTheme="majorHAnsi" w:hAnsiTheme="majorHAnsi"/>
+                <w:b/>
+              </w:rPr>
+              <w:t>Xin khóa X trên bảng NHA nhưng không dược do T1 đang giữ khóa S trên NHA (phải chờ)</w:t>
             </w:r>
           </w:p>
         </w:tc>
@@ -11153,7 +11255,7 @@
               <w:rPr>
                 <w:rFonts w:asciiTheme="majorHAnsi" w:hAnsiTheme="majorHAnsi"/>
               </w:rPr>
-              <w:t>Xin khóa S trên bảng NHA và giải phóng sau khi đọc xong</w:t>
+              <w:t>Xin khóa S trên bảng NHA</w:t>
             </w:r>
           </w:p>
         </w:tc>
@@ -11211,39 +11313,6 @@
                 <w:szCs w:val="24"/>
               </w:rPr>
             </w:pPr>
-          </w:p>
-        </w:tc>
-        <w:tc>
-          <w:tcPr>
-            <w:tcW w:w="1620" w:type="dxa"/>
-            <w:vAlign w:val="center"/>
-          </w:tcPr>
-          <w:p>
-            <w:pPr>
-              <w:jc w:val="center"/>
-              <w:rPr>
-                <w:rFonts w:asciiTheme="majorHAnsi" w:hAnsiTheme="majorHAnsi"/>
-                <w:b/>
-                <w:color w:val="FF0000"/>
-              </w:rPr>
-            </w:pPr>
-          </w:p>
-        </w:tc>
-        <w:tc>
-          <w:tcPr>
-            <w:tcW w:w="4848" w:type="dxa"/>
-            <w:vAlign w:val="center"/>
-          </w:tcPr>
-          <w:p>
-            <w:pPr>
-              <w:rPr>
-                <w:rFonts w:ascii="Times New Roman" w:hAnsi="Times New Roman"/>
-                <w:noProof/>
-                <w:color w:val="0000FF"/>
-                <w:sz w:val="24"/>
-                <w:szCs w:val="24"/>
-              </w:rPr>
-            </w:pPr>
             <w:r>
               <w:rPr>
                 <w:rFonts w:ascii="Times New Roman" w:hAnsi="Times New Roman"/>
@@ -11255,6 +11324,47 @@
               </w:rPr>
               <w:t>COMMIT</w:t>
             </w:r>
+          </w:p>
+        </w:tc>
+        <w:tc>
+          <w:tcPr>
+            <w:tcW w:w="1620" w:type="dxa"/>
+            <w:vAlign w:val="center"/>
+          </w:tcPr>
+          <w:p>
+            <w:pPr>
+              <w:jc w:val="center"/>
+              <w:rPr>
+                <w:rFonts w:asciiTheme="majorHAnsi" w:hAnsiTheme="majorHAnsi"/>
+                <w:b/>
+                <w:color w:val="FF0000"/>
+              </w:rPr>
+            </w:pPr>
+            <w:r>
+              <w:rPr>
+                <w:rFonts w:asciiTheme="majorHAnsi" w:hAnsiTheme="majorHAnsi"/>
+                <w:b/>
+                <w:color w:val="FF0000"/>
+              </w:rPr>
+              <w:t>Trả khóa S đang giữ trên bảng NHA</w:t>
+            </w:r>
+          </w:p>
+        </w:tc>
+        <w:tc>
+          <w:tcPr>
+            <w:tcW w:w="4848" w:type="dxa"/>
+            <w:vAlign w:val="center"/>
+          </w:tcPr>
+          <w:p>
+            <w:pPr>
+              <w:rPr>
+                <w:rFonts w:ascii="Times New Roman" w:hAnsi="Times New Roman"/>
+                <w:noProof/>
+                <w:color w:val="0000FF"/>
+                <w:sz w:val="24"/>
+                <w:szCs w:val="24"/>
+              </w:rPr>
+            </w:pPr>
           </w:p>
         </w:tc>
         <w:tc>
@@ -11294,7 +11404,988 @@
                 <w:szCs w:val="24"/>
               </w:rPr>
             </w:pPr>
-            <w:r>
+          </w:p>
+        </w:tc>
+        <w:tc>
+          <w:tcPr>
+            <w:tcW w:w="1620" w:type="dxa"/>
+            <w:vAlign w:val="center"/>
+          </w:tcPr>
+          <w:p>
+            <w:pPr>
+              <w:jc w:val="center"/>
+              <w:rPr>
+                <w:rFonts w:asciiTheme="majorHAnsi" w:hAnsiTheme="majorHAnsi"/>
+                <w:b/>
+                <w:color w:val="FF0000"/>
+              </w:rPr>
+            </w:pPr>
+          </w:p>
+        </w:tc>
+        <w:tc>
+          <w:tcPr>
+            <w:tcW w:w="4848" w:type="dxa"/>
+            <w:vAlign w:val="center"/>
+          </w:tcPr>
+          <w:p>
+            <w:pPr>
+              <w:rPr>
+                <w:rFonts w:ascii="Times New Roman" w:hAnsi="Times New Roman"/>
+                <w:noProof/>
+                <w:color w:val="FF0000"/>
+                <w:sz w:val="24"/>
+                <w:szCs w:val="24"/>
+              </w:rPr>
+            </w:pPr>
+            <w:r>
+              <w:rPr>
+                <w:rFonts w:ascii="Times New Roman" w:hAnsi="Times New Roman"/>
+                <w:noProof/>
+                <w:color w:val="FF0000"/>
+                <w:sz w:val="24"/>
+                <w:szCs w:val="24"/>
+              </w:rPr>
+              <w:t>Tiếp tục cập nhập do khóa đã được trả</w:t>
+            </w:r>
+          </w:p>
+          <w:p>
+            <w:pPr>
+              <w:autoSpaceDE w:val="0"/>
+              <w:autoSpaceDN w:val="0"/>
+              <w:adjustRightInd w:val="0"/>
+              <w:rPr>
+                <w:rFonts w:ascii="Courier New" w:hAnsi="Courier New" w:cs="Courier New"/>
+                <w:noProof/>
+                <w:sz w:val="20"/>
+                <w:szCs w:val="20"/>
+              </w:rPr>
+            </w:pPr>
+            <w:r>
+              <w:rPr>
+                <w:rFonts w:ascii="Courier New" w:hAnsi="Courier New" w:cs="Courier New"/>
+                <w:noProof/>
+                <w:color w:val="0000FF"/>
+                <w:sz w:val="20"/>
+                <w:szCs w:val="20"/>
+              </w:rPr>
+              <w:t>update</w:t>
+            </w:r>
+            <w:r>
+              <w:rPr>
+                <w:rFonts w:ascii="Courier New" w:hAnsi="Courier New" w:cs="Courier New"/>
+                <w:noProof/>
+                <w:sz w:val="20"/>
+                <w:szCs w:val="20"/>
+              </w:rPr>
+              <w:t xml:space="preserve"> NHA</w:t>
+            </w:r>
+          </w:p>
+          <w:p>
+            <w:pPr>
+              <w:autoSpaceDE w:val="0"/>
+              <w:autoSpaceDN w:val="0"/>
+              <w:adjustRightInd w:val="0"/>
+              <w:rPr>
+                <w:rFonts w:ascii="Courier New" w:hAnsi="Courier New" w:cs="Courier New"/>
+                <w:noProof/>
+                <w:color w:val="808080"/>
+                <w:sz w:val="20"/>
+                <w:szCs w:val="20"/>
+              </w:rPr>
+            </w:pPr>
+            <w:r>
+              <w:rPr>
+                <w:rFonts w:ascii="Courier New" w:hAnsi="Courier New" w:cs="Courier New"/>
+                <w:noProof/>
+                <w:color w:val="0000FF"/>
+                <w:sz w:val="20"/>
+                <w:szCs w:val="20"/>
+              </w:rPr>
+              <w:t>set</w:t>
+            </w:r>
+            <w:r>
+              <w:rPr>
+                <w:rFonts w:ascii="Courier New" w:hAnsi="Courier New" w:cs="Courier New"/>
+                <w:noProof/>
+                <w:sz w:val="20"/>
+                <w:szCs w:val="20"/>
+              </w:rPr>
+              <w:t xml:space="preserve"> NHA</w:t>
+            </w:r>
+            <w:r>
+              <w:rPr>
+                <w:rFonts w:ascii="Courier New" w:hAnsi="Courier New" w:cs="Courier New"/>
+                <w:noProof/>
+                <w:color w:val="808080"/>
+                <w:sz w:val="20"/>
+                <w:szCs w:val="20"/>
+              </w:rPr>
+              <w:t>.</w:t>
+            </w:r>
+            <w:r>
+              <w:rPr>
+                <w:rFonts w:ascii="Courier New" w:hAnsi="Courier New" w:cs="Courier New"/>
+                <w:noProof/>
+                <w:sz w:val="20"/>
+                <w:szCs w:val="20"/>
+              </w:rPr>
+              <w:t xml:space="preserve">DUONGNHA </w:t>
+            </w:r>
+            <w:r>
+              <w:rPr>
+                <w:rFonts w:ascii="Courier New" w:hAnsi="Courier New" w:cs="Courier New"/>
+                <w:noProof/>
+                <w:color w:val="808080"/>
+                <w:sz w:val="20"/>
+                <w:szCs w:val="20"/>
+              </w:rPr>
+              <w:t>=</w:t>
+            </w:r>
+            <w:r>
+              <w:rPr>
+                <w:rFonts w:ascii="Courier New" w:hAnsi="Courier New" w:cs="Courier New"/>
+                <w:noProof/>
+                <w:sz w:val="20"/>
+                <w:szCs w:val="20"/>
+              </w:rPr>
+              <w:t>@DuongNha</w:t>
+            </w:r>
+            <w:r>
+              <w:rPr>
+                <w:rFonts w:ascii="Courier New" w:hAnsi="Courier New" w:cs="Courier New"/>
+                <w:noProof/>
+                <w:color w:val="808080"/>
+                <w:sz w:val="20"/>
+                <w:szCs w:val="20"/>
+              </w:rPr>
+              <w:t>,</w:t>
+            </w:r>
+          </w:p>
+          <w:p>
+            <w:pPr>
+              <w:autoSpaceDE w:val="0"/>
+              <w:autoSpaceDN w:val="0"/>
+              <w:adjustRightInd w:val="0"/>
+              <w:rPr>
+                <w:rFonts w:ascii="Courier New" w:hAnsi="Courier New" w:cs="Courier New"/>
+                <w:noProof/>
+                <w:color w:val="808080"/>
+                <w:sz w:val="20"/>
+                <w:szCs w:val="20"/>
+              </w:rPr>
+            </w:pPr>
+            <w:r>
+              <w:rPr>
+                <w:rFonts w:ascii="Courier New" w:hAnsi="Courier New" w:cs="Courier New"/>
+                <w:noProof/>
+                <w:sz w:val="20"/>
+                <w:szCs w:val="20"/>
+              </w:rPr>
+              <w:t>NHA</w:t>
+            </w:r>
+            <w:r>
+              <w:rPr>
+                <w:rFonts w:ascii="Courier New" w:hAnsi="Courier New" w:cs="Courier New"/>
+                <w:noProof/>
+                <w:color w:val="808080"/>
+                <w:sz w:val="20"/>
+                <w:szCs w:val="20"/>
+              </w:rPr>
+              <w:t>.</w:t>
+            </w:r>
+            <w:r>
+              <w:rPr>
+                <w:rFonts w:ascii="Courier New" w:hAnsi="Courier New" w:cs="Courier New"/>
+                <w:noProof/>
+                <w:sz w:val="20"/>
+                <w:szCs w:val="20"/>
+              </w:rPr>
+              <w:t xml:space="preserve">IDCNHA </w:t>
+            </w:r>
+            <w:r>
+              <w:rPr>
+                <w:rFonts w:ascii="Courier New" w:hAnsi="Courier New" w:cs="Courier New"/>
+                <w:noProof/>
+                <w:color w:val="808080"/>
+                <w:sz w:val="20"/>
+                <w:szCs w:val="20"/>
+              </w:rPr>
+              <w:t>=</w:t>
+            </w:r>
+            <w:r>
+              <w:rPr>
+                <w:rFonts w:ascii="Courier New" w:hAnsi="Courier New" w:cs="Courier New"/>
+                <w:noProof/>
+                <w:sz w:val="20"/>
+                <w:szCs w:val="20"/>
+              </w:rPr>
+              <w:t xml:space="preserve"> @idChuNha</w:t>
+            </w:r>
+            <w:r>
+              <w:rPr>
+                <w:rFonts w:ascii="Courier New" w:hAnsi="Courier New" w:cs="Courier New"/>
+                <w:noProof/>
+                <w:color w:val="808080"/>
+                <w:sz w:val="20"/>
+                <w:szCs w:val="20"/>
+              </w:rPr>
+              <w:t>,</w:t>
+            </w:r>
+          </w:p>
+          <w:p>
+            <w:pPr>
+              <w:autoSpaceDE w:val="0"/>
+              <w:autoSpaceDN w:val="0"/>
+              <w:adjustRightInd w:val="0"/>
+              <w:rPr>
+                <w:rFonts w:ascii="Courier New" w:hAnsi="Courier New" w:cs="Courier New"/>
+                <w:noProof/>
+                <w:color w:val="808080"/>
+                <w:sz w:val="20"/>
+                <w:szCs w:val="20"/>
+              </w:rPr>
+            </w:pPr>
+            <w:r>
+              <w:rPr>
+                <w:rFonts w:ascii="Courier New" w:hAnsi="Courier New" w:cs="Courier New"/>
+                <w:noProof/>
+                <w:sz w:val="20"/>
+                <w:szCs w:val="20"/>
+              </w:rPr>
+              <w:t>NHA</w:t>
+            </w:r>
+            <w:r>
+              <w:rPr>
+                <w:rFonts w:ascii="Courier New" w:hAnsi="Courier New" w:cs="Courier New"/>
+                <w:noProof/>
+                <w:color w:val="808080"/>
+                <w:sz w:val="20"/>
+                <w:szCs w:val="20"/>
+              </w:rPr>
+              <w:t>.</w:t>
+            </w:r>
+            <w:r>
+              <w:rPr>
+                <w:rFonts w:ascii="Courier New" w:hAnsi="Courier New" w:cs="Courier New"/>
+                <w:noProof/>
+                <w:sz w:val="20"/>
+                <w:szCs w:val="20"/>
+              </w:rPr>
+              <w:t xml:space="preserve">IDCNHANH </w:t>
+            </w:r>
+            <w:r>
+              <w:rPr>
+                <w:rFonts w:ascii="Courier New" w:hAnsi="Courier New" w:cs="Courier New"/>
+                <w:noProof/>
+                <w:color w:val="808080"/>
+                <w:sz w:val="20"/>
+                <w:szCs w:val="20"/>
+              </w:rPr>
+              <w:t>=</w:t>
+            </w:r>
+            <w:r>
+              <w:rPr>
+                <w:rFonts w:ascii="Courier New" w:hAnsi="Courier New" w:cs="Courier New"/>
+                <w:noProof/>
+                <w:sz w:val="20"/>
+                <w:szCs w:val="20"/>
+              </w:rPr>
+              <w:t xml:space="preserve"> @idChiNhanh</w:t>
+            </w:r>
+            <w:r>
+              <w:rPr>
+                <w:rFonts w:ascii="Courier New" w:hAnsi="Courier New" w:cs="Courier New"/>
+                <w:noProof/>
+                <w:color w:val="808080"/>
+                <w:sz w:val="20"/>
+                <w:szCs w:val="20"/>
+              </w:rPr>
+              <w:t>,</w:t>
+            </w:r>
+          </w:p>
+          <w:p>
+            <w:pPr>
+              <w:autoSpaceDE w:val="0"/>
+              <w:autoSpaceDN w:val="0"/>
+              <w:adjustRightInd w:val="0"/>
+              <w:rPr>
+                <w:rFonts w:ascii="Courier New" w:hAnsi="Courier New" w:cs="Courier New"/>
+                <w:noProof/>
+                <w:color w:val="808080"/>
+                <w:sz w:val="20"/>
+                <w:szCs w:val="20"/>
+              </w:rPr>
+            </w:pPr>
+            <w:r>
+              <w:rPr>
+                <w:rFonts w:ascii="Courier New" w:hAnsi="Courier New" w:cs="Courier New"/>
+                <w:noProof/>
+                <w:sz w:val="20"/>
+                <w:szCs w:val="20"/>
+              </w:rPr>
+              <w:t>NHA</w:t>
+            </w:r>
+            <w:r>
+              <w:rPr>
+                <w:rFonts w:ascii="Courier New" w:hAnsi="Courier New" w:cs="Courier New"/>
+                <w:noProof/>
+                <w:color w:val="808080"/>
+                <w:sz w:val="20"/>
+                <w:szCs w:val="20"/>
+              </w:rPr>
+              <w:t>.</w:t>
+            </w:r>
+            <w:r>
+              <w:rPr>
+                <w:rFonts w:ascii="Courier New" w:hAnsi="Courier New" w:cs="Courier New"/>
+                <w:noProof/>
+                <w:sz w:val="20"/>
+                <w:szCs w:val="20"/>
+              </w:rPr>
+              <w:t xml:space="preserve">IDLOAINHA </w:t>
+            </w:r>
+            <w:r>
+              <w:rPr>
+                <w:rFonts w:ascii="Courier New" w:hAnsi="Courier New" w:cs="Courier New"/>
+                <w:noProof/>
+                <w:color w:val="808080"/>
+                <w:sz w:val="20"/>
+                <w:szCs w:val="20"/>
+              </w:rPr>
+              <w:t>=</w:t>
+            </w:r>
+            <w:r>
+              <w:rPr>
+                <w:rFonts w:ascii="Courier New" w:hAnsi="Courier New" w:cs="Courier New"/>
+                <w:noProof/>
+                <w:sz w:val="20"/>
+                <w:szCs w:val="20"/>
+              </w:rPr>
+              <w:t xml:space="preserve"> @idLoaiNha</w:t>
+            </w:r>
+            <w:r>
+              <w:rPr>
+                <w:rFonts w:ascii="Courier New" w:hAnsi="Courier New" w:cs="Courier New"/>
+                <w:noProof/>
+                <w:color w:val="808080"/>
+                <w:sz w:val="20"/>
+                <w:szCs w:val="20"/>
+              </w:rPr>
+              <w:t>,</w:t>
+            </w:r>
+          </w:p>
+          <w:p>
+            <w:pPr>
+              <w:autoSpaceDE w:val="0"/>
+              <w:autoSpaceDN w:val="0"/>
+              <w:adjustRightInd w:val="0"/>
+              <w:rPr>
+                <w:rFonts w:ascii="Courier New" w:hAnsi="Courier New" w:cs="Courier New"/>
+                <w:noProof/>
+                <w:color w:val="808080"/>
+                <w:sz w:val="20"/>
+                <w:szCs w:val="20"/>
+              </w:rPr>
+            </w:pPr>
+            <w:r>
+              <w:rPr>
+                <w:rFonts w:ascii="Courier New" w:hAnsi="Courier New" w:cs="Courier New"/>
+                <w:noProof/>
+                <w:sz w:val="20"/>
+                <w:szCs w:val="20"/>
+              </w:rPr>
+              <w:t>NHA</w:t>
+            </w:r>
+            <w:r>
+              <w:rPr>
+                <w:rFonts w:ascii="Courier New" w:hAnsi="Courier New" w:cs="Courier New"/>
+                <w:noProof/>
+                <w:color w:val="808080"/>
+                <w:sz w:val="20"/>
+                <w:szCs w:val="20"/>
+              </w:rPr>
+              <w:t>.</w:t>
+            </w:r>
+            <w:r>
+              <w:rPr>
+                <w:rFonts w:ascii="Courier New" w:hAnsi="Courier New" w:cs="Courier New"/>
+                <w:noProof/>
+                <w:sz w:val="20"/>
+                <w:szCs w:val="20"/>
+              </w:rPr>
+              <w:t xml:space="preserve">IDNV </w:t>
+            </w:r>
+            <w:r>
+              <w:rPr>
+                <w:rFonts w:ascii="Courier New" w:hAnsi="Courier New" w:cs="Courier New"/>
+                <w:noProof/>
+                <w:color w:val="808080"/>
+                <w:sz w:val="20"/>
+                <w:szCs w:val="20"/>
+              </w:rPr>
+              <w:t>=</w:t>
+            </w:r>
+            <w:r>
+              <w:rPr>
+                <w:rFonts w:ascii="Courier New" w:hAnsi="Courier New" w:cs="Courier New"/>
+                <w:noProof/>
+                <w:sz w:val="20"/>
+                <w:szCs w:val="20"/>
+              </w:rPr>
+              <w:t xml:space="preserve"> @idNhanVien</w:t>
+            </w:r>
+            <w:r>
+              <w:rPr>
+                <w:rFonts w:ascii="Courier New" w:hAnsi="Courier New" w:cs="Courier New"/>
+                <w:noProof/>
+                <w:color w:val="808080"/>
+                <w:sz w:val="20"/>
+                <w:szCs w:val="20"/>
+              </w:rPr>
+              <w:t>,</w:t>
+            </w:r>
+          </w:p>
+          <w:p>
+            <w:pPr>
+              <w:autoSpaceDE w:val="0"/>
+              <w:autoSpaceDN w:val="0"/>
+              <w:adjustRightInd w:val="0"/>
+              <w:rPr>
+                <w:rFonts w:ascii="Courier New" w:hAnsi="Courier New" w:cs="Courier New"/>
+                <w:noProof/>
+                <w:color w:val="808080"/>
+                <w:sz w:val="20"/>
+                <w:szCs w:val="20"/>
+              </w:rPr>
+            </w:pPr>
+            <w:r>
+              <w:rPr>
+                <w:rFonts w:ascii="Courier New" w:hAnsi="Courier New" w:cs="Courier New"/>
+                <w:noProof/>
+                <w:sz w:val="20"/>
+                <w:szCs w:val="20"/>
+              </w:rPr>
+              <w:t>NHA</w:t>
+            </w:r>
+            <w:r>
+              <w:rPr>
+                <w:rFonts w:ascii="Courier New" w:hAnsi="Courier New" w:cs="Courier New"/>
+                <w:noProof/>
+                <w:color w:val="808080"/>
+                <w:sz w:val="20"/>
+                <w:szCs w:val="20"/>
+              </w:rPr>
+              <w:t>.</w:t>
+            </w:r>
+            <w:r>
+              <w:rPr>
+                <w:rFonts w:ascii="Courier New" w:hAnsi="Courier New" w:cs="Courier New"/>
+                <w:noProof/>
+                <w:sz w:val="20"/>
+                <w:szCs w:val="20"/>
+              </w:rPr>
+              <w:t xml:space="preserve">KHUVUCNHA </w:t>
+            </w:r>
+            <w:r>
+              <w:rPr>
+                <w:rFonts w:ascii="Courier New" w:hAnsi="Courier New" w:cs="Courier New"/>
+                <w:noProof/>
+                <w:color w:val="808080"/>
+                <w:sz w:val="20"/>
+                <w:szCs w:val="20"/>
+              </w:rPr>
+              <w:t>=</w:t>
+            </w:r>
+            <w:r>
+              <w:rPr>
+                <w:rFonts w:ascii="Courier New" w:hAnsi="Courier New" w:cs="Courier New"/>
+                <w:noProof/>
+                <w:sz w:val="20"/>
+                <w:szCs w:val="20"/>
+              </w:rPr>
+              <w:t xml:space="preserve"> @KhuVucNha</w:t>
+            </w:r>
+            <w:r>
+              <w:rPr>
+                <w:rFonts w:ascii="Courier New" w:hAnsi="Courier New" w:cs="Courier New"/>
+                <w:noProof/>
+                <w:color w:val="808080"/>
+                <w:sz w:val="20"/>
+                <w:szCs w:val="20"/>
+              </w:rPr>
+              <w:t>,</w:t>
+            </w:r>
+          </w:p>
+          <w:p>
+            <w:pPr>
+              <w:autoSpaceDE w:val="0"/>
+              <w:autoSpaceDN w:val="0"/>
+              <w:adjustRightInd w:val="0"/>
+              <w:rPr>
+                <w:rFonts w:ascii="Courier New" w:hAnsi="Courier New" w:cs="Courier New"/>
+                <w:noProof/>
+                <w:color w:val="808080"/>
+                <w:sz w:val="20"/>
+                <w:szCs w:val="20"/>
+              </w:rPr>
+            </w:pPr>
+            <w:r>
+              <w:rPr>
+                <w:rFonts w:ascii="Courier New" w:hAnsi="Courier New" w:cs="Courier New"/>
+                <w:noProof/>
+                <w:sz w:val="20"/>
+                <w:szCs w:val="20"/>
+              </w:rPr>
+              <w:t>NHA</w:t>
+            </w:r>
+            <w:r>
+              <w:rPr>
+                <w:rFonts w:ascii="Courier New" w:hAnsi="Courier New" w:cs="Courier New"/>
+                <w:noProof/>
+                <w:color w:val="808080"/>
+                <w:sz w:val="20"/>
+                <w:szCs w:val="20"/>
+              </w:rPr>
+              <w:t>.</w:t>
+            </w:r>
+            <w:r>
+              <w:rPr>
+                <w:rFonts w:ascii="Courier New" w:hAnsi="Courier New" w:cs="Courier New"/>
+                <w:noProof/>
+                <w:sz w:val="20"/>
+                <w:szCs w:val="20"/>
+              </w:rPr>
+              <w:t xml:space="preserve">LUOTXEM </w:t>
+            </w:r>
+            <w:r>
+              <w:rPr>
+                <w:rFonts w:ascii="Courier New" w:hAnsi="Courier New" w:cs="Courier New"/>
+                <w:noProof/>
+                <w:color w:val="808080"/>
+                <w:sz w:val="20"/>
+                <w:szCs w:val="20"/>
+              </w:rPr>
+              <w:t>=</w:t>
+            </w:r>
+            <w:r>
+              <w:rPr>
+                <w:rFonts w:ascii="Courier New" w:hAnsi="Courier New" w:cs="Courier New"/>
+                <w:noProof/>
+                <w:sz w:val="20"/>
+                <w:szCs w:val="20"/>
+              </w:rPr>
+              <w:t xml:space="preserve"> @LuotXem</w:t>
+            </w:r>
+            <w:r>
+              <w:rPr>
+                <w:rFonts w:ascii="Courier New" w:hAnsi="Courier New" w:cs="Courier New"/>
+                <w:noProof/>
+                <w:color w:val="808080"/>
+                <w:sz w:val="20"/>
+                <w:szCs w:val="20"/>
+              </w:rPr>
+              <w:t>,</w:t>
+            </w:r>
+          </w:p>
+          <w:p>
+            <w:pPr>
+              <w:autoSpaceDE w:val="0"/>
+              <w:autoSpaceDN w:val="0"/>
+              <w:adjustRightInd w:val="0"/>
+              <w:rPr>
+                <w:rFonts w:ascii="Courier New" w:hAnsi="Courier New" w:cs="Courier New"/>
+                <w:noProof/>
+                <w:color w:val="808080"/>
+                <w:sz w:val="20"/>
+                <w:szCs w:val="20"/>
+              </w:rPr>
+            </w:pPr>
+            <w:r>
+              <w:rPr>
+                <w:rFonts w:ascii="Courier New" w:hAnsi="Courier New" w:cs="Courier New"/>
+                <w:noProof/>
+                <w:sz w:val="20"/>
+                <w:szCs w:val="20"/>
+              </w:rPr>
+              <w:t>NHA</w:t>
+            </w:r>
+            <w:r>
+              <w:rPr>
+                <w:rFonts w:ascii="Courier New" w:hAnsi="Courier New" w:cs="Courier New"/>
+                <w:noProof/>
+                <w:color w:val="808080"/>
+                <w:sz w:val="20"/>
+                <w:szCs w:val="20"/>
+              </w:rPr>
+              <w:t>.</w:t>
+            </w:r>
+            <w:r>
+              <w:rPr>
+                <w:rFonts w:ascii="Courier New" w:hAnsi="Courier New" w:cs="Courier New"/>
+                <w:noProof/>
+                <w:sz w:val="20"/>
+                <w:szCs w:val="20"/>
+              </w:rPr>
+              <w:t>NGAYDANG</w:t>
+            </w:r>
+            <w:r>
+              <w:rPr>
+                <w:rFonts w:ascii="Courier New" w:hAnsi="Courier New" w:cs="Courier New"/>
+                <w:noProof/>
+                <w:color w:val="808080"/>
+                <w:sz w:val="20"/>
+                <w:szCs w:val="20"/>
+              </w:rPr>
+              <w:t>=</w:t>
+            </w:r>
+            <w:r>
+              <w:rPr>
+                <w:rFonts w:ascii="Courier New" w:hAnsi="Courier New" w:cs="Courier New"/>
+                <w:noProof/>
+                <w:sz w:val="20"/>
+                <w:szCs w:val="20"/>
+              </w:rPr>
+              <w:t>@NgayDang</w:t>
+            </w:r>
+            <w:r>
+              <w:rPr>
+                <w:rFonts w:ascii="Courier New" w:hAnsi="Courier New" w:cs="Courier New"/>
+                <w:noProof/>
+                <w:color w:val="808080"/>
+                <w:sz w:val="20"/>
+                <w:szCs w:val="20"/>
+              </w:rPr>
+              <w:t>,</w:t>
+            </w:r>
+          </w:p>
+          <w:p>
+            <w:pPr>
+              <w:autoSpaceDE w:val="0"/>
+              <w:autoSpaceDN w:val="0"/>
+              <w:adjustRightInd w:val="0"/>
+              <w:rPr>
+                <w:rFonts w:ascii="Courier New" w:hAnsi="Courier New" w:cs="Courier New"/>
+                <w:noProof/>
+                <w:color w:val="808080"/>
+                <w:sz w:val="20"/>
+                <w:szCs w:val="20"/>
+              </w:rPr>
+            </w:pPr>
+            <w:r>
+              <w:rPr>
+                <w:rFonts w:ascii="Courier New" w:hAnsi="Courier New" w:cs="Courier New"/>
+                <w:noProof/>
+                <w:sz w:val="20"/>
+                <w:szCs w:val="20"/>
+              </w:rPr>
+              <w:t>NHA</w:t>
+            </w:r>
+            <w:r>
+              <w:rPr>
+                <w:rFonts w:ascii="Courier New" w:hAnsi="Courier New" w:cs="Courier New"/>
+                <w:noProof/>
+                <w:color w:val="808080"/>
+                <w:sz w:val="20"/>
+                <w:szCs w:val="20"/>
+              </w:rPr>
+              <w:t>.</w:t>
+            </w:r>
+            <w:r>
+              <w:rPr>
+                <w:rFonts w:ascii="Courier New" w:hAnsi="Courier New" w:cs="Courier New"/>
+                <w:noProof/>
+                <w:sz w:val="20"/>
+                <w:szCs w:val="20"/>
+              </w:rPr>
+              <w:t>NGAYHETHANG = @NgayHetHan</w:t>
+            </w:r>
+            <w:r>
+              <w:rPr>
+                <w:rFonts w:ascii="Courier New" w:hAnsi="Courier New" w:cs="Courier New"/>
+                <w:noProof/>
+                <w:color w:val="808080"/>
+                <w:sz w:val="20"/>
+                <w:szCs w:val="20"/>
+              </w:rPr>
+              <w:t>,</w:t>
+            </w:r>
+          </w:p>
+          <w:p>
+            <w:pPr>
+              <w:autoSpaceDE w:val="0"/>
+              <w:autoSpaceDN w:val="0"/>
+              <w:adjustRightInd w:val="0"/>
+              <w:rPr>
+                <w:rFonts w:ascii="Courier New" w:hAnsi="Courier New" w:cs="Courier New"/>
+                <w:noProof/>
+                <w:color w:val="808080"/>
+                <w:sz w:val="20"/>
+                <w:szCs w:val="20"/>
+              </w:rPr>
+            </w:pPr>
+            <w:r>
+              <w:rPr>
+                <w:rFonts w:ascii="Courier New" w:hAnsi="Courier New" w:cs="Courier New"/>
+                <w:noProof/>
+                <w:sz w:val="20"/>
+                <w:szCs w:val="20"/>
+              </w:rPr>
+              <w:t>NHA</w:t>
+            </w:r>
+            <w:r>
+              <w:rPr>
+                <w:rFonts w:ascii="Courier New" w:hAnsi="Courier New" w:cs="Courier New"/>
+                <w:noProof/>
+                <w:color w:val="808080"/>
+                <w:sz w:val="20"/>
+                <w:szCs w:val="20"/>
+              </w:rPr>
+              <w:t>.</w:t>
+            </w:r>
+            <w:r>
+              <w:rPr>
+                <w:rFonts w:ascii="Courier New" w:hAnsi="Courier New" w:cs="Courier New"/>
+                <w:noProof/>
+                <w:sz w:val="20"/>
+                <w:szCs w:val="20"/>
+              </w:rPr>
+              <w:t xml:space="preserve">QUANNHA </w:t>
+            </w:r>
+            <w:r>
+              <w:rPr>
+                <w:rFonts w:ascii="Courier New" w:hAnsi="Courier New" w:cs="Courier New"/>
+                <w:noProof/>
+                <w:color w:val="808080"/>
+                <w:sz w:val="20"/>
+                <w:szCs w:val="20"/>
+              </w:rPr>
+              <w:t>=</w:t>
+            </w:r>
+            <w:r>
+              <w:rPr>
+                <w:rFonts w:ascii="Courier New" w:hAnsi="Courier New" w:cs="Courier New"/>
+                <w:noProof/>
+                <w:sz w:val="20"/>
+                <w:szCs w:val="20"/>
+              </w:rPr>
+              <w:t xml:space="preserve"> @QuanNha</w:t>
+            </w:r>
+            <w:r>
+              <w:rPr>
+                <w:rFonts w:ascii="Courier New" w:hAnsi="Courier New" w:cs="Courier New"/>
+                <w:noProof/>
+                <w:color w:val="808080"/>
+                <w:sz w:val="20"/>
+                <w:szCs w:val="20"/>
+              </w:rPr>
+              <w:t>,</w:t>
+            </w:r>
+          </w:p>
+          <w:p>
+            <w:pPr>
+              <w:autoSpaceDE w:val="0"/>
+              <w:autoSpaceDN w:val="0"/>
+              <w:adjustRightInd w:val="0"/>
+              <w:rPr>
+                <w:rFonts w:ascii="Courier New" w:hAnsi="Courier New" w:cs="Courier New"/>
+                <w:noProof/>
+                <w:color w:val="808080"/>
+                <w:sz w:val="20"/>
+                <w:szCs w:val="20"/>
+              </w:rPr>
+            </w:pPr>
+            <w:r>
+              <w:rPr>
+                <w:rFonts w:ascii="Courier New" w:hAnsi="Courier New" w:cs="Courier New"/>
+                <w:noProof/>
+                <w:sz w:val="20"/>
+                <w:szCs w:val="20"/>
+              </w:rPr>
+              <w:t>NHA</w:t>
+            </w:r>
+            <w:r>
+              <w:rPr>
+                <w:rFonts w:ascii="Courier New" w:hAnsi="Courier New" w:cs="Courier New"/>
+                <w:noProof/>
+                <w:color w:val="808080"/>
+                <w:sz w:val="20"/>
+                <w:szCs w:val="20"/>
+              </w:rPr>
+              <w:t>.</w:t>
+            </w:r>
+            <w:r>
+              <w:rPr>
+                <w:rFonts w:ascii="Courier New" w:hAnsi="Courier New" w:cs="Courier New"/>
+                <w:noProof/>
+                <w:sz w:val="20"/>
+                <w:szCs w:val="20"/>
+              </w:rPr>
+              <w:t xml:space="preserve">SOLUONGNHA </w:t>
+            </w:r>
+            <w:r>
+              <w:rPr>
+                <w:rFonts w:ascii="Courier New" w:hAnsi="Courier New" w:cs="Courier New"/>
+                <w:noProof/>
+                <w:color w:val="808080"/>
+                <w:sz w:val="20"/>
+                <w:szCs w:val="20"/>
+              </w:rPr>
+              <w:t>=</w:t>
+            </w:r>
+            <w:r>
+              <w:rPr>
+                <w:rFonts w:ascii="Courier New" w:hAnsi="Courier New" w:cs="Courier New"/>
+                <w:noProof/>
+                <w:sz w:val="20"/>
+                <w:szCs w:val="20"/>
+              </w:rPr>
+              <w:t xml:space="preserve"> @SoLuongNha</w:t>
+            </w:r>
+            <w:r>
+              <w:rPr>
+                <w:rFonts w:ascii="Courier New" w:hAnsi="Courier New" w:cs="Courier New"/>
+                <w:noProof/>
+                <w:color w:val="808080"/>
+                <w:sz w:val="20"/>
+                <w:szCs w:val="20"/>
+              </w:rPr>
+              <w:t>,</w:t>
+            </w:r>
+          </w:p>
+          <w:p>
+            <w:pPr>
+              <w:autoSpaceDE w:val="0"/>
+              <w:autoSpaceDN w:val="0"/>
+              <w:adjustRightInd w:val="0"/>
+              <w:rPr>
+                <w:rFonts w:ascii="Courier New" w:hAnsi="Courier New" w:cs="Courier New"/>
+                <w:noProof/>
+                <w:color w:val="808080"/>
+                <w:sz w:val="20"/>
+                <w:szCs w:val="20"/>
+              </w:rPr>
+            </w:pPr>
+            <w:r>
+              <w:rPr>
+                <w:rFonts w:ascii="Courier New" w:hAnsi="Courier New" w:cs="Courier New"/>
+                <w:noProof/>
+                <w:sz w:val="20"/>
+                <w:szCs w:val="20"/>
+              </w:rPr>
+              <w:t>NHA</w:t>
+            </w:r>
+            <w:r>
+              <w:rPr>
+                <w:rFonts w:ascii="Courier New" w:hAnsi="Courier New" w:cs="Courier New"/>
+                <w:noProof/>
+                <w:color w:val="808080"/>
+                <w:sz w:val="20"/>
+                <w:szCs w:val="20"/>
+              </w:rPr>
+              <w:t>.</w:t>
+            </w:r>
+            <w:r>
+              <w:rPr>
+                <w:rFonts w:ascii="Courier New" w:hAnsi="Courier New" w:cs="Courier New"/>
+                <w:noProof/>
+                <w:sz w:val="20"/>
+                <w:szCs w:val="20"/>
+              </w:rPr>
+              <w:t xml:space="preserve">TINHTRANG </w:t>
+            </w:r>
+            <w:r>
+              <w:rPr>
+                <w:rFonts w:ascii="Courier New" w:hAnsi="Courier New" w:cs="Courier New"/>
+                <w:noProof/>
+                <w:color w:val="808080"/>
+                <w:sz w:val="20"/>
+                <w:szCs w:val="20"/>
+              </w:rPr>
+              <w:t>=</w:t>
+            </w:r>
+            <w:r>
+              <w:rPr>
+                <w:rFonts w:ascii="Courier New" w:hAnsi="Courier New" w:cs="Courier New"/>
+                <w:noProof/>
+                <w:sz w:val="20"/>
+                <w:szCs w:val="20"/>
+              </w:rPr>
+              <w:t xml:space="preserve"> @TinhTrang</w:t>
+            </w:r>
+            <w:r>
+              <w:rPr>
+                <w:rFonts w:ascii="Courier New" w:hAnsi="Courier New" w:cs="Courier New"/>
+                <w:noProof/>
+                <w:color w:val="808080"/>
+                <w:sz w:val="20"/>
+                <w:szCs w:val="20"/>
+              </w:rPr>
+              <w:t>,</w:t>
+            </w:r>
+          </w:p>
+          <w:p>
+            <w:pPr>
+              <w:autoSpaceDE w:val="0"/>
+              <w:autoSpaceDN w:val="0"/>
+              <w:adjustRightInd w:val="0"/>
+              <w:rPr>
+                <w:rFonts w:ascii="Courier New" w:hAnsi="Courier New" w:cs="Courier New"/>
+                <w:noProof/>
+                <w:sz w:val="20"/>
+                <w:szCs w:val="20"/>
+              </w:rPr>
+            </w:pPr>
+            <w:r>
+              <w:rPr>
+                <w:rFonts w:ascii="Courier New" w:hAnsi="Courier New" w:cs="Courier New"/>
+                <w:noProof/>
+                <w:sz w:val="20"/>
+                <w:szCs w:val="20"/>
+              </w:rPr>
+              <w:lastRenderedPageBreak/>
+              <w:t>NHA</w:t>
+            </w:r>
+            <w:r>
+              <w:rPr>
+                <w:rFonts w:ascii="Courier New" w:hAnsi="Courier New" w:cs="Courier New"/>
+                <w:noProof/>
+                <w:color w:val="808080"/>
+                <w:sz w:val="20"/>
+                <w:szCs w:val="20"/>
+              </w:rPr>
+              <w:t>.</w:t>
+            </w:r>
+            <w:r>
+              <w:rPr>
+                <w:rFonts w:ascii="Courier New" w:hAnsi="Courier New" w:cs="Courier New"/>
+                <w:noProof/>
+                <w:sz w:val="20"/>
+                <w:szCs w:val="20"/>
+              </w:rPr>
+              <w:t xml:space="preserve">TPNHA </w:t>
+            </w:r>
+            <w:r>
+              <w:rPr>
+                <w:rFonts w:ascii="Courier New" w:hAnsi="Courier New" w:cs="Courier New"/>
+                <w:noProof/>
+                <w:color w:val="808080"/>
+                <w:sz w:val="20"/>
+                <w:szCs w:val="20"/>
+              </w:rPr>
+              <w:t>=</w:t>
+            </w:r>
+            <w:r>
+              <w:rPr>
+                <w:rFonts w:ascii="Courier New" w:hAnsi="Courier New" w:cs="Courier New"/>
+                <w:noProof/>
+                <w:sz w:val="20"/>
+                <w:szCs w:val="20"/>
+              </w:rPr>
+              <w:t xml:space="preserve"> @TPNha</w:t>
+            </w:r>
+          </w:p>
+          <w:p>
+            <w:pPr>
               <w:rPr>
                 <w:rFonts w:ascii="Times New Roman" w:hAnsi="Times New Roman"/>
                 <w:noProof/>
@@ -11303,8 +12394,124 @@
                 <w:szCs w:val="24"/>
                 <w:highlight w:val="yellow"/>
               </w:rPr>
-              <w:t>COMMIT</w:t>
-            </w:r>
+            </w:pPr>
+            <w:r>
+              <w:rPr>
+                <w:rFonts w:ascii="Courier New" w:hAnsi="Courier New" w:cs="Courier New"/>
+                <w:noProof/>
+                <w:color w:val="0000FF"/>
+                <w:sz w:val="20"/>
+                <w:szCs w:val="20"/>
+              </w:rPr>
+              <w:t>where</w:t>
+            </w:r>
+            <w:r>
+              <w:rPr>
+                <w:rFonts w:ascii="Courier New" w:hAnsi="Courier New" w:cs="Courier New"/>
+                <w:noProof/>
+                <w:sz w:val="20"/>
+                <w:szCs w:val="20"/>
+              </w:rPr>
+              <w:t xml:space="preserve"> NHA</w:t>
+            </w:r>
+            <w:r>
+              <w:rPr>
+                <w:rFonts w:ascii="Courier New" w:hAnsi="Courier New" w:cs="Courier New"/>
+                <w:noProof/>
+                <w:color w:val="808080"/>
+                <w:sz w:val="20"/>
+                <w:szCs w:val="20"/>
+              </w:rPr>
+              <w:t>.</w:t>
+            </w:r>
+            <w:r>
+              <w:rPr>
+                <w:rFonts w:ascii="Courier New" w:hAnsi="Courier New" w:cs="Courier New"/>
+                <w:noProof/>
+                <w:sz w:val="20"/>
+                <w:szCs w:val="20"/>
+              </w:rPr>
+              <w:t xml:space="preserve">IDNHA </w:t>
+            </w:r>
+            <w:r>
+              <w:rPr>
+                <w:rFonts w:ascii="Courier New" w:hAnsi="Courier New" w:cs="Courier New"/>
+                <w:noProof/>
+                <w:color w:val="808080"/>
+                <w:sz w:val="20"/>
+                <w:szCs w:val="20"/>
+              </w:rPr>
+              <w:t>=</w:t>
+            </w:r>
+            <w:r>
+              <w:rPr>
+                <w:rFonts w:ascii="Courier New" w:hAnsi="Courier New" w:cs="Courier New"/>
+                <w:noProof/>
+                <w:sz w:val="20"/>
+                <w:szCs w:val="20"/>
+              </w:rPr>
+              <w:t xml:space="preserve"> @idNha</w:t>
+            </w:r>
+          </w:p>
+        </w:tc>
+        <w:tc>
+          <w:tcPr>
+            <w:tcW w:w="1594" w:type="dxa"/>
+            <w:vAlign w:val="center"/>
+          </w:tcPr>
+          <w:p>
+            <w:pPr>
+              <w:jc w:val="center"/>
+              <w:rPr>
+                <w:rFonts w:asciiTheme="majorHAnsi" w:hAnsiTheme="majorHAnsi"/>
+              </w:rPr>
+            </w:pPr>
+            <w:r>
+              <w:rPr>
+                <w:rFonts w:asciiTheme="majorHAnsi" w:hAnsiTheme="majorHAnsi"/>
+              </w:rPr>
+              <w:lastRenderedPageBreak/>
+              <w:t>W(NHA)</w:t>
+            </w:r>
+          </w:p>
+          <w:p>
+            <w:pPr>
+              <w:jc w:val="center"/>
+              <w:rPr>
+                <w:rFonts w:asciiTheme="majorHAnsi" w:hAnsiTheme="majorHAnsi"/>
+              </w:rPr>
+            </w:pPr>
+            <w:r>
+              <w:rPr>
+                <w:rFonts w:asciiTheme="majorHAnsi" w:hAnsiTheme="majorHAnsi"/>
+              </w:rPr>
+              <w:t>Xin khóa X trên bảng NHA và giữ đến hết giao tác</w:t>
+            </w:r>
+          </w:p>
+        </w:tc>
+      </w:tr>
+      <w:tr>
+        <w:trPr>
+          <w:jc w:val="center"/>
+        </w:trPr>
+        <w:tc>
+          <w:tcPr>
+            <w:tcW w:w="5125" w:type="dxa"/>
+            <w:vAlign w:val="center"/>
+          </w:tcPr>
+          <w:p>
+            <w:pPr>
+              <w:autoSpaceDE w:val="0"/>
+              <w:autoSpaceDN w:val="0"/>
+              <w:adjustRightInd w:val="0"/>
+              <w:rPr>
+                <w:rFonts w:ascii="Times New Roman" w:hAnsi="Times New Roman"/>
+                <w:noProof/>
+                <w:color w:val="FF0000"/>
+                <w:sz w:val="24"/>
+                <w:szCs w:val="24"/>
+              </w:rPr>
+            </w:pPr>
           </w:p>
         </w:tc>
         <w:tc>
@@ -11330,6 +12537,15 @@
           </w:tcPr>
           <w:p>
             <w:pPr>
+              <w:rPr>
+                <w:rFonts w:ascii="Times New Roman" w:hAnsi="Times New Roman"/>
+                <w:noProof/>
+                <w:color w:val="FF0000"/>
+                <w:sz w:val="24"/>
+                <w:szCs w:val="24"/>
+              </w:rPr>
+            </w:pPr>
+            <w:r>
               <w:rPr>
                 <w:rFonts w:ascii="Times New Roman" w:hAnsi="Times New Roman"/>
                 <w:noProof/>
@@ -11338,7 +12554,8 @@
                 <w:szCs w:val="24"/>
                 <w:highlight w:val="yellow"/>
               </w:rPr>
-            </w:pPr>
+              <w:t>COMMIT</w:t>
+            </w:r>
           </w:p>
         </w:tc>
         <w:tc>
@@ -11357,6 +12574,7 @@
         </w:tc>
       </w:tr>
     </w:tbl>
+    <w:p/>
     <w:p/>
     <w:p>
       <w:pPr>
@@ -11501,7 +12719,6 @@
                 <w:b/>
                 <w:color w:val="000000" w:themeColor="text1"/>
               </w:rPr>
-              <w:lastRenderedPageBreak/>
               <w:t>Sp_XemThongTinNhanVien</w:t>
             </w:r>
           </w:p>
@@ -12607,6 +13824,7 @@
                 <w:rFonts w:ascii="Times New Roman" w:hAnsi="Times New Roman" w:cs="Times New Roman"/>
                 <w:szCs w:val="19"/>
               </w:rPr>
+              <w:lastRenderedPageBreak/>
               <w:tab/>
             </w:r>
           </w:p>
@@ -12649,6 +13867,7 @@
                 <w:b/>
                 <w:color w:val="FF0000"/>
               </w:rPr>
+              <w:lastRenderedPageBreak/>
               <w:t>R(NHANVIEN</w:t>
             </w:r>
             <w:r>
@@ -12671,7 +13890,14 @@
               <w:rPr>
                 <w:rFonts w:asciiTheme="majorHAnsi" w:hAnsiTheme="majorHAnsi"/>
               </w:rPr>
-              <w:t>//Xin khoá đọc trên bảng NHANVIEN với đk có IDNV=@idNV</w:t>
+              <w:t xml:space="preserve">//Xin khoá đọc trên bảng NHANVIEN </w:t>
+            </w:r>
+            <w:r>
+              <w:rPr>
+                <w:rFonts w:asciiTheme="majorHAnsi" w:hAnsiTheme="majorHAnsi"/>
+              </w:rPr>
+              <w:lastRenderedPageBreak/>
+              <w:t>với đk có IDNV=@idNV</w:t>
             </w:r>
           </w:p>
         </w:tc>
@@ -13076,7 +14302,6 @@
               <w:rPr>
                 <w:rFonts w:asciiTheme="majorHAnsi" w:hAnsiTheme="majorHAnsi"/>
               </w:rPr>
-              <w:lastRenderedPageBreak/>
               <w:t>Xin khóa đọc trên bảng NHANVIEN</w:t>
             </w:r>
           </w:p>
@@ -13141,7 +14366,6 @@
                 <w:highlight w:val="yellow"/>
                 <w:u w:val="single"/>
               </w:rPr>
-              <w:lastRenderedPageBreak/>
               <w:t>COMMIT</w:t>
             </w:r>
           </w:p>
@@ -13881,6 +15105,7 @@
                 <w:rFonts w:asciiTheme="majorHAnsi" w:hAnsiTheme="majorHAnsi"/>
                 <w:color w:val="FF0000"/>
               </w:rPr>
+              <w:lastRenderedPageBreak/>
               <w:t>B1: Xem thông tin nhân viên</w:t>
             </w:r>
           </w:p>
@@ -14607,7 +15832,6 @@
                 <w:color w:val="0000FF"/>
                 <w:szCs w:val="19"/>
               </w:rPr>
-              <w:lastRenderedPageBreak/>
               <w:t xml:space="preserve">    IDNV=@idNV</w:t>
             </w:r>
           </w:p>
@@ -14771,7 +15995,6 @@
                 <w:b/>
                 <w:color w:val="FF0000"/>
               </w:rPr>
-              <w:lastRenderedPageBreak/>
               <w:t>X(NHANVIEN)</w:t>
             </w:r>
           </w:p>
@@ -14786,14 +16009,7 @@
               <w:rPr>
                 <w:rFonts w:asciiTheme="majorHAnsi" w:hAnsiTheme="majorHAnsi"/>
               </w:rPr>
-              <w:t xml:space="preserve">Xin khóa ghi trên bảng </w:t>
-            </w:r>
-            <w:r>
-              <w:rPr>
-                <w:rFonts w:asciiTheme="majorHAnsi" w:hAnsiTheme="majorHAnsi"/>
-              </w:rPr>
-              <w:lastRenderedPageBreak/>
-              <w:t>NHANVIEN</w:t>
+              <w:t>Xin khóa ghi trên bảng NHANVIEN</w:t>
             </w:r>
           </w:p>
         </w:tc>
@@ -26948,7 +28164,7 @@
               <w:sz w:val="26"/>
               <w:szCs w:val="26"/>
             </w:rPr>
-            <w:t>8</w:t>
+            <w:t>16</w:t>
           </w:r>
           <w:r>
             <w:rPr>
@@ -27163,7 +28379,7 @@
               <w:sz w:val="26"/>
               <w:szCs w:val="26"/>
             </w:rPr>
-            <w:t>9</w:t>
+            <w:t>3</w:t>
           </w:r>
           <w:r>
             <w:rPr>
@@ -32080,6 +33296,7 @@
       <w:spacing w:after="0" w:line="240" w:lineRule="auto"/>
     </w:pPr>
     <w:tblPr>
+      <w:tblInd w:w="0" w:type="dxa"/>
       <w:tblBorders>
         <w:top w:val="single" w:sz="4" w:space="0" w:color="auto"/>
         <w:left w:val="single" w:sz="4" w:space="0" w:color="auto"/>
@@ -32088,6 +33305,12 @@
         <w:insideH w:val="single" w:sz="4" w:space="0" w:color="auto"/>
         <w:insideV w:val="single" w:sz="4" w:space="0" w:color="auto"/>
       </w:tblBorders>
+      <w:tblCellMar>
+        <w:top w:w="0" w:type="dxa"/>
+        <w:left w:w="108" w:type="dxa"/>
+        <w:bottom w:w="0" w:type="dxa"/>
+        <w:right w:w="108" w:type="dxa"/>
+      </w:tblCellMar>
     </w:tblPr>
   </w:style>
   <w:style w:type="character" w:customStyle="1" w:styleId="Heading2Char">
@@ -32654,6 +33877,7 @@
       <w:spacing w:after="0" w:line="240" w:lineRule="auto"/>
     </w:pPr>
     <w:tblPr>
+      <w:tblInd w:w="0" w:type="dxa"/>
       <w:tblBorders>
         <w:top w:val="single" w:sz="4" w:space="0" w:color="auto"/>
         <w:left w:val="single" w:sz="4" w:space="0" w:color="auto"/>
@@ -32662,6 +33886,12 @@
         <w:insideH w:val="single" w:sz="4" w:space="0" w:color="auto"/>
         <w:insideV w:val="single" w:sz="4" w:space="0" w:color="auto"/>
       </w:tblBorders>
+      <w:tblCellMar>
+        <w:top w:w="0" w:type="dxa"/>
+        <w:left w:w="108" w:type="dxa"/>
+        <w:bottom w:w="0" w:type="dxa"/>
+        <w:right w:w="108" w:type="dxa"/>
+      </w:tblCellMar>
     </w:tblPr>
   </w:style>
   <w:style w:type="character" w:customStyle="1" w:styleId="Heading2Char">
@@ -33170,7 +34400,7 @@
 </file>
 
 <file path=customXml/itemProps1.xml><?xml version="1.0" encoding="utf-8"?>
-<ds:datastoreItem xmlns:ds="http://schemas.openxmlformats.org/officeDocument/2006/customXml" ds:itemID="{5A15CE5D-637A-4A26-8FDC-E8E3961B6322}">
+<ds:datastoreItem xmlns:ds="http://schemas.openxmlformats.org/officeDocument/2006/customXml" ds:itemID="{1FAD2297-9150-42F0-9D34-31D6FD3DC648}">
   <ds:schemaRefs>
     <ds:schemaRef ds:uri="http://schemas.openxmlformats.org/officeDocument/2006/bibliography"/>
   </ds:schemaRefs>

</xml_diff>